<commit_message>
Change links in pdf
</commit_message>
<xml_diff>
--- a/pdf.docx
+++ b/pdf.docx
@@ -1,6 +1,6 @@
 
 <file path=word/document.xml><?xml version="1.0" encoding="utf-8"?>
-<w:document xmlns:wpc="http://schemas.microsoft.com/office/word/2010/wordprocessingCanvas" xmlns:mc="http://schemas.openxmlformats.org/markup-compatibility/2006" xmlns:o="urn:schemas-microsoft-com:office:office" xmlns:r="http://schemas.openxmlformats.org/officeDocument/2006/relationships" xmlns:m="http://schemas.openxmlformats.org/officeDocument/2006/math" xmlns:v="urn:schemas-microsoft-com:vml" xmlns:wp14="http://schemas.microsoft.com/office/word/2010/wordprocessingDrawing" xmlns:wp="http://schemas.openxmlformats.org/drawingml/2006/wordprocessingDrawing" xmlns:w10="urn:schemas-microsoft-com:office:word" xmlns:w="http://schemas.openxmlformats.org/wordprocessingml/2006/main" xmlns:w14="http://schemas.microsoft.com/office/word/2010/wordml" xmlns:w15="http://schemas.microsoft.com/office/word/2012/wordml" xmlns:wpg="http://schemas.microsoft.com/office/word/2010/wordprocessingGroup" xmlns:wpi="http://schemas.microsoft.com/office/word/2010/wordprocessingInk" xmlns:wne="http://schemas.microsoft.com/office/word/2006/wordml" xmlns:wps="http://schemas.microsoft.com/office/word/2010/wordprocessingShape" mc:Ignorable="w14 w15 wp14">
+<w:document xmlns:wpc="http://schemas.microsoft.com/office/word/2010/wordprocessingCanvas" xmlns:mc="http://schemas.openxmlformats.org/markup-compatibility/2006" xmlns:o="urn:schemas-microsoft-com:office:office" xmlns:r="http://schemas.openxmlformats.org/officeDocument/2006/relationships" xmlns:m="http://schemas.openxmlformats.org/officeDocument/2006/math" xmlns:v="urn:schemas-microsoft-com:vml" xmlns:wp14="http://schemas.microsoft.com/office/word/2010/wordprocessingDrawing" xmlns:wp="http://schemas.openxmlformats.org/drawingml/2006/wordprocessingDrawing" xmlns:w10="urn:schemas-microsoft-com:office:word" xmlns:w="http://schemas.openxmlformats.org/wordprocessingml/2006/main" xmlns:w14="http://schemas.microsoft.com/office/word/2010/wordml" xmlns:wpg="http://schemas.microsoft.com/office/word/2010/wordprocessingGroup" xmlns:wpi="http://schemas.microsoft.com/office/word/2010/wordprocessingInk" xmlns:wne="http://schemas.microsoft.com/office/word/2006/wordml" xmlns:wps="http://schemas.microsoft.com/office/word/2010/wordprocessingShape" mc:Ignorable="w14 wp14">
   <w:body>
     <w:p>
       <w:pPr>
@@ -407,18 +407,8 @@
           <w:sz w:val="28"/>
           <w:szCs w:val="28"/>
         </w:rPr>
-        <w:t xml:space="preserve"> </w:t>
-      </w:r>
-      <w:proofErr w:type="spellStart"/>
-      <w:r>
-        <w:rPr>
-          <w:rFonts w:ascii="Times New Roman" w:hAnsi="Times New Roman" w:cs="Times New Roman"/>
-          <w:sz w:val="28"/>
-          <w:szCs w:val="28"/>
-        </w:rPr>
-        <w:t>Aung</w:t>
-      </w:r>
-      <w:proofErr w:type="spellEnd"/>
+        <w:t xml:space="preserve"> Aung</w:t>
+      </w:r>
     </w:p>
     <w:p>
       <w:pPr>
@@ -1119,19 +1109,8 @@
                 <w:sz w:val="28"/>
                 <w:szCs w:val="28"/>
               </w:rPr>
-              <w:t xml:space="preserve"> </w:t>
+              <w:t xml:space="preserve"> Aung</w:t>
             </w:r>
-            <w:proofErr w:type="spellStart"/>
-            <w:r>
-              <w:rPr>
-                <w:rFonts w:ascii="Times New Roman" w:eastAsia="Times New Roman" w:hAnsi="Times New Roman" w:cs="Times New Roman"/>
-                <w:color w:val="000000"/>
-                <w:sz w:val="28"/>
-                <w:szCs w:val="28"/>
-              </w:rPr>
-              <w:t>Aung</w:t>
-            </w:r>
-            <w:proofErr w:type="spellEnd"/>
           </w:p>
         </w:tc>
         <w:tc>
@@ -6246,25 +6225,7 @@
           <w:sz w:val="28"/>
           <w:szCs w:val="28"/>
         </w:rPr>
-        <w:t xml:space="preserve"> and </w:t>
-      </w:r>
-      <w:proofErr w:type="spellStart"/>
-      <w:r>
-        <w:rPr>
-          <w:rFonts w:ascii="Times New Roman" w:hAnsi="Times New Roman" w:cs="Times New Roman"/>
-          <w:sz w:val="28"/>
-          <w:szCs w:val="28"/>
-        </w:rPr>
-        <w:t>jQuery</w:t>
-      </w:r>
-      <w:proofErr w:type="spellEnd"/>
-      <w:r>
-        <w:rPr>
-          <w:rFonts w:ascii="Times New Roman" w:hAnsi="Times New Roman" w:cs="Times New Roman"/>
-          <w:sz w:val="28"/>
-          <w:szCs w:val="28"/>
-        </w:rPr>
-        <w:t>.</w:t>
+        <w:t xml:space="preserve"> and jQuery.</w:t>
       </w:r>
       <w:r>
         <w:rPr>
@@ -8783,13 +8744,23 @@
         </w:rPr>
         <w:t xml:space="preserve"> </w:t>
       </w:r>
-      <w:r>
-        <w:rPr>
-          <w:rFonts w:ascii="Times New Roman" w:hAnsi="Times New Roman" w:cs="Times New Roman"/>
-          <w:sz w:val="28"/>
-          <w:szCs w:val="28"/>
-        </w:rPr>
-        <w:t>etc…</w:t>
+      <w:proofErr w:type="spellStart"/>
+      <w:r>
+        <w:rPr>
+          <w:rFonts w:ascii="Times New Roman" w:hAnsi="Times New Roman" w:cs="Times New Roman"/>
+          <w:sz w:val="28"/>
+          <w:szCs w:val="28"/>
+        </w:rPr>
+        <w:t>etc</w:t>
+      </w:r>
+      <w:proofErr w:type="spellEnd"/>
+      <w:r>
+        <w:rPr>
+          <w:rFonts w:ascii="Times New Roman" w:hAnsi="Times New Roman" w:cs="Times New Roman"/>
+          <w:sz w:val="28"/>
+          <w:szCs w:val="28"/>
+        </w:rPr>
+        <w:t>…</w:t>
       </w:r>
     </w:p>
     <w:p>
@@ -9401,27 +9372,7 @@
           <w:sz w:val="28"/>
           <w:szCs w:val="28"/>
         </w:rPr>
-        <w:t xml:space="preserve"> to every connected client. When you build cross-platform apps with our </w:t>
-      </w:r>
-      <w:proofErr w:type="spellStart"/>
-      <w:r>
-        <w:rPr>
-          <w:rFonts w:ascii="Times New Roman" w:hAnsi="Times New Roman" w:cs="Times New Roman"/>
-          <w:color w:val="212121"/>
-          <w:sz w:val="28"/>
-          <w:szCs w:val="28"/>
-        </w:rPr>
-        <w:t>iOS</w:t>
-      </w:r>
-      <w:proofErr w:type="spellEnd"/>
-      <w:r>
-        <w:rPr>
-          <w:rFonts w:ascii="Times New Roman" w:hAnsi="Times New Roman" w:cs="Times New Roman"/>
-          <w:color w:val="212121"/>
-          <w:sz w:val="28"/>
-          <w:szCs w:val="28"/>
-        </w:rPr>
-        <w:t xml:space="preserve">, Android, and JavaScript SDKs, all of your clients share one </w:t>
+        <w:t xml:space="preserve"> to every connected client. When you build cross-platform apps with our iOS, Android, and JavaScript SDKs, all of your clients share one </w:t>
       </w:r>
       <w:proofErr w:type="spellStart"/>
       <w:r>
@@ -10369,25 +10320,7 @@
           <w:sz w:val="28"/>
           <w:szCs w:val="28"/>
         </w:rPr>
-        <w:t xml:space="preserve">, </w:t>
-      </w:r>
-      <w:proofErr w:type="spellStart"/>
-      <w:r>
-        <w:rPr>
-          <w:rFonts w:ascii="Times New Roman" w:hAnsi="Times New Roman" w:cs="Times New Roman"/>
-          <w:sz w:val="28"/>
-          <w:szCs w:val="28"/>
-        </w:rPr>
-        <w:t>jQuery</w:t>
-      </w:r>
-      <w:proofErr w:type="spellEnd"/>
-      <w:r>
-        <w:rPr>
-          <w:rFonts w:ascii="Times New Roman" w:hAnsi="Times New Roman" w:cs="Times New Roman"/>
-          <w:sz w:val="28"/>
-          <w:szCs w:val="28"/>
-        </w:rPr>
-        <w:t>, material design lite in my project because there are a lot of benefits to pick up</w:t>
+        <w:t>, jQuery, material design lite in my project because there are a lot of benefits to pick up</w:t>
       </w:r>
       <w:r>
         <w:rPr>
@@ -11115,6 +11048,7 @@
           <w:noProof/>
           <w:sz w:val="28"/>
           <w:szCs w:val="28"/>
+          <w:lang w:bidi="my-MM"/>
         </w:rPr>
         <w:drawing>
           <wp:inline distT="0" distB="0" distL="0" distR="0" wp14:anchorId="3781DF5C" wp14:editId="0C62A045">
@@ -11134,7 +11068,7 @@
                     </pic:cNvPicPr>
                   </pic:nvPicPr>
                   <pic:blipFill>
-                    <a:blip r:embed="rId8">
+                    <a:blip r:embed="rId9">
                       <a:extLst>
                         <a:ext uri="{28A0092B-C50C-407E-A947-70E740481C1C}">
                           <a14:useLocalDpi xmlns:a14="http://schemas.microsoft.com/office/drawing/2010/main" val="0"/>
@@ -11286,6 +11220,7 @@
           <w:noProof/>
           <w:sz w:val="28"/>
           <w:szCs w:val="28"/>
+          <w:lang w:bidi="my-MM"/>
         </w:rPr>
         <w:lastRenderedPageBreak/>
         <w:drawing>
@@ -11306,7 +11241,7 @@
                     </pic:cNvPicPr>
                   </pic:nvPicPr>
                   <pic:blipFill>
-                    <a:blip r:embed="rId9">
+                    <a:blip r:embed="rId10">
                       <a:extLst>
                         <a:ext uri="{28A0092B-C50C-407E-A947-70E740481C1C}">
                           <a14:useLocalDpi xmlns:a14="http://schemas.microsoft.com/office/drawing/2010/main" val="0"/>
@@ -11496,6 +11431,7 @@
           <w:noProof/>
           <w:sz w:val="28"/>
           <w:szCs w:val="28"/>
+          <w:lang w:bidi="my-MM"/>
         </w:rPr>
         <w:drawing>
           <wp:inline distT="0" distB="0" distL="0" distR="0">
@@ -11513,7 +11449,7 @@
                     <pic:cNvPicPr/>
                   </pic:nvPicPr>
                   <pic:blipFill>
-                    <a:blip r:embed="rId10">
+                    <a:blip r:embed="rId11">
                       <a:extLst>
                         <a:ext uri="{28A0092B-C50C-407E-A947-70E740481C1C}">
                           <a14:useLocalDpi xmlns:a14="http://schemas.microsoft.com/office/drawing/2010/main" val="0"/>
@@ -11741,6 +11677,7 @@
           <w:noProof/>
           <w:sz w:val="28"/>
           <w:szCs w:val="28"/>
+          <w:lang w:bidi="my-MM"/>
         </w:rPr>
         <w:lastRenderedPageBreak/>
         <w:drawing>
@@ -11759,7 +11696,7 @@
                     <pic:cNvPicPr/>
                   </pic:nvPicPr>
                   <pic:blipFill>
-                    <a:blip r:embed="rId11">
+                    <a:blip r:embed="rId12">
                       <a:extLst>
                         <a:ext uri="{28A0092B-C50C-407E-A947-70E740481C1C}">
                           <a14:useLocalDpi xmlns:a14="http://schemas.microsoft.com/office/drawing/2010/main" val="0"/>
@@ -12062,6 +11999,7 @@
           <w:noProof/>
           <w:sz w:val="28"/>
           <w:szCs w:val="28"/>
+          <w:lang w:bidi="my-MM"/>
         </w:rPr>
         <w:drawing>
           <wp:anchor distT="0" distB="0" distL="114300" distR="114300" simplePos="0" relativeHeight="251659776" behindDoc="0" locked="0" layoutInCell="1" allowOverlap="1" wp14:anchorId="1E651EEE" wp14:editId="2860541F">
@@ -12089,7 +12027,7 @@
                     </pic:cNvPicPr>
                   </pic:nvPicPr>
                   <pic:blipFill>
-                    <a:blip r:embed="rId12">
+                    <a:blip r:embed="rId13">
                       <a:extLst>
                         <a:ext uri="{28A0092B-C50C-407E-A947-70E740481C1C}">
                           <a14:useLocalDpi xmlns:a14="http://schemas.microsoft.com/office/drawing/2010/main" val="0"/>
@@ -12288,6 +12226,7 @@
           <w:noProof/>
           <w:sz w:val="36"/>
           <w:szCs w:val="36"/>
+          <w:lang w:bidi="my-MM"/>
         </w:rPr>
         <w:drawing>
           <wp:inline distT="0" distB="0" distL="0" distR="0" wp14:anchorId="2E2D1924" wp14:editId="132A4097">
@@ -12307,7 +12246,7 @@
                     </pic:cNvPicPr>
                   </pic:nvPicPr>
                   <pic:blipFill>
-                    <a:blip r:embed="rId13" cstate="print">
+                    <a:blip r:embed="rId14" cstate="print">
                       <a:extLst>
                         <a:ext uri="{28A0092B-C50C-407E-A947-70E740481C1C}">
                           <a14:useLocalDpi xmlns:a14="http://schemas.microsoft.com/office/drawing/2010/main" val="0"/>
@@ -12413,6 +12352,7 @@
           <w:noProof/>
           <w:sz w:val="36"/>
           <w:szCs w:val="36"/>
+          <w:lang w:bidi="my-MM"/>
         </w:rPr>
         <w:drawing>
           <wp:inline distT="0" distB="0" distL="0" distR="0" wp14:anchorId="28ADD8CA" wp14:editId="306272F5">
@@ -12432,7 +12372,7 @@
                     </pic:cNvPicPr>
                   </pic:nvPicPr>
                   <pic:blipFill>
-                    <a:blip r:embed="rId14">
+                    <a:blip r:embed="rId15">
                       <a:extLst>
                         <a:ext uri="{28A0092B-C50C-407E-A947-70E740481C1C}">
                           <a14:useLocalDpi xmlns:a14="http://schemas.microsoft.com/office/drawing/2010/main" val="0"/>
@@ -12530,6 +12470,7 @@
           <w:noProof/>
           <w:sz w:val="36"/>
           <w:szCs w:val="36"/>
+          <w:lang w:bidi="my-MM"/>
         </w:rPr>
         <w:drawing>
           <wp:inline distT="0" distB="0" distL="0" distR="0">
@@ -12549,7 +12490,7 @@
                     </pic:cNvPicPr>
                   </pic:nvPicPr>
                   <pic:blipFill>
-                    <a:blip r:embed="rId15">
+                    <a:blip r:embed="rId16">
                       <a:extLst>
                         <a:ext uri="{28A0092B-C50C-407E-A947-70E740481C1C}">
                           <a14:useLocalDpi xmlns:a14="http://schemas.microsoft.com/office/drawing/2010/main" val="0"/>
@@ -12641,6 +12582,7 @@
           <w:noProof/>
           <w:sz w:val="36"/>
           <w:szCs w:val="36"/>
+          <w:lang w:bidi="my-MM"/>
         </w:rPr>
         <w:drawing>
           <wp:inline distT="0" distB="0" distL="0" distR="0">
@@ -12660,7 +12602,7 @@
                     </pic:cNvPicPr>
                   </pic:nvPicPr>
                   <pic:blipFill>
-                    <a:blip r:embed="rId16">
+                    <a:blip r:embed="rId17">
                       <a:extLst>
                         <a:ext uri="{28A0092B-C50C-407E-A947-70E740481C1C}">
                           <a14:useLocalDpi xmlns:a14="http://schemas.microsoft.com/office/drawing/2010/main" val="0"/>
@@ -12762,6 +12704,7 @@
           <w:noProof/>
           <w:sz w:val="36"/>
           <w:szCs w:val="36"/>
+          <w:lang w:bidi="my-MM"/>
         </w:rPr>
         <w:drawing>
           <wp:inline distT="0" distB="0" distL="0" distR="0" wp14:anchorId="1987FD34" wp14:editId="110974EE">
@@ -12781,7 +12724,7 @@
                     </pic:cNvPicPr>
                   </pic:nvPicPr>
                   <pic:blipFill>
-                    <a:blip r:embed="rId17" cstate="print">
+                    <a:blip r:embed="rId18" cstate="print">
                       <a:extLst>
                         <a:ext uri="{28A0092B-C50C-407E-A947-70E740481C1C}">
                           <a14:useLocalDpi xmlns:a14="http://schemas.microsoft.com/office/drawing/2010/main" val="0"/>
@@ -12903,6 +12846,7 @@
           <w:noProof/>
           <w:sz w:val="28"/>
           <w:szCs w:val="28"/>
+          <w:lang w:bidi="my-MM"/>
         </w:rPr>
         <w:drawing>
           <wp:inline distT="0" distB="0" distL="0" distR="0">
@@ -12922,7 +12866,7 @@
                     </pic:cNvPicPr>
                   </pic:nvPicPr>
                   <pic:blipFill>
-                    <a:blip r:embed="rId18" cstate="print">
+                    <a:blip r:embed="rId19" cstate="print">
                       <a:extLst>
                         <a:ext uri="{28A0092B-C50C-407E-A947-70E740481C1C}">
                           <a14:useLocalDpi xmlns:a14="http://schemas.microsoft.com/office/drawing/2010/main" val="0"/>
@@ -13014,6 +12958,7 @@
           <w:noProof/>
           <w:sz w:val="36"/>
           <w:szCs w:val="36"/>
+          <w:lang w:bidi="my-MM"/>
         </w:rPr>
         <w:drawing>
           <wp:inline distT="0" distB="0" distL="0" distR="0">
@@ -13031,7 +12976,7 @@
                     <pic:cNvPicPr/>
                   </pic:nvPicPr>
                   <pic:blipFill>
-                    <a:blip r:embed="rId19" cstate="print">
+                    <a:blip r:embed="rId20" cstate="print">
                       <a:extLst>
                         <a:ext uri="{28A0092B-C50C-407E-A947-70E740481C1C}">
                           <a14:useLocalDpi xmlns:a14="http://schemas.microsoft.com/office/drawing/2010/main" val="0"/>
@@ -13150,6 +13095,7 @@
           <w:noProof/>
           <w:sz w:val="36"/>
           <w:szCs w:val="36"/>
+          <w:lang w:bidi="my-MM"/>
         </w:rPr>
         <w:drawing>
           <wp:inline distT="0" distB="0" distL="0" distR="0" wp14:anchorId="5A93943C" wp14:editId="6AAA9B69">
@@ -13169,7 +13115,7 @@
                     </pic:cNvPicPr>
                   </pic:nvPicPr>
                   <pic:blipFill>
-                    <a:blip r:embed="rId20" cstate="print">
+                    <a:blip r:embed="rId21" cstate="print">
                       <a:extLst>
                         <a:ext uri="{28A0092B-C50C-407E-A947-70E740481C1C}">
                           <a14:useLocalDpi xmlns:a14="http://schemas.microsoft.com/office/drawing/2010/main" val="0"/>
@@ -13274,6 +13220,7 @@
           <w:noProof/>
           <w:sz w:val="36"/>
           <w:szCs w:val="36"/>
+          <w:lang w:bidi="my-MM"/>
         </w:rPr>
         <w:drawing>
           <wp:inline distT="0" distB="0" distL="0" distR="0" wp14:anchorId="6DF8D788" wp14:editId="7E717915">
@@ -13293,7 +13240,7 @@
                     </pic:cNvPicPr>
                   </pic:nvPicPr>
                   <pic:blipFill>
-                    <a:blip r:embed="rId21">
+                    <a:blip r:embed="rId22">
                       <a:extLst>
                         <a:ext uri="{28A0092B-C50C-407E-A947-70E740481C1C}">
                           <a14:useLocalDpi xmlns:a14="http://schemas.microsoft.com/office/drawing/2010/main" val="0"/>
@@ -13396,6 +13343,7 @@
           <w:noProof/>
           <w:sz w:val="36"/>
           <w:szCs w:val="36"/>
+          <w:lang w:bidi="my-MM"/>
         </w:rPr>
         <w:drawing>
           <wp:inline distT="0" distB="0" distL="0" distR="0" wp14:anchorId="73D1158D" wp14:editId="3734AE97">
@@ -13415,7 +13363,7 @@
                     </pic:cNvPicPr>
                   </pic:nvPicPr>
                   <pic:blipFill>
-                    <a:blip r:embed="rId22">
+                    <a:blip r:embed="rId23">
                       <a:extLst>
                         <a:ext uri="{28A0092B-C50C-407E-A947-70E740481C1C}">
                           <a14:useLocalDpi xmlns:a14="http://schemas.microsoft.com/office/drawing/2010/main" val="0"/>
@@ -13543,6 +13491,7 @@
           <w:noProof/>
           <w:sz w:val="36"/>
           <w:szCs w:val="36"/>
+          <w:lang w:bidi="my-MM"/>
         </w:rPr>
         <w:drawing>
           <wp:anchor distT="0" distB="0" distL="114300" distR="114300" simplePos="0" relativeHeight="251658752" behindDoc="0" locked="0" layoutInCell="1" allowOverlap="1" wp14:anchorId="5E8D9BC6" wp14:editId="799DD6F0">
@@ -13570,7 +13519,7 @@
                     </pic:cNvPicPr>
                   </pic:nvPicPr>
                   <pic:blipFill>
-                    <a:blip r:embed="rId23" cstate="print">
+                    <a:blip r:embed="rId24" cstate="print">
                       <a:extLst>
                         <a:ext uri="{28A0092B-C50C-407E-A947-70E740481C1C}">
                           <a14:useLocalDpi xmlns:a14="http://schemas.microsoft.com/office/drawing/2010/main" val="0"/>
@@ -13856,8 +13805,6 @@
         </w:rPr>
         <w:t>When you user our system</w:t>
       </w:r>
-      <w:bookmarkStart w:id="0" w:name="_GoBack"/>
-      <w:bookmarkEnd w:id="0"/>
       <w:r>
         <w:rPr>
           <w:rFonts w:ascii="Times New Roman" w:hAnsi="Times New Roman" w:cs="Times New Roman"/>
@@ -13968,6 +13915,7 @@
           <w:noProof/>
           <w:sz w:val="32"/>
           <w:szCs w:val="32"/>
+          <w:lang w:bidi="my-MM"/>
         </w:rPr>
         <w:drawing>
           <wp:inline distT="0" distB="0" distL="0" distR="0">
@@ -13985,7 +13933,7 @@
                     <pic:cNvPicPr/>
                   </pic:nvPicPr>
                   <pic:blipFill>
-                    <a:blip r:embed="rId24">
+                    <a:blip r:embed="rId25">
                       <a:extLst>
                         <a:ext uri="{28A0092B-C50C-407E-A947-70E740481C1C}">
                           <a14:useLocalDpi xmlns:a14="http://schemas.microsoft.com/office/drawing/2010/main" val="0"/>
@@ -14100,6 +14048,7 @@
           <w:noProof/>
           <w:sz w:val="32"/>
           <w:szCs w:val="32"/>
+          <w:lang w:bidi="my-MM"/>
         </w:rPr>
         <w:lastRenderedPageBreak/>
         <w:drawing>
@@ -14118,7 +14067,7 @@
                     <pic:cNvPicPr/>
                   </pic:nvPicPr>
                   <pic:blipFill>
-                    <a:blip r:embed="rId25">
+                    <a:blip r:embed="rId26">
                       <a:extLst>
                         <a:ext uri="{28A0092B-C50C-407E-A947-70E740481C1C}">
                           <a14:useLocalDpi xmlns:a14="http://schemas.microsoft.com/office/drawing/2010/main" val="0"/>
@@ -14163,6 +14112,7 @@
           <w:noProof/>
           <w:sz w:val="32"/>
           <w:szCs w:val="32"/>
+          <w:lang w:bidi="my-MM"/>
         </w:rPr>
         <w:drawing>
           <wp:inline distT="0" distB="0" distL="0" distR="0" wp14:anchorId="6DCBFE22" wp14:editId="45E14F7E">
@@ -14180,7 +14130,7 @@
                     <pic:cNvPicPr/>
                   </pic:nvPicPr>
                   <pic:blipFill>
-                    <a:blip r:embed="rId26">
+                    <a:blip r:embed="rId27">
                       <a:extLst>
                         <a:ext uri="{28A0092B-C50C-407E-A947-70E740481C1C}">
                           <a14:useLocalDpi xmlns:a14="http://schemas.microsoft.com/office/drawing/2010/main" val="0"/>
@@ -15492,295 +15442,7 @@
           <w:szCs w:val="28"/>
         </w:rPr>
       </w:pPr>
-      <w:r>
-        <w:rPr>
-          <w:rFonts w:ascii="Times New Roman" w:hAnsi="Times New Roman" w:cs="Times New Roman"/>
-          <w:sz w:val="28"/>
-          <w:szCs w:val="28"/>
-        </w:rPr>
-        <w:t>https://my.wikipedia.org/wiki/%E1%80%97%E1%80%9F%E1%80%AD%E1%80%AF%E1%80%85%E1%80%AC%E1%80%99%E1%80%BB%E1%80%80%E1%80%BA%E1%80%94%E1%80%BE%E1%80%AC</w:t>
-      </w:r>
-    </w:p>
-    <w:p>
-      <w:pPr>
-        <w:pStyle w:val="ListParagraph"/>
-        <w:numPr>
-          <w:ilvl w:val="0"/>
-          <w:numId w:val="19"/>
-        </w:numPr>
-        <w:spacing w:before="240"/>
-        <w:jc w:val="both"/>
-        <w:rPr>
-          <w:rFonts w:ascii="Times New Roman" w:hAnsi="Times New Roman" w:cs="Times New Roman"/>
-          <w:sz w:val="28"/>
-          <w:szCs w:val="28"/>
-        </w:rPr>
-      </w:pPr>
-      <w:r>
-        <w:rPr>
-          <w:rFonts w:ascii="Times New Roman" w:hAnsi="Times New Roman" w:cs="Times New Roman"/>
-          <w:sz w:val="28"/>
-          <w:szCs w:val="28"/>
-        </w:rPr>
-        <w:t>https://about.gitlab.com/</w:t>
-      </w:r>
-    </w:p>
-    <w:p>
-      <w:pPr>
-        <w:pStyle w:val="ListParagraph"/>
-        <w:numPr>
-          <w:ilvl w:val="0"/>
-          <w:numId w:val="19"/>
-        </w:numPr>
-        <w:spacing w:before="240"/>
-        <w:jc w:val="both"/>
-        <w:rPr>
-          <w:rFonts w:ascii="Times New Roman" w:hAnsi="Times New Roman" w:cs="Times New Roman"/>
-          <w:sz w:val="28"/>
-          <w:szCs w:val="28"/>
-        </w:rPr>
-      </w:pPr>
-      <w:r>
-        <w:rPr>
-          <w:rFonts w:ascii="Times New Roman" w:hAnsi="Times New Roman" w:cs="Times New Roman"/>
-          <w:sz w:val="28"/>
-          <w:szCs w:val="28"/>
-        </w:rPr>
-        <w:t>https://docs.google.com/spreadsheets/d/1L82Ozh1JsMHj5rsVLTH9LBiZNVOZ1ZLcD3xQHyX0U0g/edit</w:t>
-      </w:r>
-    </w:p>
-    <w:p>
-      <w:pPr>
-        <w:pStyle w:val="ListParagraph"/>
-        <w:numPr>
-          <w:ilvl w:val="0"/>
-          <w:numId w:val="19"/>
-        </w:numPr>
-        <w:spacing w:before="240"/>
-        <w:jc w:val="both"/>
-        <w:rPr>
-          <w:rFonts w:ascii="Times New Roman" w:hAnsi="Times New Roman" w:cs="Times New Roman"/>
-          <w:sz w:val="28"/>
-          <w:szCs w:val="28"/>
-        </w:rPr>
-      </w:pPr>
-      <w:r>
-        <w:rPr>
-          <w:rFonts w:ascii="Times New Roman" w:hAnsi="Times New Roman" w:cs="Times New Roman"/>
-          <w:sz w:val="28"/>
-          <w:szCs w:val="28"/>
-        </w:rPr>
-        <w:t>http://ask.tiide.org/</w:t>
-      </w:r>
-    </w:p>
-    <w:p>
-      <w:pPr>
-        <w:pStyle w:val="ListParagraph"/>
-        <w:numPr>
-          <w:ilvl w:val="0"/>
-          <w:numId w:val="19"/>
-        </w:numPr>
-        <w:spacing w:before="240"/>
-        <w:jc w:val="both"/>
-        <w:rPr>
-          <w:rFonts w:ascii="Times New Roman" w:hAnsi="Times New Roman" w:cs="Times New Roman"/>
-          <w:sz w:val="28"/>
-          <w:szCs w:val="28"/>
-        </w:rPr>
-      </w:pPr>
-      <w:r>
-        <w:rPr>
-          <w:rFonts w:ascii="Times New Roman" w:hAnsi="Times New Roman" w:cs="Times New Roman"/>
-          <w:sz w:val="28"/>
-          <w:szCs w:val="28"/>
-        </w:rPr>
-        <w:t>https://mobile.facebook.com/story.php?story_fbid=10155295368772328&amp;id=564487327&amp;_rdc=1&amp;_rdr</w:t>
-      </w:r>
-    </w:p>
-    <w:p>
-      <w:pPr>
-        <w:pStyle w:val="ListParagraph"/>
-        <w:numPr>
-          <w:ilvl w:val="0"/>
-          <w:numId w:val="19"/>
-        </w:numPr>
-        <w:spacing w:before="240"/>
-        <w:jc w:val="both"/>
-        <w:rPr>
-          <w:rFonts w:ascii="Times New Roman" w:hAnsi="Times New Roman" w:cs="Times New Roman"/>
-          <w:sz w:val="28"/>
-          <w:szCs w:val="28"/>
-        </w:rPr>
-      </w:pPr>
-      <w:r>
-        <w:rPr>
-          <w:rFonts w:ascii="Times New Roman" w:hAnsi="Times New Roman" w:cs="Times New Roman"/>
-          <w:sz w:val="28"/>
-          <w:szCs w:val="28"/>
-        </w:rPr>
-        <w:t>https://mobile.facebook.com/story.php?story_fbid=10155296307857328&amp;id=564487327&amp;_rdc=1&amp;_rdr</w:t>
-      </w:r>
-    </w:p>
-    <w:p>
-      <w:pPr>
-        <w:pStyle w:val="ListParagraph"/>
-        <w:numPr>
-          <w:ilvl w:val="0"/>
-          <w:numId w:val="19"/>
-        </w:numPr>
-        <w:spacing w:before="240"/>
-        <w:jc w:val="both"/>
-        <w:rPr>
-          <w:rFonts w:ascii="Times New Roman" w:hAnsi="Times New Roman" w:cs="Times New Roman"/>
-          <w:sz w:val="28"/>
-          <w:szCs w:val="28"/>
-        </w:rPr>
-      </w:pPr>
-      <w:r>
-        <w:rPr>
-          <w:rFonts w:ascii="Times New Roman" w:hAnsi="Times New Roman" w:cs="Times New Roman"/>
-          <w:sz w:val="28"/>
-          <w:szCs w:val="28"/>
-        </w:rPr>
-        <w:t>https://git-scm.com/download/win</w:t>
-      </w:r>
-    </w:p>
-    <w:p>
-      <w:pPr>
-        <w:pStyle w:val="ListParagraph"/>
-        <w:numPr>
-          <w:ilvl w:val="0"/>
-          <w:numId w:val="19"/>
-        </w:numPr>
-        <w:spacing w:before="240"/>
-        <w:jc w:val="both"/>
-        <w:rPr>
-          <w:rFonts w:ascii="Times New Roman" w:hAnsi="Times New Roman" w:cs="Times New Roman"/>
-          <w:sz w:val="28"/>
-          <w:szCs w:val="28"/>
-        </w:rPr>
-      </w:pPr>
-      <w:r>
-        <w:rPr>
-          <w:rFonts w:ascii="Times New Roman" w:hAnsi="Times New Roman" w:cs="Times New Roman"/>
-          <w:sz w:val="28"/>
-          <w:szCs w:val="28"/>
-        </w:rPr>
-        <w:t>https://docs.google.com/spreadsheets/d/1Ybc9A5-dejo0K14EgXtdHXyRRT0a6Aty8Bt9OdpU72k/edit?pli=1#gid=0</w:t>
-      </w:r>
-    </w:p>
-    <w:p>
-      <w:pPr>
-        <w:pStyle w:val="ListParagraph"/>
-        <w:numPr>
-          <w:ilvl w:val="0"/>
-          <w:numId w:val="19"/>
-        </w:numPr>
-        <w:spacing w:before="240"/>
-        <w:jc w:val="both"/>
-        <w:rPr>
-          <w:rFonts w:ascii="Times New Roman" w:hAnsi="Times New Roman" w:cs="Times New Roman"/>
-          <w:sz w:val="28"/>
-          <w:szCs w:val="28"/>
-        </w:rPr>
-      </w:pPr>
-      <w:r>
-        <w:rPr>
-          <w:rFonts w:ascii="Times New Roman" w:hAnsi="Times New Roman" w:cs="Times New Roman"/>
-          <w:sz w:val="28"/>
-          <w:szCs w:val="28"/>
-        </w:rPr>
-        <w:t>https://dashboard.heroku.com/apps</w:t>
-      </w:r>
-    </w:p>
-    <w:p>
-      <w:pPr>
-        <w:pStyle w:val="ListParagraph"/>
-        <w:numPr>
-          <w:ilvl w:val="0"/>
-          <w:numId w:val="19"/>
-        </w:numPr>
-        <w:spacing w:before="240"/>
-        <w:jc w:val="both"/>
-        <w:rPr>
-          <w:rFonts w:ascii="Times New Roman" w:hAnsi="Times New Roman" w:cs="Times New Roman"/>
-          <w:sz w:val="28"/>
-          <w:szCs w:val="28"/>
-        </w:rPr>
-      </w:pPr>
-      <w:r>
-        <w:rPr>
-          <w:rFonts w:ascii="Times New Roman" w:hAnsi="Times New Roman" w:cs="Times New Roman"/>
-          <w:sz w:val="28"/>
-          <w:szCs w:val="28"/>
-        </w:rPr>
-        <w:t>https://dashboard.heroku.com/auth/heroku/callback?!=&amp;code=da8daab8-227f-4a2b-bd5e-2517cd3c5a70</w:t>
-      </w:r>
-    </w:p>
-    <w:p>
-      <w:pPr>
-        <w:pStyle w:val="ListParagraph"/>
-        <w:numPr>
-          <w:ilvl w:val="0"/>
-          <w:numId w:val="19"/>
-        </w:numPr>
-        <w:spacing w:before="240"/>
-        <w:jc w:val="both"/>
-        <w:rPr>
-          <w:rFonts w:ascii="Times New Roman" w:hAnsi="Times New Roman" w:cs="Times New Roman"/>
-          <w:sz w:val="28"/>
-          <w:szCs w:val="28"/>
-        </w:rPr>
-      </w:pPr>
-      <w:r>
-        <w:rPr>
-          <w:rFonts w:ascii="Times New Roman" w:hAnsi="Times New Roman" w:cs="Times New Roman"/>
-          <w:sz w:val="28"/>
-          <w:szCs w:val="28"/>
-        </w:rPr>
-        <w:t>https://pypi.org/project/Flask/</w:t>
-      </w:r>
-    </w:p>
-    <w:p>
-      <w:pPr>
-        <w:pStyle w:val="ListParagraph"/>
-        <w:numPr>
-          <w:ilvl w:val="0"/>
-          <w:numId w:val="19"/>
-        </w:numPr>
-        <w:spacing w:before="240"/>
-        <w:jc w:val="both"/>
-        <w:rPr>
-          <w:rFonts w:ascii="Times New Roman" w:hAnsi="Times New Roman" w:cs="Times New Roman"/>
-          <w:sz w:val="28"/>
-          <w:szCs w:val="28"/>
-        </w:rPr>
-      </w:pPr>
-      <w:r>
-        <w:rPr>
-          <w:rFonts w:ascii="Times New Roman" w:hAnsi="Times New Roman" w:cs="Times New Roman"/>
-          <w:sz w:val="28"/>
-          <w:szCs w:val="28"/>
-        </w:rPr>
-        <w:t>https://packaging.python.org/tutorials/installing-packages/</w:t>
-      </w:r>
-    </w:p>
-    <w:p>
-      <w:pPr>
-        <w:pStyle w:val="ListParagraph"/>
-        <w:numPr>
-          <w:ilvl w:val="0"/>
-          <w:numId w:val="19"/>
-        </w:numPr>
-        <w:spacing w:before="240"/>
-        <w:jc w:val="both"/>
-        <w:rPr>
-          <w:rFonts w:ascii="Times New Roman" w:hAnsi="Times New Roman" w:cs="Times New Roman"/>
-          <w:sz w:val="28"/>
-          <w:szCs w:val="28"/>
-        </w:rPr>
-      </w:pPr>
-      <w:hyperlink r:id="rId27" w:history="1">
+      <w:hyperlink r:id="rId28" w:history="1">
         <w:r>
           <w:rPr>
             <w:rStyle w:val="Hyperlink"/>
@@ -15788,7 +15450,7 @@
             <w:sz w:val="28"/>
             <w:szCs w:val="28"/>
           </w:rPr>
-          <w:t>https://devcenter.heroku.com/articles/heroku-cli</w:t>
+          <w:t>https://my.wikipedia.org</w:t>
         </w:r>
       </w:hyperlink>
     </w:p>
@@ -15813,7 +15475,7 @@
           <w:sz w:val="28"/>
           <w:szCs w:val="28"/>
         </w:rPr>
-        <w:t>https://blog.miguelgrinberg.com/post/the-flask-mega-tutorial-part-i-hello-world</w:t>
+        <w:t>https://about.gitlab.com/</w:t>
       </w:r>
     </w:p>
     <w:p>
@@ -15837,7 +15499,7 @@
           <w:sz w:val="28"/>
           <w:szCs w:val="28"/>
         </w:rPr>
-        <w:t>https://www.python.org/dev/peps/pep-0008/#introduction</w:t>
+        <w:t>http://ask.tiide.org/</w:t>
       </w:r>
     </w:p>
     <w:p>
@@ -15851,17 +15513,18 @@
         <w:jc w:val="both"/>
         <w:rPr>
           <w:rFonts w:ascii="Times New Roman" w:hAnsi="Times New Roman" w:cs="Times New Roman"/>
-          <w:sz w:val="28"/>
-          <w:szCs w:val="28"/>
-        </w:rPr>
-      </w:pPr>
-      <w:r>
-        <w:rPr>
-          <w:rFonts w:ascii="Times New Roman" w:hAnsi="Times New Roman" w:cs="Times New Roman"/>
-          <w:sz w:val="28"/>
-          <w:szCs w:val="28"/>
-        </w:rPr>
-        <w:t>https://www.jetbrains.com/pycharm/nextversion/</w:t>
+          <w:b/>
+          <w:sz w:val="28"/>
+          <w:szCs w:val="28"/>
+        </w:rPr>
+      </w:pPr>
+      <w:r>
+        <w:rPr>
+          <w:rFonts w:ascii="Times New Roman" w:hAnsi="Times New Roman" w:cs="Times New Roman"/>
+          <w:sz w:val="28"/>
+          <w:szCs w:val="28"/>
+        </w:rPr>
+        <w:t>https://firebase.google.com/</w:t>
       </w:r>
     </w:p>
     <w:p>
@@ -15879,48 +15542,19 @@
           <w:szCs w:val="28"/>
         </w:rPr>
       </w:pPr>
-      <w:r>
-        <w:rPr>
-          <w:rFonts w:ascii="Times New Roman" w:hAnsi="Times New Roman" w:cs="Times New Roman"/>
-          <w:sz w:val="28"/>
-          <w:szCs w:val="28"/>
-        </w:rPr>
-        <w:t>https://firebase.google.com/</w:t>
-      </w:r>
-    </w:p>
-    <w:p>
-      <w:pPr>
-        <w:pStyle w:val="ListParagraph"/>
-        <w:spacing w:before="240"/>
-        <w:jc w:val="both"/>
-        <w:rPr>
-          <w:rFonts w:ascii="Times New Roman" w:hAnsi="Times New Roman" w:cs="Times New Roman"/>
-          <w:sz w:val="28"/>
-          <w:szCs w:val="28"/>
-        </w:rPr>
-      </w:pPr>
-    </w:p>
-    <w:p>
-      <w:pPr>
-        <w:pStyle w:val="ListParagraph"/>
-        <w:spacing w:before="240"/>
-        <w:jc w:val="center"/>
-        <w:rPr>
-          <w:rFonts w:ascii="Times New Roman" w:hAnsi="Times New Roman" w:cs="Times New Roman"/>
-          <w:b/>
-          <w:sz w:val="28"/>
-          <w:szCs w:val="28"/>
-        </w:rPr>
-      </w:pPr>
-      <w:r>
-        <w:rPr>
-          <w:rFonts w:ascii="Times New Roman" w:hAnsi="Times New Roman" w:cs="Times New Roman"/>
-          <w:b/>
-          <w:sz w:val="28"/>
-          <w:szCs w:val="28"/>
-        </w:rPr>
-        <w:t>27</w:t>
-      </w:r>
+      <w:hyperlink r:id="rId29" w:history="1">
+        <w:r>
+          <w:rPr>
+            <w:rStyle w:val="Hyperlink"/>
+            <w:rFonts w:ascii="Times New Roman" w:hAnsi="Times New Roman" w:cs="Times New Roman"/>
+            <w:sz w:val="28"/>
+            <w:szCs w:val="28"/>
+          </w:rPr>
+          <w:t>http://ask.tiide.org/</w:t>
+        </w:r>
+      </w:hyperlink>
+      <w:bookmarkStart w:id="0" w:name="_GoBack"/>
+      <w:bookmarkEnd w:id="0"/>
     </w:p>
     <w:p>
       <w:pPr>
@@ -15943,8 +15577,15 @@
           <w:sz w:val="28"/>
           <w:szCs w:val="28"/>
         </w:rPr>
-        <w:lastRenderedPageBreak/>
-        <w:t>http://ask.tiide.org/index.php?p=%2Fdiscussion%2F36%2Fpaper-to-digital-prototype-%E1%80%90%E1%80%8A%E1%80%BA%E1%80%86%E1%80%B1%E1%80%AC%E1%80%80%E1%80%BA%E1%80%94%E1%80%8A%E1%80%BA%E1%80%B8%2Fp1</w:t>
+        <w:t xml:space="preserve"> </w:t>
+      </w:r>
+      <w:r>
+        <w:rPr>
+          <w:rFonts w:ascii="Times New Roman" w:hAnsi="Times New Roman" w:cs="Times New Roman"/>
+          <w:sz w:val="28"/>
+          <w:szCs w:val="28"/>
+        </w:rPr>
+        <w:t>https://materializecss.com/</w:t>
       </w:r>
     </w:p>
     <w:p>
@@ -15968,7 +15609,7 @@
           <w:sz w:val="28"/>
           <w:szCs w:val="28"/>
         </w:rPr>
-        <w:t>https://materializecss.com/</w:t>
+        <w:t>https://gitlab.com/</w:t>
       </w:r>
     </w:p>
     <w:p>
@@ -15992,7 +15633,7 @@
           <w:sz w:val="28"/>
           <w:szCs w:val="28"/>
         </w:rPr>
-        <w:t>https://docs.google.com/spreadsheets/d/13ZyoGGhtl-2IiFX8ysQTX71OV06xpP3IgKHX7kRpgrM/edit#gid=0</w:t>
+        <w:t>http://learn.freecodecamp.org/</w:t>
       </w:r>
     </w:p>
     <w:p>
@@ -16016,7 +15657,7 @@
           <w:sz w:val="28"/>
           <w:szCs w:val="28"/>
         </w:rPr>
-        <w:t>https://docs.google.com/document/d/1kHfxGoFHiJBxlzocPNcSUW-9ntdqB9dvh-jQzqGGBQ8/edit</w:t>
+        <w:t>http://search.ndltd.org/</w:t>
       </w:r>
     </w:p>
     <w:p>
@@ -16040,7 +15681,7 @@
           <w:sz w:val="28"/>
           <w:szCs w:val="28"/>
         </w:rPr>
-        <w:t>https://gitlab.com/</w:t>
+        <w:t>https://otago.libguides.com/thesisinformation</w:t>
       </w:r>
     </w:p>
     <w:p>
@@ -16064,7 +15705,7 @@
           <w:sz w:val="28"/>
           <w:szCs w:val="28"/>
         </w:rPr>
-        <w:t>http://learn.freecodecamp.org/</w:t>
+        <w:t>https://firebase.google.com/docs</w:t>
       </w:r>
     </w:p>
     <w:p>
@@ -16088,7 +15729,7 @@
           <w:sz w:val="28"/>
           <w:szCs w:val="28"/>
         </w:rPr>
-        <w:t>http://search.ndltd.org/</w:t>
+        <w:t>https://getmdl.io</w:t>
       </w:r>
     </w:p>
     <w:p>
@@ -16112,7 +15753,7 @@
           <w:sz w:val="28"/>
           <w:szCs w:val="28"/>
         </w:rPr>
-        <w:t>https://otago.libguides.com/thesisinformation</w:t>
+        <w:t>https://www.csvjson.com/</w:t>
       </w:r>
     </w:p>
     <w:p>
@@ -16136,7 +15777,7 @@
           <w:sz w:val="28"/>
           <w:szCs w:val="28"/>
         </w:rPr>
-        <w:t>https://developers.google.com/speed/libraries/</w:t>
+        <w:t>https://www.onlineocr.net/</w:t>
       </w:r>
     </w:p>
     <w:p>
@@ -16160,16 +15801,11 @@
           <w:sz w:val="28"/>
           <w:szCs w:val="28"/>
         </w:rPr>
-        <w:t>https://firebase.google.com/docs/?authuser=0</w:t>
-      </w:r>
-    </w:p>
-    <w:p>
-      <w:pPr>
-        <w:pStyle w:val="ListParagraph"/>
-        <w:numPr>
-          <w:ilvl w:val="0"/>
-          <w:numId w:val="19"/>
-        </w:numPr>
+        <w:t>https://www.w3schools.com/</w:t>
+      </w:r>
+    </w:p>
+    <w:p>
+      <w:pPr>
         <w:spacing w:before="240"/>
         <w:jc w:val="both"/>
         <w:rPr>
@@ -16181,169 +15817,6 @@
       <w:r>
         <w:rPr>
           <w:rFonts w:ascii="Times New Roman" w:hAnsi="Times New Roman" w:cs="Times New Roman"/>
-          <w:sz w:val="28"/>
-          <w:szCs w:val="28"/>
-        </w:rPr>
-        <w:t>https://firebase.google.com/docs/database/web/read-and-write?authuser=0</w:t>
-      </w:r>
-    </w:p>
-    <w:p>
-      <w:pPr>
-        <w:pStyle w:val="ListParagraph"/>
-        <w:numPr>
-          <w:ilvl w:val="0"/>
-          <w:numId w:val="19"/>
-        </w:numPr>
-        <w:spacing w:before="240"/>
-        <w:jc w:val="both"/>
-        <w:rPr>
-          <w:rFonts w:ascii="Times New Roman" w:hAnsi="Times New Roman" w:cs="Times New Roman"/>
-          <w:sz w:val="28"/>
-          <w:szCs w:val="28"/>
-        </w:rPr>
-      </w:pPr>
-      <w:r>
-        <w:rPr>
-          <w:rFonts w:ascii="Times New Roman" w:hAnsi="Times New Roman" w:cs="Times New Roman"/>
-          <w:sz w:val="28"/>
-          <w:szCs w:val="28"/>
-        </w:rPr>
-        <w:t>https://www.google.com/sheets/about/</w:t>
-      </w:r>
-    </w:p>
-    <w:p>
-      <w:pPr>
-        <w:pStyle w:val="ListParagraph"/>
-        <w:numPr>
-          <w:ilvl w:val="0"/>
-          <w:numId w:val="19"/>
-        </w:numPr>
-        <w:spacing w:before="240"/>
-        <w:jc w:val="both"/>
-        <w:rPr>
-          <w:rFonts w:ascii="Times New Roman" w:hAnsi="Times New Roman" w:cs="Times New Roman"/>
-          <w:sz w:val="28"/>
-          <w:szCs w:val="28"/>
-        </w:rPr>
-      </w:pPr>
-      <w:r>
-        <w:rPr>
-          <w:rFonts w:ascii="Times New Roman" w:hAnsi="Times New Roman" w:cs="Times New Roman"/>
-          <w:sz w:val="28"/>
-          <w:szCs w:val="28"/>
-        </w:rPr>
-        <w:t>https://getmdl.io/started/index.html</w:t>
-      </w:r>
-    </w:p>
-    <w:p>
-      <w:pPr>
-        <w:pStyle w:val="ListParagraph"/>
-        <w:numPr>
-          <w:ilvl w:val="0"/>
-          <w:numId w:val="19"/>
-        </w:numPr>
-        <w:spacing w:before="240"/>
-        <w:jc w:val="both"/>
-        <w:rPr>
-          <w:rFonts w:ascii="Times New Roman" w:hAnsi="Times New Roman" w:cs="Times New Roman"/>
-          <w:sz w:val="28"/>
-          <w:szCs w:val="28"/>
-        </w:rPr>
-      </w:pPr>
-      <w:r>
-        <w:rPr>
-          <w:rFonts w:ascii="Times New Roman" w:hAnsi="Times New Roman" w:cs="Times New Roman"/>
-          <w:sz w:val="28"/>
-          <w:szCs w:val="28"/>
-        </w:rPr>
-        <w:t>https://www.csvjson.com/</w:t>
-      </w:r>
-    </w:p>
-    <w:p>
-      <w:pPr>
-        <w:pStyle w:val="ListParagraph"/>
-        <w:numPr>
-          <w:ilvl w:val="0"/>
-          <w:numId w:val="19"/>
-        </w:numPr>
-        <w:spacing w:before="240"/>
-        <w:jc w:val="both"/>
-        <w:rPr>
-          <w:rFonts w:ascii="Times New Roman" w:hAnsi="Times New Roman" w:cs="Times New Roman"/>
-          <w:sz w:val="28"/>
-          <w:szCs w:val="28"/>
-        </w:rPr>
-      </w:pPr>
-      <w:r>
-        <w:rPr>
-          <w:rFonts w:ascii="Times New Roman" w:hAnsi="Times New Roman" w:cs="Times New Roman"/>
-          <w:sz w:val="28"/>
-          <w:szCs w:val="28"/>
-        </w:rPr>
-        <w:t>https://www.onlineocr.net/</w:t>
-      </w:r>
-    </w:p>
-    <w:p>
-      <w:pPr>
-        <w:pStyle w:val="ListParagraph"/>
-        <w:numPr>
-          <w:ilvl w:val="0"/>
-          <w:numId w:val="19"/>
-        </w:numPr>
-        <w:spacing w:before="240"/>
-        <w:jc w:val="both"/>
-        <w:rPr>
-          <w:rFonts w:ascii="Times New Roman" w:hAnsi="Times New Roman" w:cs="Times New Roman"/>
-          <w:sz w:val="28"/>
-          <w:szCs w:val="28"/>
-        </w:rPr>
-      </w:pPr>
-      <w:r>
-        <w:rPr>
-          <w:rFonts w:ascii="Times New Roman" w:hAnsi="Times New Roman" w:cs="Times New Roman"/>
-          <w:sz w:val="28"/>
-          <w:szCs w:val="28"/>
-        </w:rPr>
-        <w:t>https://docs.google.com/spreadsheets/d/1GlM6T8_hr_BsRGErD9RvH-YvUfNmshNgCB8jUqkFhZM/edit#gid=1082350442</w:t>
-      </w:r>
-    </w:p>
-    <w:p>
-      <w:pPr>
-        <w:pStyle w:val="ListParagraph"/>
-        <w:numPr>
-          <w:ilvl w:val="0"/>
-          <w:numId w:val="19"/>
-        </w:numPr>
-        <w:spacing w:before="240"/>
-        <w:jc w:val="both"/>
-        <w:rPr>
-          <w:rFonts w:ascii="Times New Roman" w:hAnsi="Times New Roman" w:cs="Times New Roman"/>
-          <w:sz w:val="28"/>
-          <w:szCs w:val="28"/>
-        </w:rPr>
-      </w:pPr>
-      <w:r>
-        <w:rPr>
-          <w:rFonts w:ascii="Times New Roman" w:hAnsi="Times New Roman" w:cs="Times New Roman"/>
-          <w:sz w:val="28"/>
-          <w:szCs w:val="28"/>
-        </w:rPr>
-        <w:t>https://www.w3schools.com/</w:t>
-      </w:r>
-    </w:p>
-    <w:p>
-      <w:pPr>
-        <w:spacing w:before="240"/>
-        <w:jc w:val="both"/>
-        <w:rPr>
-          <w:rFonts w:ascii="Times New Roman" w:hAnsi="Times New Roman" w:cs="Times New Roman"/>
-          <w:sz w:val="28"/>
-          <w:szCs w:val="28"/>
-        </w:rPr>
-      </w:pPr>
-      <w:r>
-        <w:rPr>
-          <w:rFonts w:ascii="Times New Roman" w:hAnsi="Times New Roman" w:cs="Times New Roman"/>
           <w:b/>
           <w:sz w:val="28"/>
           <w:szCs w:val="28"/>
@@ -16436,20 +15909,11 @@
           <w:sz w:val="28"/>
           <w:szCs w:val="28"/>
         </w:rPr>
-        <w:t>2</w:t>
-      </w:r>
-      <w:r>
-        <w:rPr>
-          <w:rFonts w:ascii="Times New Roman" w:hAnsi="Times New Roman" w:cs="Times New Roman"/>
-          <w:b/>
-          <w:sz w:val="28"/>
-          <w:szCs w:val="28"/>
-        </w:rPr>
-        <w:t>8</w:t>
+        <w:t>27</w:t>
       </w:r>
     </w:p>
     <w:sectPr>
-      <w:headerReference w:type="default" r:id="rId28"/>
+      <w:headerReference w:type="default" r:id="rId30"/>
       <w:pgSz w:w="12240" w:h="15840"/>
       <w:pgMar w:top="1440" w:right="1440" w:bottom="1440" w:left="1440" w:header="720" w:footer="720" w:gutter="0"/>
       <w:cols w:space="720"/>
@@ -16460,7 +15924,7 @@
 </file>
 
 <file path=word/endnotes.xml><?xml version="1.0" encoding="utf-8"?>
-<w:endnotes xmlns:wpc="http://schemas.microsoft.com/office/word/2010/wordprocessingCanvas" xmlns:mc="http://schemas.openxmlformats.org/markup-compatibility/2006" xmlns:o="urn:schemas-microsoft-com:office:office" xmlns:r="http://schemas.openxmlformats.org/officeDocument/2006/relationships" xmlns:m="http://schemas.openxmlformats.org/officeDocument/2006/math" xmlns:v="urn:schemas-microsoft-com:vml" xmlns:wp14="http://schemas.microsoft.com/office/word/2010/wordprocessingDrawing" xmlns:wp="http://schemas.openxmlformats.org/drawingml/2006/wordprocessingDrawing" xmlns:w10="urn:schemas-microsoft-com:office:word" xmlns:w="http://schemas.openxmlformats.org/wordprocessingml/2006/main" xmlns:w14="http://schemas.microsoft.com/office/word/2010/wordml" xmlns:w15="http://schemas.microsoft.com/office/word/2012/wordml" xmlns:wpg="http://schemas.microsoft.com/office/word/2010/wordprocessingGroup" xmlns:wpi="http://schemas.microsoft.com/office/word/2010/wordprocessingInk" xmlns:wne="http://schemas.microsoft.com/office/word/2006/wordml" xmlns:wps="http://schemas.microsoft.com/office/word/2010/wordprocessingShape" mc:Ignorable="w14 w15 wp14">
+<w:endnotes xmlns:wpc="http://schemas.microsoft.com/office/word/2010/wordprocessingCanvas" xmlns:mc="http://schemas.openxmlformats.org/markup-compatibility/2006" xmlns:o="urn:schemas-microsoft-com:office:office" xmlns:r="http://schemas.openxmlformats.org/officeDocument/2006/relationships" xmlns:m="http://schemas.openxmlformats.org/officeDocument/2006/math" xmlns:v="urn:schemas-microsoft-com:vml" xmlns:wp14="http://schemas.microsoft.com/office/word/2010/wordprocessingDrawing" xmlns:wp="http://schemas.openxmlformats.org/drawingml/2006/wordprocessingDrawing" xmlns:w10="urn:schemas-microsoft-com:office:word" xmlns:w="http://schemas.openxmlformats.org/wordprocessingml/2006/main" xmlns:w14="http://schemas.microsoft.com/office/word/2010/wordml" xmlns:wpg="http://schemas.microsoft.com/office/word/2010/wordprocessingGroup" xmlns:wpi="http://schemas.microsoft.com/office/word/2010/wordprocessingInk" xmlns:wne="http://schemas.microsoft.com/office/word/2006/wordml" xmlns:wps="http://schemas.microsoft.com/office/word/2010/wordprocessingShape" mc:Ignorable="w14 wp14">
   <w:endnote w:type="separator" w:id="-1">
     <w:p>
       <w:pPr>
@@ -16485,7 +15949,7 @@
 </file>
 
 <file path=word/footnotes.xml><?xml version="1.0" encoding="utf-8"?>
-<w:footnotes xmlns:wpc="http://schemas.microsoft.com/office/word/2010/wordprocessingCanvas" xmlns:mc="http://schemas.openxmlformats.org/markup-compatibility/2006" xmlns:o="urn:schemas-microsoft-com:office:office" xmlns:r="http://schemas.openxmlformats.org/officeDocument/2006/relationships" xmlns:m="http://schemas.openxmlformats.org/officeDocument/2006/math" xmlns:v="urn:schemas-microsoft-com:vml" xmlns:wp14="http://schemas.microsoft.com/office/word/2010/wordprocessingDrawing" xmlns:wp="http://schemas.openxmlformats.org/drawingml/2006/wordprocessingDrawing" xmlns:w10="urn:schemas-microsoft-com:office:word" xmlns:w="http://schemas.openxmlformats.org/wordprocessingml/2006/main" xmlns:w14="http://schemas.microsoft.com/office/word/2010/wordml" xmlns:w15="http://schemas.microsoft.com/office/word/2012/wordml" xmlns:wpg="http://schemas.microsoft.com/office/word/2010/wordprocessingGroup" xmlns:wpi="http://schemas.microsoft.com/office/word/2010/wordprocessingInk" xmlns:wne="http://schemas.microsoft.com/office/word/2006/wordml" xmlns:wps="http://schemas.microsoft.com/office/word/2010/wordprocessingShape" mc:Ignorable="w14 w15 wp14">
+<w:footnotes xmlns:wpc="http://schemas.microsoft.com/office/word/2010/wordprocessingCanvas" xmlns:mc="http://schemas.openxmlformats.org/markup-compatibility/2006" xmlns:o="urn:schemas-microsoft-com:office:office" xmlns:r="http://schemas.openxmlformats.org/officeDocument/2006/relationships" xmlns:m="http://schemas.openxmlformats.org/officeDocument/2006/math" xmlns:v="urn:schemas-microsoft-com:vml" xmlns:wp14="http://schemas.microsoft.com/office/word/2010/wordprocessingDrawing" xmlns:wp="http://schemas.openxmlformats.org/drawingml/2006/wordprocessingDrawing" xmlns:w10="urn:schemas-microsoft-com:office:word" xmlns:w="http://schemas.openxmlformats.org/wordprocessingml/2006/main" xmlns:w14="http://schemas.microsoft.com/office/word/2010/wordml" xmlns:wpg="http://schemas.microsoft.com/office/word/2010/wordprocessingGroup" xmlns:wpi="http://schemas.microsoft.com/office/word/2010/wordprocessingInk" xmlns:wne="http://schemas.microsoft.com/office/word/2006/wordml" xmlns:wps="http://schemas.microsoft.com/office/word/2010/wordprocessingShape" mc:Ignorable="w14 wp14">
   <w:footnote w:type="separator" w:id="-1">
     <w:p>
       <w:pPr>
@@ -16510,7 +15974,7 @@
 </file>
 
 <file path=word/header1.xml><?xml version="1.0" encoding="utf-8"?>
-<w:hdr xmlns:wpc="http://schemas.microsoft.com/office/word/2010/wordprocessingCanvas" xmlns:mc="http://schemas.openxmlformats.org/markup-compatibility/2006" xmlns:o="urn:schemas-microsoft-com:office:office" xmlns:r="http://schemas.openxmlformats.org/officeDocument/2006/relationships" xmlns:m="http://schemas.openxmlformats.org/officeDocument/2006/math" xmlns:v="urn:schemas-microsoft-com:vml" xmlns:wp14="http://schemas.microsoft.com/office/word/2010/wordprocessingDrawing" xmlns:wp="http://schemas.openxmlformats.org/drawingml/2006/wordprocessingDrawing" xmlns:w10="urn:schemas-microsoft-com:office:word" xmlns:w="http://schemas.openxmlformats.org/wordprocessingml/2006/main" xmlns:w14="http://schemas.microsoft.com/office/word/2010/wordml" xmlns:w15="http://schemas.microsoft.com/office/word/2012/wordml" xmlns:wpg="http://schemas.microsoft.com/office/word/2010/wordprocessingGroup" xmlns:wpi="http://schemas.microsoft.com/office/word/2010/wordprocessingInk" xmlns:wne="http://schemas.microsoft.com/office/word/2006/wordml" xmlns:wps="http://schemas.microsoft.com/office/word/2010/wordprocessingShape" mc:Ignorable="w14 w15 wp14">
+<w:hdr xmlns:wpc="http://schemas.microsoft.com/office/word/2010/wordprocessingCanvas" xmlns:mc="http://schemas.openxmlformats.org/markup-compatibility/2006" xmlns:o="urn:schemas-microsoft-com:office:office" xmlns:r="http://schemas.openxmlformats.org/officeDocument/2006/relationships" xmlns:m="http://schemas.openxmlformats.org/officeDocument/2006/math" xmlns:v="urn:schemas-microsoft-com:vml" xmlns:wp14="http://schemas.microsoft.com/office/word/2010/wordprocessingDrawing" xmlns:wp="http://schemas.openxmlformats.org/drawingml/2006/wordprocessingDrawing" xmlns:w10="urn:schemas-microsoft-com:office:word" xmlns:w="http://schemas.openxmlformats.org/wordprocessingml/2006/main" xmlns:w14="http://schemas.microsoft.com/office/word/2010/wordml" xmlns:wpg="http://schemas.microsoft.com/office/word/2010/wordprocessingGroup" xmlns:wpi="http://schemas.microsoft.com/office/word/2010/wordprocessingInk" xmlns:wne="http://schemas.microsoft.com/office/word/2006/wordml" xmlns:wps="http://schemas.microsoft.com/office/word/2010/wordprocessingShape" mc:Ignorable="w14 wp14">
   <w:p>
     <w:pPr>
       <w:pStyle w:val="Header"/>
@@ -16525,7 +15989,7 @@
 </file>
 
 <file path=word/numbering.xml><?xml version="1.0" encoding="utf-8"?>
-<w:numbering xmlns:wpc="http://schemas.microsoft.com/office/word/2010/wordprocessingCanvas" xmlns:mc="http://schemas.openxmlformats.org/markup-compatibility/2006" xmlns:o="urn:schemas-microsoft-com:office:office" xmlns:r="http://schemas.openxmlformats.org/officeDocument/2006/relationships" xmlns:m="http://schemas.openxmlformats.org/officeDocument/2006/math" xmlns:v="urn:schemas-microsoft-com:vml" xmlns:wp14="http://schemas.microsoft.com/office/word/2010/wordprocessingDrawing" xmlns:wp="http://schemas.openxmlformats.org/drawingml/2006/wordprocessingDrawing" xmlns:w10="urn:schemas-microsoft-com:office:word" xmlns:w="http://schemas.openxmlformats.org/wordprocessingml/2006/main" xmlns:w14="http://schemas.microsoft.com/office/word/2010/wordml" xmlns:w15="http://schemas.microsoft.com/office/word/2012/wordml" xmlns:wpg="http://schemas.microsoft.com/office/word/2010/wordprocessingGroup" xmlns:wpi="http://schemas.microsoft.com/office/word/2010/wordprocessingInk" xmlns:wne="http://schemas.microsoft.com/office/word/2006/wordml" xmlns:wps="http://schemas.microsoft.com/office/word/2010/wordprocessingShape" mc:Ignorable="w14 w15 wp14">
+<w:numbering xmlns:wpc="http://schemas.microsoft.com/office/word/2010/wordprocessingCanvas" xmlns:mc="http://schemas.openxmlformats.org/markup-compatibility/2006" xmlns:o="urn:schemas-microsoft-com:office:office" xmlns:r="http://schemas.openxmlformats.org/officeDocument/2006/relationships" xmlns:m="http://schemas.openxmlformats.org/officeDocument/2006/math" xmlns:v="urn:schemas-microsoft-com:vml" xmlns:wp14="http://schemas.microsoft.com/office/word/2010/wordprocessingDrawing" xmlns:wp="http://schemas.openxmlformats.org/drawingml/2006/wordprocessingDrawing" xmlns:w10="urn:schemas-microsoft-com:office:word" xmlns:w="http://schemas.openxmlformats.org/wordprocessingml/2006/main" xmlns:w14="http://schemas.microsoft.com/office/word/2010/wordml" xmlns:wpg="http://schemas.microsoft.com/office/word/2010/wordprocessingGroup" xmlns:wpi="http://schemas.microsoft.com/office/word/2010/wordprocessingInk" xmlns:wne="http://schemas.microsoft.com/office/word/2006/wordml" xmlns:wps="http://schemas.microsoft.com/office/word/2010/wordprocessingShape" mc:Ignorable="w14 wp14">
   <w:abstractNum w:abstractNumId="0">
     <w:nsid w:val="09842E37"/>
     <w:multiLevelType w:val="multilevel"/>
@@ -19428,7 +18892,7 @@
 </file>
 
 <file path=word/styles.xml><?xml version="1.0" encoding="utf-8"?>
-<w:styles xmlns:mc="http://schemas.openxmlformats.org/markup-compatibility/2006" xmlns:r="http://schemas.openxmlformats.org/officeDocument/2006/relationships" xmlns:w="http://schemas.openxmlformats.org/wordprocessingml/2006/main" xmlns:w14="http://schemas.microsoft.com/office/word/2010/wordml" xmlns:w15="http://schemas.microsoft.com/office/word/2012/wordml" mc:Ignorable="w14 w15">
+<w:styles xmlns:mc="http://schemas.openxmlformats.org/markup-compatibility/2006" xmlns:r="http://schemas.openxmlformats.org/officeDocument/2006/relationships" xmlns:w="http://schemas.openxmlformats.org/wordprocessingml/2006/main" xmlns:w14="http://schemas.microsoft.com/office/word/2010/wordml" mc:Ignorable="w14">
   <w:docDefaults>
     <w:rPrDefault>
       <w:rPr>
@@ -19444,378 +18908,144 @@
       </w:pPr>
     </w:pPrDefault>
   </w:docDefaults>
-  <w:latentStyles w:defLockedState="0" w:defUIPriority="99" w:defSemiHidden="0" w:defUnhideWhenUsed="0" w:defQFormat="0" w:count="371">
-    <w:lsdException w:name="Normal" w:uiPriority="0" w:qFormat="1"/>
-    <w:lsdException w:name="heading 1" w:uiPriority="9" w:qFormat="1"/>
-    <w:lsdException w:name="heading 2" w:semiHidden="1" w:uiPriority="9" w:unhideWhenUsed="1" w:qFormat="1"/>
-    <w:lsdException w:name="heading 3" w:semiHidden="1" w:uiPriority="9" w:unhideWhenUsed="1" w:qFormat="1"/>
-    <w:lsdException w:name="heading 4" w:semiHidden="1" w:uiPriority="9" w:unhideWhenUsed="1" w:qFormat="1"/>
-    <w:lsdException w:name="heading 5" w:semiHidden="1" w:uiPriority="9" w:unhideWhenUsed="1" w:qFormat="1"/>
-    <w:lsdException w:name="heading 6" w:semiHidden="1" w:uiPriority="9" w:unhideWhenUsed="1" w:qFormat="1"/>
-    <w:lsdException w:name="heading 7" w:semiHidden="1" w:uiPriority="9" w:unhideWhenUsed="1" w:qFormat="1"/>
-    <w:lsdException w:name="heading 8" w:semiHidden="1" w:uiPriority="9" w:unhideWhenUsed="1" w:qFormat="1"/>
-    <w:lsdException w:name="heading 9" w:semiHidden="1" w:uiPriority="9" w:unhideWhenUsed="1" w:qFormat="1"/>
-    <w:lsdException w:name="index 1" w:semiHidden="1" w:unhideWhenUsed="1"/>
-    <w:lsdException w:name="index 2" w:semiHidden="1" w:unhideWhenUsed="1"/>
-    <w:lsdException w:name="index 3" w:semiHidden="1" w:unhideWhenUsed="1"/>
-    <w:lsdException w:name="index 4" w:semiHidden="1" w:unhideWhenUsed="1"/>
-    <w:lsdException w:name="index 5" w:semiHidden="1" w:unhideWhenUsed="1"/>
-    <w:lsdException w:name="index 6" w:semiHidden="1" w:unhideWhenUsed="1"/>
-    <w:lsdException w:name="index 7" w:semiHidden="1" w:unhideWhenUsed="1"/>
-    <w:lsdException w:name="index 8" w:semiHidden="1" w:unhideWhenUsed="1"/>
-    <w:lsdException w:name="index 9" w:semiHidden="1" w:unhideWhenUsed="1"/>
-    <w:lsdException w:name="toc 1" w:semiHidden="1" w:uiPriority="39" w:unhideWhenUsed="1"/>
-    <w:lsdException w:name="toc 2" w:semiHidden="1" w:uiPriority="39" w:unhideWhenUsed="1"/>
-    <w:lsdException w:name="toc 3" w:semiHidden="1" w:uiPriority="39" w:unhideWhenUsed="1"/>
-    <w:lsdException w:name="toc 4" w:semiHidden="1" w:uiPriority="39" w:unhideWhenUsed="1"/>
-    <w:lsdException w:name="toc 5" w:semiHidden="1" w:uiPriority="39" w:unhideWhenUsed="1"/>
-    <w:lsdException w:name="toc 6" w:semiHidden="1" w:uiPriority="39" w:unhideWhenUsed="1"/>
-    <w:lsdException w:name="toc 7" w:semiHidden="1" w:uiPriority="39" w:unhideWhenUsed="1"/>
-    <w:lsdException w:name="toc 8" w:semiHidden="1" w:uiPriority="39" w:unhideWhenUsed="1"/>
-    <w:lsdException w:name="toc 9" w:semiHidden="1" w:uiPriority="39" w:unhideWhenUsed="1"/>
-    <w:lsdException w:name="Normal Indent" w:semiHidden="1" w:unhideWhenUsed="1"/>
-    <w:lsdException w:name="footnote text" w:semiHidden="1" w:unhideWhenUsed="1"/>
-    <w:lsdException w:name="annotation text" w:semiHidden="1" w:unhideWhenUsed="1"/>
-    <w:lsdException w:name="header" w:semiHidden="1" w:unhideWhenUsed="1"/>
-    <w:lsdException w:name="footer" w:semiHidden="1" w:unhideWhenUsed="1"/>
-    <w:lsdException w:name="index heading" w:semiHidden="1" w:unhideWhenUsed="1"/>
-    <w:lsdException w:name="caption" w:semiHidden="1" w:uiPriority="35" w:unhideWhenUsed="1" w:qFormat="1"/>
-    <w:lsdException w:name="table of figures" w:semiHidden="1" w:unhideWhenUsed="1"/>
-    <w:lsdException w:name="envelope address" w:semiHidden="1" w:unhideWhenUsed="1"/>
-    <w:lsdException w:name="envelope return" w:semiHidden="1" w:unhideWhenUsed="1"/>
-    <w:lsdException w:name="footnote reference" w:semiHidden="1" w:unhideWhenUsed="1"/>
-    <w:lsdException w:name="annotation reference" w:semiHidden="1" w:unhideWhenUsed="1"/>
-    <w:lsdException w:name="line number" w:semiHidden="1" w:unhideWhenUsed="1"/>
-    <w:lsdException w:name="page number" w:semiHidden="1" w:unhideWhenUsed="1"/>
-    <w:lsdException w:name="endnote reference" w:semiHidden="1" w:unhideWhenUsed="1"/>
-    <w:lsdException w:name="endnote text" w:semiHidden="1" w:unhideWhenUsed="1"/>
-    <w:lsdException w:name="table of authorities" w:semiHidden="1" w:unhideWhenUsed="1"/>
-    <w:lsdException w:name="macro" w:semiHidden="1" w:unhideWhenUsed="1"/>
-    <w:lsdException w:name="toa heading" w:semiHidden="1" w:unhideWhenUsed="1"/>
-    <w:lsdException w:name="List" w:semiHidden="1" w:unhideWhenUsed="1"/>
-    <w:lsdException w:name="List Bullet" w:semiHidden="1" w:unhideWhenUsed="1"/>
-    <w:lsdException w:name="List Number" w:semiHidden="1" w:unhideWhenUsed="1"/>
-    <w:lsdException w:name="List 2" w:semiHidden="1" w:unhideWhenUsed="1"/>
-    <w:lsdException w:name="List 3" w:semiHidden="1" w:unhideWhenUsed="1"/>
-    <w:lsdException w:name="List 4" w:semiHidden="1" w:unhideWhenUsed="1"/>
-    <w:lsdException w:name="List 5" w:semiHidden="1" w:unhideWhenUsed="1"/>
-    <w:lsdException w:name="List Bullet 2" w:semiHidden="1" w:unhideWhenUsed="1"/>
-    <w:lsdException w:name="List Bullet 3" w:semiHidden="1" w:unhideWhenUsed="1"/>
-    <w:lsdException w:name="List Bullet 4" w:semiHidden="1" w:unhideWhenUsed="1"/>
-    <w:lsdException w:name="List Bullet 5" w:semiHidden="1" w:unhideWhenUsed="1"/>
-    <w:lsdException w:name="List Number 2" w:semiHidden="1" w:unhideWhenUsed="1"/>
-    <w:lsdException w:name="List Number 3" w:semiHidden="1" w:unhideWhenUsed="1"/>
-    <w:lsdException w:name="List Number 4" w:semiHidden="1" w:unhideWhenUsed="1"/>
-    <w:lsdException w:name="List Number 5" w:semiHidden="1" w:unhideWhenUsed="1"/>
-    <w:lsdException w:name="Title" w:uiPriority="10" w:qFormat="1"/>
-    <w:lsdException w:name="Closing" w:semiHidden="1" w:unhideWhenUsed="1"/>
-    <w:lsdException w:name="Signature" w:semiHidden="1" w:unhideWhenUsed="1"/>
-    <w:lsdException w:name="Default Paragraph Font" w:semiHidden="1" w:uiPriority="1" w:unhideWhenUsed="1"/>
-    <w:lsdException w:name="Body Text" w:semiHidden="1" w:unhideWhenUsed="1"/>
-    <w:lsdException w:name="Body Text Indent" w:semiHidden="1" w:unhideWhenUsed="1"/>
-    <w:lsdException w:name="List Continue" w:semiHidden="1" w:unhideWhenUsed="1"/>
-    <w:lsdException w:name="List Continue 2" w:semiHidden="1" w:unhideWhenUsed="1"/>
-    <w:lsdException w:name="List Continue 3" w:semiHidden="1" w:unhideWhenUsed="1"/>
-    <w:lsdException w:name="List Continue 4" w:semiHidden="1" w:unhideWhenUsed="1"/>
-    <w:lsdException w:name="List Continue 5" w:semiHidden="1" w:unhideWhenUsed="1"/>
-    <w:lsdException w:name="Message Header" w:semiHidden="1" w:unhideWhenUsed="1"/>
-    <w:lsdException w:name="Subtitle" w:uiPriority="11" w:qFormat="1"/>
-    <w:lsdException w:name="Salutation" w:semiHidden="1" w:unhideWhenUsed="1"/>
-    <w:lsdException w:name="Date" w:semiHidden="1" w:unhideWhenUsed="1"/>
-    <w:lsdException w:name="Body Text First Indent" w:semiHidden="1" w:unhideWhenUsed="1"/>
-    <w:lsdException w:name="Body Text First Indent 2" w:semiHidden="1" w:unhideWhenUsed="1"/>
-    <w:lsdException w:name="Note Heading" w:semiHidden="1" w:unhideWhenUsed="1"/>
-    <w:lsdException w:name="Body Text 2" w:semiHidden="1" w:unhideWhenUsed="1"/>
-    <w:lsdException w:name="Body Text 3" w:semiHidden="1" w:unhideWhenUsed="1"/>
-    <w:lsdException w:name="Body Text Indent 2" w:semiHidden="1" w:unhideWhenUsed="1"/>
-    <w:lsdException w:name="Body Text Indent 3" w:semiHidden="1" w:unhideWhenUsed="1"/>
-    <w:lsdException w:name="Block Text" w:semiHidden="1" w:unhideWhenUsed="1"/>
-    <w:lsdException w:name="Hyperlink" w:semiHidden="1" w:unhideWhenUsed="1"/>
-    <w:lsdException w:name="FollowedHyperlink" w:semiHidden="1" w:unhideWhenUsed="1"/>
-    <w:lsdException w:name="Strong" w:uiPriority="22" w:qFormat="1"/>
-    <w:lsdException w:name="Emphasis" w:uiPriority="20" w:qFormat="1"/>
-    <w:lsdException w:name="Document Map" w:semiHidden="1" w:unhideWhenUsed="1"/>
-    <w:lsdException w:name="Plain Text" w:semiHidden="1" w:unhideWhenUsed="1"/>
-    <w:lsdException w:name="E-mail Signature" w:semiHidden="1" w:unhideWhenUsed="1"/>
-    <w:lsdException w:name="HTML Top of Form" w:semiHidden="1" w:unhideWhenUsed="1"/>
-    <w:lsdException w:name="HTML Bottom of Form" w:semiHidden="1" w:unhideWhenUsed="1"/>
-    <w:lsdException w:name="Normal (Web)" w:semiHidden="1" w:unhideWhenUsed="1"/>
-    <w:lsdException w:name="HTML Acronym" w:semiHidden="1" w:unhideWhenUsed="1"/>
-    <w:lsdException w:name="HTML Address" w:semiHidden="1" w:unhideWhenUsed="1"/>
-    <w:lsdException w:name="HTML Cite" w:semiHidden="1" w:unhideWhenUsed="1"/>
-    <w:lsdException w:name="HTML Code" w:semiHidden="1" w:unhideWhenUsed="1"/>
-    <w:lsdException w:name="HTML Definition" w:semiHidden="1" w:unhideWhenUsed="1"/>
-    <w:lsdException w:name="HTML Keyboard" w:semiHidden="1" w:unhideWhenUsed="1"/>
-    <w:lsdException w:name="HTML Preformatted" w:semiHidden="1" w:unhideWhenUsed="1"/>
-    <w:lsdException w:name="HTML Sample" w:semiHidden="1" w:unhideWhenUsed="1"/>
-    <w:lsdException w:name="HTML Typewriter" w:semiHidden="1" w:unhideWhenUsed="1"/>
-    <w:lsdException w:name="HTML Variable" w:semiHidden="1" w:unhideWhenUsed="1"/>
-    <w:lsdException w:name="Normal Table" w:semiHidden="1" w:unhideWhenUsed="1"/>
-    <w:lsdException w:name="annotation subject" w:semiHidden="1" w:unhideWhenUsed="1"/>
-    <w:lsdException w:name="No List" w:semiHidden="1" w:unhideWhenUsed="1"/>
-    <w:lsdException w:name="Outline List 1" w:semiHidden="1" w:unhideWhenUsed="1"/>
-    <w:lsdException w:name="Outline List 2" w:semiHidden="1" w:unhideWhenUsed="1"/>
-    <w:lsdException w:name="Outline List 3" w:semiHidden="1" w:unhideWhenUsed="1"/>
-    <w:lsdException w:name="Table Simple 1" w:semiHidden="1" w:unhideWhenUsed="1"/>
-    <w:lsdException w:name="Table Simple 2" w:semiHidden="1" w:unhideWhenUsed="1"/>
-    <w:lsdException w:name="Table Simple 3" w:semiHidden="1" w:unhideWhenUsed="1"/>
-    <w:lsdException w:name="Table Classic 1" w:semiHidden="1" w:unhideWhenUsed="1"/>
-    <w:lsdException w:name="Table Classic 2" w:semiHidden="1" w:unhideWhenUsed="1"/>
-    <w:lsdException w:name="Table Classic 3" w:semiHidden="1" w:unhideWhenUsed="1"/>
-    <w:lsdException w:name="Table Classic 4" w:semiHidden="1" w:unhideWhenUsed="1"/>
-    <w:lsdException w:name="Table Colorful 1" w:semiHidden="1" w:unhideWhenUsed="1"/>
-    <w:lsdException w:name="Table Colorful 2" w:semiHidden="1" w:unhideWhenUsed="1"/>
-    <w:lsdException w:name="Table Colorful 3" w:semiHidden="1" w:unhideWhenUsed="1"/>
-    <w:lsdException w:name="Table Columns 1" w:semiHidden="1" w:unhideWhenUsed="1"/>
-    <w:lsdException w:name="Table Columns 2" w:semiHidden="1" w:unhideWhenUsed="1"/>
-    <w:lsdException w:name="Table Columns 3" w:semiHidden="1" w:unhideWhenUsed="1"/>
-    <w:lsdException w:name="Table Columns 4" w:semiHidden="1" w:unhideWhenUsed="1"/>
-    <w:lsdException w:name="Table Columns 5" w:semiHidden="1" w:unhideWhenUsed="1"/>
-    <w:lsdException w:name="Table Grid 1" w:semiHidden="1" w:unhideWhenUsed="1"/>
-    <w:lsdException w:name="Table Grid 2" w:semiHidden="1" w:unhideWhenUsed="1"/>
-    <w:lsdException w:name="Table Grid 3" w:semiHidden="1" w:unhideWhenUsed="1"/>
-    <w:lsdException w:name="Table Grid 4" w:semiHidden="1" w:unhideWhenUsed="1"/>
-    <w:lsdException w:name="Table Grid 5" w:semiHidden="1" w:unhideWhenUsed="1"/>
-    <w:lsdException w:name="Table Grid 6" w:semiHidden="1" w:unhideWhenUsed="1"/>
-    <w:lsdException w:name="Table Grid 7" w:semiHidden="1" w:unhideWhenUsed="1"/>
-    <w:lsdException w:name="Table Grid 8" w:semiHidden="1" w:unhideWhenUsed="1"/>
-    <w:lsdException w:name="Table List 1" w:semiHidden="1" w:unhideWhenUsed="1"/>
-    <w:lsdException w:name="Table List 2" w:semiHidden="1" w:unhideWhenUsed="1"/>
-    <w:lsdException w:name="Table List 3" w:semiHidden="1" w:unhideWhenUsed="1"/>
-    <w:lsdException w:name="Table List 4" w:semiHidden="1" w:unhideWhenUsed="1"/>
-    <w:lsdException w:name="Table List 5" w:semiHidden="1" w:unhideWhenUsed="1"/>
-    <w:lsdException w:name="Table List 6" w:semiHidden="1" w:unhideWhenUsed="1"/>
-    <w:lsdException w:name="Table List 7" w:semiHidden="1" w:unhideWhenUsed="1"/>
-    <w:lsdException w:name="Table List 8" w:semiHidden="1" w:unhideWhenUsed="1"/>
-    <w:lsdException w:name="Table 3D effects 1" w:semiHidden="1" w:unhideWhenUsed="1"/>
-    <w:lsdException w:name="Table 3D effects 2" w:semiHidden="1" w:unhideWhenUsed="1"/>
-    <w:lsdException w:name="Table 3D effects 3" w:semiHidden="1" w:unhideWhenUsed="1"/>
-    <w:lsdException w:name="Table Contemporary" w:semiHidden="1" w:unhideWhenUsed="1"/>
-    <w:lsdException w:name="Table Elegant" w:semiHidden="1" w:unhideWhenUsed="1"/>
-    <w:lsdException w:name="Table Professional" w:semiHidden="1" w:unhideWhenUsed="1"/>
-    <w:lsdException w:name="Table Subtle 1" w:semiHidden="1" w:unhideWhenUsed="1"/>
-    <w:lsdException w:name="Table Subtle 2" w:semiHidden="1" w:unhideWhenUsed="1"/>
-    <w:lsdException w:name="Table Web 1" w:semiHidden="1" w:unhideWhenUsed="1"/>
-    <w:lsdException w:name="Table Web 2" w:semiHidden="1" w:unhideWhenUsed="1"/>
-    <w:lsdException w:name="Table Web 3" w:semiHidden="1" w:unhideWhenUsed="1"/>
-    <w:lsdException w:name="Balloon Text" w:semiHidden="1" w:unhideWhenUsed="1"/>
-    <w:lsdException w:name="Table Grid" w:uiPriority="39"/>
-    <w:lsdException w:name="Table Theme" w:semiHidden="1" w:unhideWhenUsed="1"/>
-    <w:lsdException w:name="Placeholder Text" w:semiHidden="1"/>
-    <w:lsdException w:name="No Spacing" w:uiPriority="1" w:qFormat="1"/>
-    <w:lsdException w:name="Light Shading" w:uiPriority="60"/>
-    <w:lsdException w:name="Light List" w:uiPriority="61"/>
-    <w:lsdException w:name="Light Grid" w:uiPriority="62"/>
-    <w:lsdException w:name="Medium Shading 1" w:uiPriority="63"/>
-    <w:lsdException w:name="Medium Shading 2" w:uiPriority="64"/>
-    <w:lsdException w:name="Medium List 1" w:uiPriority="65"/>
-    <w:lsdException w:name="Medium List 2" w:uiPriority="66"/>
-    <w:lsdException w:name="Medium Grid 1" w:uiPriority="67"/>
-    <w:lsdException w:name="Medium Grid 2" w:uiPriority="68"/>
-    <w:lsdException w:name="Medium Grid 3" w:uiPriority="69"/>
-    <w:lsdException w:name="Dark List" w:uiPriority="70"/>
-    <w:lsdException w:name="Colorful Shading" w:uiPriority="71"/>
-    <w:lsdException w:name="Colorful List" w:uiPriority="72"/>
-    <w:lsdException w:name="Colorful Grid" w:uiPriority="73"/>
-    <w:lsdException w:name="Light Shading Accent 1" w:uiPriority="60"/>
-    <w:lsdException w:name="Light List Accent 1" w:uiPriority="61"/>
-    <w:lsdException w:name="Light Grid Accent 1" w:uiPriority="62"/>
-    <w:lsdException w:name="Medium Shading 1 Accent 1" w:uiPriority="63"/>
-    <w:lsdException w:name="Medium Shading 2 Accent 1" w:uiPriority="64"/>
-    <w:lsdException w:name="Medium List 1 Accent 1" w:uiPriority="65"/>
-    <w:lsdException w:name="Revision" w:semiHidden="1"/>
-    <w:lsdException w:name="List Paragraph" w:uiPriority="34" w:qFormat="1"/>
-    <w:lsdException w:name="Quote" w:uiPriority="29" w:qFormat="1"/>
-    <w:lsdException w:name="Intense Quote" w:uiPriority="30" w:qFormat="1"/>
-    <w:lsdException w:name="Medium List 2 Accent 1" w:uiPriority="66"/>
-    <w:lsdException w:name="Medium Grid 1 Accent 1" w:uiPriority="67"/>
-    <w:lsdException w:name="Medium Grid 2 Accent 1" w:uiPriority="68"/>
-    <w:lsdException w:name="Medium Grid 3 Accent 1" w:uiPriority="69"/>
-    <w:lsdException w:name="Dark List Accent 1" w:uiPriority="70"/>
-    <w:lsdException w:name="Colorful Shading Accent 1" w:uiPriority="71"/>
-    <w:lsdException w:name="Colorful List Accent 1" w:uiPriority="72"/>
-    <w:lsdException w:name="Colorful Grid Accent 1" w:uiPriority="73"/>
-    <w:lsdException w:name="Light Shading Accent 2" w:uiPriority="60"/>
-    <w:lsdException w:name="Light List Accent 2" w:uiPriority="61"/>
-    <w:lsdException w:name="Light Grid Accent 2" w:uiPriority="62"/>
-    <w:lsdException w:name="Medium Shading 1 Accent 2" w:uiPriority="63"/>
-    <w:lsdException w:name="Medium Shading 2 Accent 2" w:uiPriority="64"/>
-    <w:lsdException w:name="Medium List 1 Accent 2" w:uiPriority="65"/>
-    <w:lsdException w:name="Medium List 2 Accent 2" w:uiPriority="66"/>
-    <w:lsdException w:name="Medium Grid 1 Accent 2" w:uiPriority="67"/>
-    <w:lsdException w:name="Medium Grid 2 Accent 2" w:uiPriority="68"/>
-    <w:lsdException w:name="Medium Grid 3 Accent 2" w:uiPriority="69"/>
-    <w:lsdException w:name="Dark List Accent 2" w:uiPriority="70"/>
-    <w:lsdException w:name="Colorful Shading Accent 2" w:uiPriority="71"/>
-    <w:lsdException w:name="Colorful List Accent 2" w:uiPriority="72"/>
-    <w:lsdException w:name="Colorful Grid Accent 2" w:uiPriority="73"/>
-    <w:lsdException w:name="Light Shading Accent 3" w:uiPriority="60"/>
-    <w:lsdException w:name="Light List Accent 3" w:uiPriority="61"/>
-    <w:lsdException w:name="Light Grid Accent 3" w:uiPriority="62"/>
-    <w:lsdException w:name="Medium Shading 1 Accent 3" w:uiPriority="63"/>
-    <w:lsdException w:name="Medium Shading 2 Accent 3" w:uiPriority="64"/>
-    <w:lsdException w:name="Medium List 1 Accent 3" w:uiPriority="65"/>
-    <w:lsdException w:name="Medium List 2 Accent 3" w:uiPriority="66"/>
-    <w:lsdException w:name="Medium Grid 1 Accent 3" w:uiPriority="67"/>
-    <w:lsdException w:name="Medium Grid 2 Accent 3" w:uiPriority="68"/>
-    <w:lsdException w:name="Medium Grid 3 Accent 3" w:uiPriority="69"/>
-    <w:lsdException w:name="Dark List Accent 3" w:uiPriority="70"/>
-    <w:lsdException w:name="Colorful Shading Accent 3" w:uiPriority="71"/>
-    <w:lsdException w:name="Colorful List Accent 3" w:uiPriority="72"/>
-    <w:lsdException w:name="Colorful Grid Accent 3" w:uiPriority="73"/>
-    <w:lsdException w:name="Light Shading Accent 4" w:uiPriority="60"/>
-    <w:lsdException w:name="Light List Accent 4" w:uiPriority="61"/>
-    <w:lsdException w:name="Light Grid Accent 4" w:uiPriority="62"/>
-    <w:lsdException w:name="Medium Shading 1 Accent 4" w:uiPriority="63"/>
-    <w:lsdException w:name="Medium Shading 2 Accent 4" w:uiPriority="64"/>
-    <w:lsdException w:name="Medium List 1 Accent 4" w:uiPriority="65"/>
-    <w:lsdException w:name="Medium List 2 Accent 4" w:uiPriority="66"/>
-    <w:lsdException w:name="Medium Grid 1 Accent 4" w:uiPriority="67"/>
-    <w:lsdException w:name="Medium Grid 2 Accent 4" w:uiPriority="68"/>
-    <w:lsdException w:name="Medium Grid 3 Accent 4" w:uiPriority="69"/>
-    <w:lsdException w:name="Dark List Accent 4" w:uiPriority="70"/>
-    <w:lsdException w:name="Colorful Shading Accent 4" w:uiPriority="71"/>
-    <w:lsdException w:name="Colorful List Accent 4" w:uiPriority="72"/>
-    <w:lsdException w:name="Colorful Grid Accent 4" w:uiPriority="73"/>
-    <w:lsdException w:name="Light Shading Accent 5" w:uiPriority="60"/>
-    <w:lsdException w:name="Light List Accent 5" w:uiPriority="61"/>
-    <w:lsdException w:name="Light Grid Accent 5" w:uiPriority="62"/>
-    <w:lsdException w:name="Medium Shading 1 Accent 5" w:uiPriority="63"/>
-    <w:lsdException w:name="Medium Shading 2 Accent 5" w:uiPriority="64"/>
-    <w:lsdException w:name="Medium List 1 Accent 5" w:uiPriority="65"/>
-    <w:lsdException w:name="Medium List 2 Accent 5" w:uiPriority="66"/>
-    <w:lsdException w:name="Medium Grid 1 Accent 5" w:uiPriority="67"/>
-    <w:lsdException w:name="Medium Grid 2 Accent 5" w:uiPriority="68"/>
-    <w:lsdException w:name="Medium Grid 3 Accent 5" w:uiPriority="69"/>
-    <w:lsdException w:name="Dark List Accent 5" w:uiPriority="70"/>
-    <w:lsdException w:name="Colorful Shading Accent 5" w:uiPriority="71"/>
-    <w:lsdException w:name="Colorful List Accent 5" w:uiPriority="72"/>
-    <w:lsdException w:name="Colorful Grid Accent 5" w:uiPriority="73"/>
-    <w:lsdException w:name="Light Shading Accent 6" w:uiPriority="60"/>
-    <w:lsdException w:name="Light List Accent 6" w:uiPriority="61"/>
-    <w:lsdException w:name="Light Grid Accent 6" w:uiPriority="62"/>
-    <w:lsdException w:name="Medium Shading 1 Accent 6" w:uiPriority="63"/>
-    <w:lsdException w:name="Medium Shading 2 Accent 6" w:uiPriority="64"/>
-    <w:lsdException w:name="Medium List 1 Accent 6" w:uiPriority="65"/>
-    <w:lsdException w:name="Medium List 2 Accent 6" w:uiPriority="66"/>
-    <w:lsdException w:name="Medium Grid 1 Accent 6" w:uiPriority="67"/>
-    <w:lsdException w:name="Medium Grid 2 Accent 6" w:uiPriority="68"/>
-    <w:lsdException w:name="Medium Grid 3 Accent 6" w:uiPriority="69"/>
-    <w:lsdException w:name="Dark List Accent 6" w:uiPriority="70"/>
-    <w:lsdException w:name="Colorful Shading Accent 6" w:uiPriority="71"/>
-    <w:lsdException w:name="Colorful List Accent 6" w:uiPriority="72"/>
-    <w:lsdException w:name="Colorful Grid Accent 6" w:uiPriority="73"/>
-    <w:lsdException w:name="Subtle Emphasis" w:uiPriority="19" w:qFormat="1"/>
-    <w:lsdException w:name="Intense Emphasis" w:uiPriority="21" w:qFormat="1"/>
-    <w:lsdException w:name="Subtle Reference" w:uiPriority="31" w:qFormat="1"/>
-    <w:lsdException w:name="Intense Reference" w:uiPriority="32" w:qFormat="1"/>
-    <w:lsdException w:name="Book Title" w:uiPriority="33" w:qFormat="1"/>
-    <w:lsdException w:name="Bibliography" w:semiHidden="1" w:uiPriority="37" w:unhideWhenUsed="1"/>
-    <w:lsdException w:name="TOC Heading" w:semiHidden="1" w:uiPriority="39" w:unhideWhenUsed="1" w:qFormat="1"/>
-    <w:lsdException w:name="Plain Table 1" w:uiPriority="41"/>
-    <w:lsdException w:name="Plain Table 2" w:uiPriority="42"/>
-    <w:lsdException w:name="Plain Table 3" w:uiPriority="43"/>
-    <w:lsdException w:name="Plain Table 4" w:uiPriority="44"/>
-    <w:lsdException w:name="Plain Table 5" w:uiPriority="45"/>
-    <w:lsdException w:name="Grid Table Light" w:uiPriority="40"/>
-    <w:lsdException w:name="Grid Table 1 Light" w:uiPriority="46"/>
-    <w:lsdException w:name="Grid Table 2" w:uiPriority="47"/>
-    <w:lsdException w:name="Grid Table 3" w:uiPriority="48"/>
-    <w:lsdException w:name="Grid Table 4" w:uiPriority="49"/>
-    <w:lsdException w:name="Grid Table 5 Dark" w:uiPriority="50"/>
-    <w:lsdException w:name="Grid Table 6 Colorful" w:uiPriority="51"/>
-    <w:lsdException w:name="Grid Table 7 Colorful" w:uiPriority="52"/>
-    <w:lsdException w:name="Grid Table 1 Light Accent 1" w:uiPriority="46"/>
-    <w:lsdException w:name="Grid Table 2 Accent 1" w:uiPriority="47"/>
-    <w:lsdException w:name="Grid Table 3 Accent 1" w:uiPriority="48"/>
-    <w:lsdException w:name="Grid Table 4 Accent 1" w:uiPriority="49"/>
-    <w:lsdException w:name="Grid Table 5 Dark Accent 1" w:uiPriority="50"/>
-    <w:lsdException w:name="Grid Table 6 Colorful Accent 1" w:uiPriority="51"/>
-    <w:lsdException w:name="Grid Table 7 Colorful Accent 1" w:uiPriority="52"/>
-    <w:lsdException w:name="Grid Table 1 Light Accent 2" w:uiPriority="46"/>
-    <w:lsdException w:name="Grid Table 2 Accent 2" w:uiPriority="47"/>
-    <w:lsdException w:name="Grid Table 3 Accent 2" w:uiPriority="48"/>
-    <w:lsdException w:name="Grid Table 4 Accent 2" w:uiPriority="49"/>
-    <w:lsdException w:name="Grid Table 5 Dark Accent 2" w:uiPriority="50"/>
-    <w:lsdException w:name="Grid Table 6 Colorful Accent 2" w:uiPriority="51"/>
-    <w:lsdException w:name="Grid Table 7 Colorful Accent 2" w:uiPriority="52"/>
-    <w:lsdException w:name="Grid Table 1 Light Accent 3" w:uiPriority="46"/>
-    <w:lsdException w:name="Grid Table 2 Accent 3" w:uiPriority="47"/>
-    <w:lsdException w:name="Grid Table 3 Accent 3" w:uiPriority="48"/>
-    <w:lsdException w:name="Grid Table 4 Accent 3" w:uiPriority="49"/>
-    <w:lsdException w:name="Grid Table 5 Dark Accent 3" w:uiPriority="50"/>
-    <w:lsdException w:name="Grid Table 6 Colorful Accent 3" w:uiPriority="51"/>
-    <w:lsdException w:name="Grid Table 7 Colorful Accent 3" w:uiPriority="52"/>
-    <w:lsdException w:name="Grid Table 1 Light Accent 4" w:uiPriority="46"/>
-    <w:lsdException w:name="Grid Table 2 Accent 4" w:uiPriority="47"/>
-    <w:lsdException w:name="Grid Table 3 Accent 4" w:uiPriority="48"/>
-    <w:lsdException w:name="Grid Table 4 Accent 4" w:uiPriority="49"/>
-    <w:lsdException w:name="Grid Table 5 Dark Accent 4" w:uiPriority="50"/>
-    <w:lsdException w:name="Grid Table 6 Colorful Accent 4" w:uiPriority="51"/>
-    <w:lsdException w:name="Grid Table 7 Colorful Accent 4" w:uiPriority="52"/>
-    <w:lsdException w:name="Grid Table 1 Light Accent 5" w:uiPriority="46"/>
-    <w:lsdException w:name="Grid Table 2 Accent 5" w:uiPriority="47"/>
-    <w:lsdException w:name="Grid Table 3 Accent 5" w:uiPriority="48"/>
-    <w:lsdException w:name="Grid Table 4 Accent 5" w:uiPriority="49"/>
-    <w:lsdException w:name="Grid Table 5 Dark Accent 5" w:uiPriority="50"/>
-    <w:lsdException w:name="Grid Table 6 Colorful Accent 5" w:uiPriority="51"/>
-    <w:lsdException w:name="Grid Table 7 Colorful Accent 5" w:uiPriority="52"/>
-    <w:lsdException w:name="Grid Table 1 Light Accent 6" w:uiPriority="46"/>
-    <w:lsdException w:name="Grid Table 2 Accent 6" w:uiPriority="47"/>
-    <w:lsdException w:name="Grid Table 3 Accent 6" w:uiPriority="48"/>
-    <w:lsdException w:name="Grid Table 4 Accent 6" w:uiPriority="49"/>
-    <w:lsdException w:name="Grid Table 5 Dark Accent 6" w:uiPriority="50"/>
-    <w:lsdException w:name="Grid Table 6 Colorful Accent 6" w:uiPriority="51"/>
-    <w:lsdException w:name="Grid Table 7 Colorful Accent 6" w:uiPriority="52"/>
-    <w:lsdException w:name="List Table 1 Light" w:uiPriority="46"/>
-    <w:lsdException w:name="List Table 2" w:uiPriority="47"/>
-    <w:lsdException w:name="List Table 3" w:uiPriority="48"/>
-    <w:lsdException w:name="List Table 4" w:uiPriority="49"/>
-    <w:lsdException w:name="List Table 5 Dark" w:uiPriority="50"/>
-    <w:lsdException w:name="List Table 6 Colorful" w:uiPriority="51"/>
-    <w:lsdException w:name="List Table 7 Colorful" w:uiPriority="52"/>
-    <w:lsdException w:name="List Table 1 Light Accent 1" w:uiPriority="46"/>
-    <w:lsdException w:name="List Table 2 Accent 1" w:uiPriority="47"/>
-    <w:lsdException w:name="List Table 3 Accent 1" w:uiPriority="48"/>
-    <w:lsdException w:name="List Table 4 Accent 1" w:uiPriority="49"/>
-    <w:lsdException w:name="List Table 5 Dark Accent 1" w:uiPriority="50"/>
-    <w:lsdException w:name="List Table 6 Colorful Accent 1" w:uiPriority="51"/>
-    <w:lsdException w:name="List Table 7 Colorful Accent 1" w:uiPriority="52"/>
-    <w:lsdException w:name="List Table 1 Light Accent 2" w:uiPriority="46"/>
-    <w:lsdException w:name="List Table 2 Accent 2" w:uiPriority="47"/>
-    <w:lsdException w:name="List Table 3 Accent 2" w:uiPriority="48"/>
-    <w:lsdException w:name="List Table 4 Accent 2" w:uiPriority="49"/>
-    <w:lsdException w:name="List Table 5 Dark Accent 2" w:uiPriority="50"/>
-    <w:lsdException w:name="List Table 6 Colorful Accent 2" w:uiPriority="51"/>
-    <w:lsdException w:name="List Table 7 Colorful Accent 2" w:uiPriority="52"/>
-    <w:lsdException w:name="List Table 1 Light Accent 3" w:uiPriority="46"/>
-    <w:lsdException w:name="List Table 2 Accent 3" w:uiPriority="47"/>
-    <w:lsdException w:name="List Table 3 Accent 3" w:uiPriority="48"/>
-    <w:lsdException w:name="List Table 4 Accent 3" w:uiPriority="49"/>
-    <w:lsdException w:name="List Table 5 Dark Accent 3" w:uiPriority="50"/>
-    <w:lsdException w:name="List Table 6 Colorful Accent 3" w:uiPriority="51"/>
-    <w:lsdException w:name="List Table 7 Colorful Accent 3" w:uiPriority="52"/>
-    <w:lsdException w:name="List Table 1 Light Accent 4" w:uiPriority="46"/>
-    <w:lsdException w:name="List Table 2 Accent 4" w:uiPriority="47"/>
-    <w:lsdException w:name="List Table 3 Accent 4" w:uiPriority="48"/>
-    <w:lsdException w:name="List Table 4 Accent 4" w:uiPriority="49"/>
-    <w:lsdException w:name="List Table 5 Dark Accent 4" w:uiPriority="50"/>
-    <w:lsdException w:name="List Table 6 Colorful Accent 4" w:uiPriority="51"/>
-    <w:lsdException w:name="List Table 7 Colorful Accent 4" w:uiPriority="52"/>
-    <w:lsdException w:name="List Table 1 Light Accent 5" w:uiPriority="46"/>
-    <w:lsdException w:name="List Table 2 Accent 5" w:uiPriority="47"/>
-    <w:lsdException w:name="List Table 3 Accent 5" w:uiPriority="48"/>
-    <w:lsdException w:name="List Table 4 Accent 5" w:uiPriority="49"/>
-    <w:lsdException w:name="List Table 5 Dark Accent 5" w:uiPriority="50"/>
-    <w:lsdException w:name="List Table 6 Colorful Accent 5" w:uiPriority="51"/>
-    <w:lsdException w:name="List Table 7 Colorful Accent 5" w:uiPriority="52"/>
-    <w:lsdException w:name="List Table 1 Light Accent 6" w:uiPriority="46"/>
-    <w:lsdException w:name="List Table 2 Accent 6" w:uiPriority="47"/>
-    <w:lsdException w:name="List Table 3 Accent 6" w:uiPriority="48"/>
-    <w:lsdException w:name="List Table 4 Accent 6" w:uiPriority="49"/>
-    <w:lsdException w:name="List Table 5 Dark Accent 6" w:uiPriority="50"/>
-    <w:lsdException w:name="List Table 6 Colorful Accent 6" w:uiPriority="51"/>
-    <w:lsdException w:name="List Table 7 Colorful Accent 6" w:uiPriority="52"/>
+  <w:latentStyles w:defLockedState="0" w:defUIPriority="99" w:defSemiHidden="1" w:defUnhideWhenUsed="1" w:defQFormat="0" w:count="267">
+    <w:lsdException w:name="Normal" w:semiHidden="0" w:uiPriority="0" w:unhideWhenUsed="0" w:qFormat="1"/>
+    <w:lsdException w:name="heading 1" w:semiHidden="0" w:uiPriority="9" w:unhideWhenUsed="0" w:qFormat="1"/>
+    <w:lsdException w:name="heading 2" w:uiPriority="9" w:qFormat="1"/>
+    <w:lsdException w:name="heading 3" w:uiPriority="9" w:qFormat="1"/>
+    <w:lsdException w:name="heading 4" w:uiPriority="9" w:qFormat="1"/>
+    <w:lsdException w:name="heading 5" w:uiPriority="9" w:qFormat="1"/>
+    <w:lsdException w:name="heading 6" w:uiPriority="9" w:qFormat="1"/>
+    <w:lsdException w:name="heading 7" w:uiPriority="9" w:qFormat="1"/>
+    <w:lsdException w:name="heading 8" w:uiPriority="9" w:qFormat="1"/>
+    <w:lsdException w:name="heading 9" w:uiPriority="9" w:qFormat="1"/>
+    <w:lsdException w:name="toc 1" w:uiPriority="39"/>
+    <w:lsdException w:name="toc 2" w:uiPriority="39"/>
+    <w:lsdException w:name="toc 3" w:uiPriority="39"/>
+    <w:lsdException w:name="toc 4" w:uiPriority="39"/>
+    <w:lsdException w:name="toc 5" w:uiPriority="39"/>
+    <w:lsdException w:name="toc 6" w:uiPriority="39"/>
+    <w:lsdException w:name="toc 7" w:uiPriority="39"/>
+    <w:lsdException w:name="toc 8" w:uiPriority="39"/>
+    <w:lsdException w:name="toc 9" w:uiPriority="39"/>
+    <w:lsdException w:name="caption" w:uiPriority="35" w:qFormat="1"/>
+    <w:lsdException w:name="Title" w:semiHidden="0" w:uiPriority="10" w:unhideWhenUsed="0" w:qFormat="1"/>
+    <w:lsdException w:name="Default Paragraph Font" w:uiPriority="1"/>
+    <w:lsdException w:name="Subtitle" w:semiHidden="0" w:uiPriority="11" w:unhideWhenUsed="0" w:qFormat="1"/>
+    <w:lsdException w:name="Strong" w:semiHidden="0" w:uiPriority="22" w:unhideWhenUsed="0" w:qFormat="1"/>
+    <w:lsdException w:name="Emphasis" w:semiHidden="0" w:uiPriority="20" w:unhideWhenUsed="0" w:qFormat="1"/>
+    <w:lsdException w:name="Table Grid" w:semiHidden="0" w:uiPriority="39" w:unhideWhenUsed="0"/>
+    <w:lsdException w:name="Placeholder Text" w:unhideWhenUsed="0"/>
+    <w:lsdException w:name="No Spacing" w:semiHidden="0" w:uiPriority="1" w:unhideWhenUsed="0" w:qFormat="1"/>
+    <w:lsdException w:name="Light Shading" w:semiHidden="0" w:uiPriority="60" w:unhideWhenUsed="0"/>
+    <w:lsdException w:name="Light List" w:semiHidden="0" w:uiPriority="61" w:unhideWhenUsed="0"/>
+    <w:lsdException w:name="Light Grid" w:semiHidden="0" w:uiPriority="62" w:unhideWhenUsed="0"/>
+    <w:lsdException w:name="Medium Shading 1" w:semiHidden="0" w:uiPriority="63" w:unhideWhenUsed="0"/>
+    <w:lsdException w:name="Medium Shading 2" w:semiHidden="0" w:uiPriority="64" w:unhideWhenUsed="0"/>
+    <w:lsdException w:name="Medium List 1" w:semiHidden="0" w:uiPriority="65" w:unhideWhenUsed="0"/>
+    <w:lsdException w:name="Medium List 2" w:semiHidden="0" w:uiPriority="66" w:unhideWhenUsed="0"/>
+    <w:lsdException w:name="Medium Grid 1" w:semiHidden="0" w:uiPriority="67" w:unhideWhenUsed="0"/>
+    <w:lsdException w:name="Medium Grid 2" w:semiHidden="0" w:uiPriority="68" w:unhideWhenUsed="0"/>
+    <w:lsdException w:name="Medium Grid 3" w:semiHidden="0" w:uiPriority="69" w:unhideWhenUsed="0"/>
+    <w:lsdException w:name="Dark List" w:semiHidden="0" w:uiPriority="70" w:unhideWhenUsed="0"/>
+    <w:lsdException w:name="Colorful Shading" w:semiHidden="0" w:uiPriority="71" w:unhideWhenUsed="0"/>
+    <w:lsdException w:name="Colorful List" w:semiHidden="0" w:uiPriority="72" w:unhideWhenUsed="0"/>
+    <w:lsdException w:name="Colorful Grid" w:semiHidden="0" w:uiPriority="73" w:unhideWhenUsed="0"/>
+    <w:lsdException w:name="Light Shading Accent 1" w:semiHidden="0" w:uiPriority="60" w:unhideWhenUsed="0"/>
+    <w:lsdException w:name="Light List Accent 1" w:semiHidden="0" w:uiPriority="61" w:unhideWhenUsed="0"/>
+    <w:lsdException w:name="Light Grid Accent 1" w:semiHidden="0" w:uiPriority="62" w:unhideWhenUsed="0"/>
+    <w:lsdException w:name="Medium Shading 1 Accent 1" w:semiHidden="0" w:uiPriority="63" w:unhideWhenUsed="0"/>
+    <w:lsdException w:name="Medium Shading 2 Accent 1" w:semiHidden="0" w:uiPriority="64" w:unhideWhenUsed="0"/>
+    <w:lsdException w:name="Medium List 1 Accent 1" w:semiHidden="0" w:uiPriority="65" w:unhideWhenUsed="0"/>
+    <w:lsdException w:name="Revision" w:unhideWhenUsed="0"/>
+    <w:lsdException w:name="List Paragraph" w:semiHidden="0" w:uiPriority="34" w:unhideWhenUsed="0" w:qFormat="1"/>
+    <w:lsdException w:name="Quote" w:semiHidden="0" w:uiPriority="29" w:unhideWhenUsed="0" w:qFormat="1"/>
+    <w:lsdException w:name="Intense Quote" w:semiHidden="0" w:uiPriority="30" w:unhideWhenUsed="0" w:qFormat="1"/>
+    <w:lsdException w:name="Medium List 2 Accent 1" w:semiHidden="0" w:uiPriority="66" w:unhideWhenUsed="0"/>
+    <w:lsdException w:name="Medium Grid 1 Accent 1" w:semiHidden="0" w:uiPriority="67" w:unhideWhenUsed="0"/>
+    <w:lsdException w:name="Medium Grid 2 Accent 1" w:semiHidden="0" w:uiPriority="68" w:unhideWhenUsed="0"/>
+    <w:lsdException w:name="Medium Grid 3 Accent 1" w:semiHidden="0" w:uiPriority="69" w:unhideWhenUsed="0"/>
+    <w:lsdException w:name="Dark List Accent 1" w:semiHidden="0" w:uiPriority="70" w:unhideWhenUsed="0"/>
+    <w:lsdException w:name="Colorful Shading Accent 1" w:semiHidden="0" w:uiPriority="71" w:unhideWhenUsed="0"/>
+    <w:lsdException w:name="Colorful List Accent 1" w:semiHidden="0" w:uiPriority="72" w:unhideWhenUsed="0"/>
+    <w:lsdException w:name="Colorful Grid Accent 1" w:semiHidden="0" w:uiPriority="73" w:unhideWhenUsed="0"/>
+    <w:lsdException w:name="Light Shading Accent 2" w:semiHidden="0" w:uiPriority="60" w:unhideWhenUsed="0"/>
+    <w:lsdException w:name="Light List Accent 2" w:semiHidden="0" w:uiPriority="61" w:unhideWhenUsed="0"/>
+    <w:lsdException w:name="Light Grid Accent 2" w:semiHidden="0" w:uiPriority="62" w:unhideWhenUsed="0"/>
+    <w:lsdException w:name="Medium Shading 1 Accent 2" w:semiHidden="0" w:uiPriority="63" w:unhideWhenUsed="0"/>
+    <w:lsdException w:name="Medium Shading 2 Accent 2" w:semiHidden="0" w:uiPriority="64" w:unhideWhenUsed="0"/>
+    <w:lsdException w:name="Medium List 1 Accent 2" w:semiHidden="0" w:uiPriority="65" w:unhideWhenUsed="0"/>
+    <w:lsdException w:name="Medium List 2 Accent 2" w:semiHidden="0" w:uiPriority="66" w:unhideWhenUsed="0"/>
+    <w:lsdException w:name="Medium Grid 1 Accent 2" w:semiHidden="0" w:uiPriority="67" w:unhideWhenUsed="0"/>
+    <w:lsdException w:name="Medium Grid 2 Accent 2" w:semiHidden="0" w:uiPriority="68" w:unhideWhenUsed="0"/>
+    <w:lsdException w:name="Medium Grid 3 Accent 2" w:semiHidden="0" w:uiPriority="69" w:unhideWhenUsed="0"/>
+    <w:lsdException w:name="Dark List Accent 2" w:semiHidden="0" w:uiPriority="70" w:unhideWhenUsed="0"/>
+    <w:lsdException w:name="Colorful Shading Accent 2" w:semiHidden="0" w:uiPriority="71" w:unhideWhenUsed="0"/>
+    <w:lsdException w:name="Colorful List Accent 2" w:semiHidden="0" w:uiPriority="72" w:unhideWhenUsed="0"/>
+    <w:lsdException w:name="Colorful Grid Accent 2" w:semiHidden="0" w:uiPriority="73" w:unhideWhenUsed="0"/>
+    <w:lsdException w:name="Light Shading Accent 3" w:semiHidden="0" w:uiPriority="60" w:unhideWhenUsed="0"/>
+    <w:lsdException w:name="Light List Accent 3" w:semiHidden="0" w:uiPriority="61" w:unhideWhenUsed="0"/>
+    <w:lsdException w:name="Light Grid Accent 3" w:semiHidden="0" w:uiPriority="62" w:unhideWhenUsed="0"/>
+    <w:lsdException w:name="Medium Shading 1 Accent 3" w:semiHidden="0" w:uiPriority="63" w:unhideWhenUsed="0"/>
+    <w:lsdException w:name="Medium Shading 2 Accent 3" w:semiHidden="0" w:uiPriority="64" w:unhideWhenUsed="0"/>
+    <w:lsdException w:name="Medium List 1 Accent 3" w:semiHidden="0" w:uiPriority="65" w:unhideWhenUsed="0"/>
+    <w:lsdException w:name="Medium List 2 Accent 3" w:semiHidden="0" w:uiPriority="66" w:unhideWhenUsed="0"/>
+    <w:lsdException w:name="Medium Grid 1 Accent 3" w:semiHidden="0" w:uiPriority="67" w:unhideWhenUsed="0"/>
+    <w:lsdException w:name="Medium Grid 2 Accent 3" w:semiHidden="0" w:uiPriority="68" w:unhideWhenUsed="0"/>
+    <w:lsdException w:name="Medium Grid 3 Accent 3" w:semiHidden="0" w:uiPriority="69" w:unhideWhenUsed="0"/>
+    <w:lsdException w:name="Dark List Accent 3" w:semiHidden="0" w:uiPriority="70" w:unhideWhenUsed="0"/>
+    <w:lsdException w:name="Colorful Shading Accent 3" w:semiHidden="0" w:uiPriority="71" w:unhideWhenUsed="0"/>
+    <w:lsdException w:name="Colorful List Accent 3" w:semiHidden="0" w:uiPriority="72" w:unhideWhenUsed="0"/>
+    <w:lsdException w:name="Colorful Grid Accent 3" w:semiHidden="0" w:uiPriority="73" w:unhideWhenUsed="0"/>
+    <w:lsdException w:name="Light Shading Accent 4" w:semiHidden="0" w:uiPriority="60" w:unhideWhenUsed="0"/>
+    <w:lsdException w:name="Light List Accent 4" w:semiHidden="0" w:uiPriority="61" w:unhideWhenUsed="0"/>
+    <w:lsdException w:name="Light Grid Accent 4" w:semiHidden="0" w:uiPriority="62" w:unhideWhenUsed="0"/>
+    <w:lsdException w:name="Medium Shading 1 Accent 4" w:semiHidden="0" w:uiPriority="63" w:unhideWhenUsed="0"/>
+    <w:lsdException w:name="Medium Shading 2 Accent 4" w:semiHidden="0" w:uiPriority="64" w:unhideWhenUsed="0"/>
+    <w:lsdException w:name="Medium List 1 Accent 4" w:semiHidden="0" w:uiPriority="65" w:unhideWhenUsed="0"/>
+    <w:lsdException w:name="Medium List 2 Accent 4" w:semiHidden="0" w:uiPriority="66" w:unhideWhenUsed="0"/>
+    <w:lsdException w:name="Medium Grid 1 Accent 4" w:semiHidden="0" w:uiPriority="67" w:unhideWhenUsed="0"/>
+    <w:lsdException w:name="Medium Grid 2 Accent 4" w:semiHidden="0" w:uiPriority="68" w:unhideWhenUsed="0"/>
+    <w:lsdException w:name="Medium Grid 3 Accent 4" w:semiHidden="0" w:uiPriority="69" w:unhideWhenUsed="0"/>
+    <w:lsdException w:name="Dark List Accent 4" w:semiHidden="0" w:uiPriority="70" w:unhideWhenUsed="0"/>
+    <w:lsdException w:name="Colorful Shading Accent 4" w:semiHidden="0" w:uiPriority="71" w:unhideWhenUsed="0"/>
+    <w:lsdException w:name="Colorful List Accent 4" w:semiHidden="0" w:uiPriority="72" w:unhideWhenUsed="0"/>
+    <w:lsdException w:name="Colorful Grid Accent 4" w:semiHidden="0" w:uiPriority="73" w:unhideWhenUsed="0"/>
+    <w:lsdException w:name="Light Shading Accent 5" w:semiHidden="0" w:uiPriority="60" w:unhideWhenUsed="0"/>
+    <w:lsdException w:name="Light List Accent 5" w:semiHidden="0" w:uiPriority="61" w:unhideWhenUsed="0"/>
+    <w:lsdException w:name="Light Grid Accent 5" w:semiHidden="0" w:uiPriority="62" w:unhideWhenUsed="0"/>
+    <w:lsdException w:name="Medium Shading 1 Accent 5" w:semiHidden="0" w:uiPriority="63" w:unhideWhenUsed="0"/>
+    <w:lsdException w:name="Medium Shading 2 Accent 5" w:semiHidden="0" w:uiPriority="64" w:unhideWhenUsed="0"/>
+    <w:lsdException w:name="Medium List 1 Accent 5" w:semiHidden="0" w:uiPriority="65" w:unhideWhenUsed="0"/>
+    <w:lsdException w:name="Medium List 2 Accent 5" w:semiHidden="0" w:uiPriority="66" w:unhideWhenUsed="0"/>
+    <w:lsdException w:name="Medium Grid 1 Accent 5" w:semiHidden="0" w:uiPriority="67" w:unhideWhenUsed="0"/>
+    <w:lsdException w:name="Medium Grid 2 Accent 5" w:semiHidden="0" w:uiPriority="68" w:unhideWhenUsed="0"/>
+    <w:lsdException w:name="Medium Grid 3 Accent 5" w:semiHidden="0" w:uiPriority="69" w:unhideWhenUsed="0"/>
+    <w:lsdException w:name="Dark List Accent 5" w:semiHidden="0" w:uiPriority="70" w:unhideWhenUsed="0"/>
+    <w:lsdException w:name="Colorful Shading Accent 5" w:semiHidden="0" w:uiPriority="71" w:unhideWhenUsed="0"/>
+    <w:lsdException w:name="Colorful List Accent 5" w:semiHidden="0" w:uiPriority="72" w:unhideWhenUsed="0"/>
+    <w:lsdException w:name="Colorful Grid Accent 5" w:semiHidden="0" w:uiPriority="73" w:unhideWhenUsed="0"/>
+    <w:lsdException w:name="Light Shading Accent 6" w:semiHidden="0" w:uiPriority="60" w:unhideWhenUsed="0"/>
+    <w:lsdException w:name="Light List Accent 6" w:semiHidden="0" w:uiPriority="61" w:unhideWhenUsed="0"/>
+    <w:lsdException w:name="Light Grid Accent 6" w:semiHidden="0" w:uiPriority="62" w:unhideWhenUsed="0"/>
+    <w:lsdException w:name="Medium Shading 1 Accent 6" w:semiHidden="0" w:uiPriority="63" w:unhideWhenUsed="0"/>
+    <w:lsdException w:name="Medium Shading 2 Accent 6" w:semiHidden="0" w:uiPriority="64" w:unhideWhenUsed="0"/>
+    <w:lsdException w:name="Medium List 1 Accent 6" w:semiHidden="0" w:uiPriority="65" w:unhideWhenUsed="0"/>
+    <w:lsdException w:name="Medium List 2 Accent 6" w:semiHidden="0" w:uiPriority="66" w:unhideWhenUsed="0"/>
+    <w:lsdException w:name="Medium Grid 1 Accent 6" w:semiHidden="0" w:uiPriority="67" w:unhideWhenUsed="0"/>
+    <w:lsdException w:name="Medium Grid 2 Accent 6" w:semiHidden="0" w:uiPriority="68" w:unhideWhenUsed="0"/>
+    <w:lsdException w:name="Medium Grid 3 Accent 6" w:semiHidden="0" w:uiPriority="69" w:unhideWhenUsed="0"/>
+    <w:lsdException w:name="Dark List Accent 6" w:semiHidden="0" w:uiPriority="70" w:unhideWhenUsed="0"/>
+    <w:lsdException w:name="Colorful Shading Accent 6" w:semiHidden="0" w:uiPriority="71" w:unhideWhenUsed="0"/>
+    <w:lsdException w:name="Colorful List Accent 6" w:semiHidden="0" w:uiPriority="72" w:unhideWhenUsed="0"/>
+    <w:lsdException w:name="Colorful Grid Accent 6" w:semiHidden="0" w:uiPriority="73" w:unhideWhenUsed="0"/>
+    <w:lsdException w:name="Subtle Emphasis" w:semiHidden="0" w:uiPriority="19" w:unhideWhenUsed="0" w:qFormat="1"/>
+    <w:lsdException w:name="Intense Emphasis" w:semiHidden="0" w:uiPriority="21" w:unhideWhenUsed="0" w:qFormat="1"/>
+    <w:lsdException w:name="Subtle Reference" w:semiHidden="0" w:uiPriority="31" w:unhideWhenUsed="0" w:qFormat="1"/>
+    <w:lsdException w:name="Intense Reference" w:semiHidden="0" w:uiPriority="32" w:unhideWhenUsed="0" w:qFormat="1"/>
+    <w:lsdException w:name="Book Title" w:semiHidden="0" w:uiPriority="33" w:unhideWhenUsed="0" w:qFormat="1"/>
+    <w:lsdException w:name="Bibliography" w:uiPriority="37"/>
+    <w:lsdException w:name="TOC Heading" w:uiPriority="39" w:qFormat="1"/>
   </w:latentStyles>
   <w:style w:type="paragraph" w:default="1" w:styleId="Normal">
     <w:name w:val="Normal"/>
@@ -19964,7 +19194,6 @@
       <w:spacing w:after="0" w:line="240" w:lineRule="auto"/>
     </w:pPr>
     <w:tblPr>
-      <w:tblInd w:w="0" w:type="dxa"/>
       <w:tblBorders>
         <w:top w:val="single" w:sz="4" w:space="0" w:color="auto"/>
         <w:left w:val="single" w:sz="4" w:space="0" w:color="auto"/>
@@ -19973,12 +19202,490 @@
         <w:insideH w:val="single" w:sz="4" w:space="0" w:color="auto"/>
         <w:insideV w:val="single" w:sz="4" w:space="0" w:color="auto"/>
       </w:tblBorders>
+    </w:tblPr>
+  </w:style>
+  <w:style w:type="paragraph" w:styleId="ListParagraph">
+    <w:name w:val="List Paragraph"/>
+    <w:basedOn w:val="Normal"/>
+    <w:uiPriority w:val="34"/>
+    <w:qFormat/>
+    <w:rsid w:val="00A16CAF"/>
+    <w:pPr>
+      <w:ind w:left="720"/>
+      <w:contextualSpacing/>
+    </w:pPr>
+  </w:style>
+  <w:style w:type="paragraph" w:styleId="NoSpacing">
+    <w:name w:val="No Spacing"/>
+    <w:uiPriority w:val="1"/>
+    <w:qFormat/>
+    <w:rsid w:val="00423236"/>
+    <w:pPr>
+      <w:spacing w:after="0" w:line="240" w:lineRule="auto"/>
+    </w:pPr>
+  </w:style>
+  <w:style w:type="character" w:customStyle="1" w:styleId="Heading1Char">
+    <w:name w:val="Heading 1 Char"/>
+    <w:basedOn w:val="DefaultParagraphFont"/>
+    <w:link w:val="Heading1"/>
+    <w:uiPriority w:val="9"/>
+    <w:rsid w:val="00423236"/>
+    <w:rPr>
+      <w:rFonts w:asciiTheme="majorHAnsi" w:eastAsiaTheme="majorEastAsia" w:hAnsiTheme="majorHAnsi" w:cstheme="majorBidi"/>
+      <w:color w:val="2E74B5" w:themeColor="accent1" w:themeShade="BF"/>
+      <w:sz w:val="32"/>
+      <w:szCs w:val="32"/>
+    </w:rPr>
+  </w:style>
+  <w:style w:type="character" w:customStyle="1" w:styleId="Heading2Char">
+    <w:name w:val="Heading 2 Char"/>
+    <w:basedOn w:val="DefaultParagraphFont"/>
+    <w:link w:val="Heading2"/>
+    <w:uiPriority w:val="9"/>
+    <w:rsid w:val="00423236"/>
+    <w:rPr>
+      <w:rFonts w:asciiTheme="majorHAnsi" w:eastAsiaTheme="majorEastAsia" w:hAnsiTheme="majorHAnsi" w:cstheme="majorBidi"/>
+      <w:color w:val="2E74B5" w:themeColor="accent1" w:themeShade="BF"/>
+      <w:sz w:val="26"/>
+      <w:szCs w:val="26"/>
+    </w:rPr>
+  </w:style>
+  <w:style w:type="character" w:customStyle="1" w:styleId="Heading3Char">
+    <w:name w:val="Heading 3 Char"/>
+    <w:basedOn w:val="DefaultParagraphFont"/>
+    <w:link w:val="Heading3"/>
+    <w:uiPriority w:val="9"/>
+    <w:rsid w:val="00423236"/>
+    <w:rPr>
+      <w:rFonts w:asciiTheme="majorHAnsi" w:eastAsiaTheme="majorEastAsia" w:hAnsiTheme="majorHAnsi" w:cstheme="majorBidi"/>
+      <w:color w:val="1F4D78" w:themeColor="accent1" w:themeShade="7F"/>
+      <w:sz w:val="24"/>
+      <w:szCs w:val="24"/>
+    </w:rPr>
+  </w:style>
+  <w:style w:type="character" w:customStyle="1" w:styleId="Heading4Char">
+    <w:name w:val="Heading 4 Char"/>
+    <w:basedOn w:val="DefaultParagraphFont"/>
+    <w:link w:val="Heading4"/>
+    <w:uiPriority w:val="9"/>
+    <w:rsid w:val="00423236"/>
+    <w:rPr>
+      <w:rFonts w:asciiTheme="majorHAnsi" w:eastAsiaTheme="majorEastAsia" w:hAnsiTheme="majorHAnsi" w:cstheme="majorBidi"/>
+      <w:i/>
+      <w:iCs/>
+      <w:color w:val="2E74B5" w:themeColor="accent1" w:themeShade="BF"/>
+    </w:rPr>
+  </w:style>
+  <w:style w:type="character" w:customStyle="1" w:styleId="Heading5Char">
+    <w:name w:val="Heading 5 Char"/>
+    <w:basedOn w:val="DefaultParagraphFont"/>
+    <w:link w:val="Heading5"/>
+    <w:uiPriority w:val="9"/>
+    <w:rsid w:val="00423236"/>
+    <w:rPr>
+      <w:rFonts w:asciiTheme="majorHAnsi" w:eastAsiaTheme="majorEastAsia" w:hAnsiTheme="majorHAnsi" w:cstheme="majorBidi"/>
+      <w:color w:val="2E74B5" w:themeColor="accent1" w:themeShade="BF"/>
+    </w:rPr>
+  </w:style>
+  <w:style w:type="character" w:styleId="Hyperlink">
+    <w:name w:val="Hyperlink"/>
+    <w:basedOn w:val="DefaultParagraphFont"/>
+    <w:uiPriority w:val="99"/>
+    <w:unhideWhenUsed/>
+    <w:rsid w:val="00DA5CD4"/>
+    <w:rPr>
+      <w:color w:val="0563C1" w:themeColor="hyperlink"/>
+      <w:u w:val="single"/>
+    </w:rPr>
+  </w:style>
+  <w:style w:type="paragraph" w:styleId="Header">
+    <w:name w:val="header"/>
+    <w:basedOn w:val="Normal"/>
+    <w:link w:val="HeaderChar"/>
+    <w:uiPriority w:val="99"/>
+    <w:unhideWhenUsed/>
+    <w:rsid w:val="00BC00D6"/>
+    <w:pPr>
+      <w:tabs>
+        <w:tab w:val="center" w:pos="4680"/>
+        <w:tab w:val="right" w:pos="9360"/>
+      </w:tabs>
+      <w:spacing w:after="0" w:line="240" w:lineRule="auto"/>
+    </w:pPr>
+  </w:style>
+  <w:style w:type="character" w:customStyle="1" w:styleId="HeaderChar">
+    <w:name w:val="Header Char"/>
+    <w:basedOn w:val="DefaultParagraphFont"/>
+    <w:link w:val="Header"/>
+    <w:uiPriority w:val="99"/>
+    <w:rsid w:val="00BC00D6"/>
+  </w:style>
+  <w:style w:type="paragraph" w:styleId="Footer">
+    <w:name w:val="footer"/>
+    <w:basedOn w:val="Normal"/>
+    <w:link w:val="FooterChar"/>
+    <w:uiPriority w:val="99"/>
+    <w:unhideWhenUsed/>
+    <w:rsid w:val="00BC00D6"/>
+    <w:pPr>
+      <w:tabs>
+        <w:tab w:val="center" w:pos="4680"/>
+        <w:tab w:val="right" w:pos="9360"/>
+      </w:tabs>
+      <w:spacing w:after="0" w:line="240" w:lineRule="auto"/>
+    </w:pPr>
+  </w:style>
+  <w:style w:type="character" w:customStyle="1" w:styleId="FooterChar">
+    <w:name w:val="Footer Char"/>
+    <w:basedOn w:val="DefaultParagraphFont"/>
+    <w:link w:val="Footer"/>
+    <w:uiPriority w:val="99"/>
+    <w:rsid w:val="00BC00D6"/>
+  </w:style>
+  <w:style w:type="paragraph" w:styleId="BalloonText">
+    <w:name w:val="Balloon Text"/>
+    <w:basedOn w:val="Normal"/>
+    <w:link w:val="BalloonTextChar"/>
+    <w:uiPriority w:val="99"/>
+    <w:semiHidden/>
+    <w:unhideWhenUsed/>
+    <w:rsid w:val="000D4BBF"/>
+    <w:pPr>
+      <w:spacing w:after="0" w:line="240" w:lineRule="auto"/>
+    </w:pPr>
+    <w:rPr>
+      <w:rFonts w:ascii="Tahoma" w:hAnsi="Tahoma" w:cs="Tahoma"/>
+      <w:sz w:val="16"/>
+      <w:szCs w:val="16"/>
+    </w:rPr>
+  </w:style>
+  <w:style w:type="character" w:customStyle="1" w:styleId="BalloonTextChar">
+    <w:name w:val="Balloon Text Char"/>
+    <w:basedOn w:val="DefaultParagraphFont"/>
+    <w:link w:val="BalloonText"/>
+    <w:uiPriority w:val="99"/>
+    <w:semiHidden/>
+    <w:rsid w:val="000D4BBF"/>
+    <w:rPr>
+      <w:rFonts w:ascii="Tahoma" w:hAnsi="Tahoma" w:cs="Tahoma"/>
+      <w:sz w:val="16"/>
+      <w:szCs w:val="16"/>
+    </w:rPr>
+  </w:style>
+</w:styles>
+</file>
+
+<file path=word/stylesWithEffects.xml><?xml version="1.0" encoding="utf-8"?>
+<w:styles xmlns:wpc="http://schemas.microsoft.com/office/word/2010/wordprocessingCanvas" xmlns:mc="http://schemas.openxmlformats.org/markup-compatibility/2006" xmlns:o="urn:schemas-microsoft-com:office:office" xmlns:r="http://schemas.openxmlformats.org/officeDocument/2006/relationships" xmlns:m="http://schemas.openxmlformats.org/officeDocument/2006/math" xmlns:v="urn:schemas-microsoft-com:vml" xmlns:wp14="http://schemas.microsoft.com/office/word/2010/wordprocessingDrawing" xmlns:wp="http://schemas.openxmlformats.org/drawingml/2006/wordprocessingDrawing" xmlns:w10="urn:schemas-microsoft-com:office:word" xmlns:w="http://schemas.openxmlformats.org/wordprocessingml/2006/main" xmlns:w14="http://schemas.microsoft.com/office/word/2010/wordml" xmlns:wpg="http://schemas.microsoft.com/office/word/2010/wordprocessingGroup" xmlns:wpi="http://schemas.microsoft.com/office/word/2010/wordprocessingInk" xmlns:wne="http://schemas.microsoft.com/office/word/2006/wordml" xmlns:wps="http://schemas.microsoft.com/office/word/2010/wordprocessingShape" mc:Ignorable="w14 wp14">
+  <w:docDefaults>
+    <w:rPrDefault>
+      <w:rPr>
+        <w:rFonts w:asciiTheme="minorHAnsi" w:eastAsiaTheme="minorHAnsi" w:hAnsiTheme="minorHAnsi" w:cstheme="minorBidi"/>
+        <w:sz w:val="22"/>
+        <w:szCs w:val="22"/>
+        <w:lang w:val="en-US" w:eastAsia="en-US" w:bidi="ar-SA"/>
+      </w:rPr>
+    </w:rPrDefault>
+    <w:pPrDefault>
+      <w:pPr>
+        <w:spacing w:after="160" w:line="259" w:lineRule="auto"/>
+      </w:pPr>
+    </w:pPrDefault>
+  </w:docDefaults>
+  <w:latentStyles w:defLockedState="0" w:defUIPriority="99" w:defSemiHidden="1" w:defUnhideWhenUsed="1" w:defQFormat="0" w:count="267">
+    <w:lsdException w:name="Normal" w:semiHidden="0" w:uiPriority="0" w:unhideWhenUsed="0" w:qFormat="1"/>
+    <w:lsdException w:name="heading 1" w:semiHidden="0" w:uiPriority="9" w:unhideWhenUsed="0" w:qFormat="1"/>
+    <w:lsdException w:name="heading 2" w:uiPriority="9" w:qFormat="1"/>
+    <w:lsdException w:name="heading 3" w:uiPriority="9" w:qFormat="1"/>
+    <w:lsdException w:name="heading 4" w:uiPriority="9" w:qFormat="1"/>
+    <w:lsdException w:name="heading 5" w:uiPriority="9" w:qFormat="1"/>
+    <w:lsdException w:name="heading 6" w:uiPriority="9" w:qFormat="1"/>
+    <w:lsdException w:name="heading 7" w:uiPriority="9" w:qFormat="1"/>
+    <w:lsdException w:name="heading 8" w:uiPriority="9" w:qFormat="1"/>
+    <w:lsdException w:name="heading 9" w:uiPriority="9" w:qFormat="1"/>
+    <w:lsdException w:name="toc 1" w:uiPriority="39"/>
+    <w:lsdException w:name="toc 2" w:uiPriority="39"/>
+    <w:lsdException w:name="toc 3" w:uiPriority="39"/>
+    <w:lsdException w:name="toc 4" w:uiPriority="39"/>
+    <w:lsdException w:name="toc 5" w:uiPriority="39"/>
+    <w:lsdException w:name="toc 6" w:uiPriority="39"/>
+    <w:lsdException w:name="toc 7" w:uiPriority="39"/>
+    <w:lsdException w:name="toc 8" w:uiPriority="39"/>
+    <w:lsdException w:name="toc 9" w:uiPriority="39"/>
+    <w:lsdException w:name="caption" w:uiPriority="35" w:qFormat="1"/>
+    <w:lsdException w:name="Title" w:semiHidden="0" w:uiPriority="10" w:unhideWhenUsed="0" w:qFormat="1"/>
+    <w:lsdException w:name="Default Paragraph Font" w:uiPriority="1"/>
+    <w:lsdException w:name="Subtitle" w:semiHidden="0" w:uiPriority="11" w:unhideWhenUsed="0" w:qFormat="1"/>
+    <w:lsdException w:name="Strong" w:semiHidden="0" w:uiPriority="22" w:unhideWhenUsed="0" w:qFormat="1"/>
+    <w:lsdException w:name="Emphasis" w:semiHidden="0" w:uiPriority="20" w:unhideWhenUsed="0" w:qFormat="1"/>
+    <w:lsdException w:name="Table Grid" w:semiHidden="0" w:uiPriority="39" w:unhideWhenUsed="0"/>
+    <w:lsdException w:name="Placeholder Text" w:unhideWhenUsed="0"/>
+    <w:lsdException w:name="No Spacing" w:semiHidden="0" w:uiPriority="1" w:unhideWhenUsed="0" w:qFormat="1"/>
+    <w:lsdException w:name="Light Shading" w:semiHidden="0" w:uiPriority="60" w:unhideWhenUsed="0"/>
+    <w:lsdException w:name="Light List" w:semiHidden="0" w:uiPriority="61" w:unhideWhenUsed="0"/>
+    <w:lsdException w:name="Light Grid" w:semiHidden="0" w:uiPriority="62" w:unhideWhenUsed="0"/>
+    <w:lsdException w:name="Medium Shading 1" w:semiHidden="0" w:uiPriority="63" w:unhideWhenUsed="0"/>
+    <w:lsdException w:name="Medium Shading 2" w:semiHidden="0" w:uiPriority="64" w:unhideWhenUsed="0"/>
+    <w:lsdException w:name="Medium List 1" w:semiHidden="0" w:uiPriority="65" w:unhideWhenUsed="0"/>
+    <w:lsdException w:name="Medium List 2" w:semiHidden="0" w:uiPriority="66" w:unhideWhenUsed="0"/>
+    <w:lsdException w:name="Medium Grid 1" w:semiHidden="0" w:uiPriority="67" w:unhideWhenUsed="0"/>
+    <w:lsdException w:name="Medium Grid 2" w:semiHidden="0" w:uiPriority="68" w:unhideWhenUsed="0"/>
+    <w:lsdException w:name="Medium Grid 3" w:semiHidden="0" w:uiPriority="69" w:unhideWhenUsed="0"/>
+    <w:lsdException w:name="Dark List" w:semiHidden="0" w:uiPriority="70" w:unhideWhenUsed="0"/>
+    <w:lsdException w:name="Colorful Shading" w:semiHidden="0" w:uiPriority="71" w:unhideWhenUsed="0"/>
+    <w:lsdException w:name="Colorful List" w:semiHidden="0" w:uiPriority="72" w:unhideWhenUsed="0"/>
+    <w:lsdException w:name="Colorful Grid" w:semiHidden="0" w:uiPriority="73" w:unhideWhenUsed="0"/>
+    <w:lsdException w:name="Light Shading Accent 1" w:semiHidden="0" w:uiPriority="60" w:unhideWhenUsed="0"/>
+    <w:lsdException w:name="Light List Accent 1" w:semiHidden="0" w:uiPriority="61" w:unhideWhenUsed="0"/>
+    <w:lsdException w:name="Light Grid Accent 1" w:semiHidden="0" w:uiPriority="62" w:unhideWhenUsed="0"/>
+    <w:lsdException w:name="Medium Shading 1 Accent 1" w:semiHidden="0" w:uiPriority="63" w:unhideWhenUsed="0"/>
+    <w:lsdException w:name="Medium Shading 2 Accent 1" w:semiHidden="0" w:uiPriority="64" w:unhideWhenUsed="0"/>
+    <w:lsdException w:name="Medium List 1 Accent 1" w:semiHidden="0" w:uiPriority="65" w:unhideWhenUsed="0"/>
+    <w:lsdException w:name="Revision" w:unhideWhenUsed="0"/>
+    <w:lsdException w:name="List Paragraph" w:semiHidden="0" w:uiPriority="34" w:unhideWhenUsed="0" w:qFormat="1"/>
+    <w:lsdException w:name="Quote" w:semiHidden="0" w:uiPriority="29" w:unhideWhenUsed="0" w:qFormat="1"/>
+    <w:lsdException w:name="Intense Quote" w:semiHidden="0" w:uiPriority="30" w:unhideWhenUsed="0" w:qFormat="1"/>
+    <w:lsdException w:name="Medium List 2 Accent 1" w:semiHidden="0" w:uiPriority="66" w:unhideWhenUsed="0"/>
+    <w:lsdException w:name="Medium Grid 1 Accent 1" w:semiHidden="0" w:uiPriority="67" w:unhideWhenUsed="0"/>
+    <w:lsdException w:name="Medium Grid 2 Accent 1" w:semiHidden="0" w:uiPriority="68" w:unhideWhenUsed="0"/>
+    <w:lsdException w:name="Medium Grid 3 Accent 1" w:semiHidden="0" w:uiPriority="69" w:unhideWhenUsed="0"/>
+    <w:lsdException w:name="Dark List Accent 1" w:semiHidden="0" w:uiPriority="70" w:unhideWhenUsed="0"/>
+    <w:lsdException w:name="Colorful Shading Accent 1" w:semiHidden="0" w:uiPriority="71" w:unhideWhenUsed="0"/>
+    <w:lsdException w:name="Colorful List Accent 1" w:semiHidden="0" w:uiPriority="72" w:unhideWhenUsed="0"/>
+    <w:lsdException w:name="Colorful Grid Accent 1" w:semiHidden="0" w:uiPriority="73" w:unhideWhenUsed="0"/>
+    <w:lsdException w:name="Light Shading Accent 2" w:semiHidden="0" w:uiPriority="60" w:unhideWhenUsed="0"/>
+    <w:lsdException w:name="Light List Accent 2" w:semiHidden="0" w:uiPriority="61" w:unhideWhenUsed="0"/>
+    <w:lsdException w:name="Light Grid Accent 2" w:semiHidden="0" w:uiPriority="62" w:unhideWhenUsed="0"/>
+    <w:lsdException w:name="Medium Shading 1 Accent 2" w:semiHidden="0" w:uiPriority="63" w:unhideWhenUsed="0"/>
+    <w:lsdException w:name="Medium Shading 2 Accent 2" w:semiHidden="0" w:uiPriority="64" w:unhideWhenUsed="0"/>
+    <w:lsdException w:name="Medium List 1 Accent 2" w:semiHidden="0" w:uiPriority="65" w:unhideWhenUsed="0"/>
+    <w:lsdException w:name="Medium List 2 Accent 2" w:semiHidden="0" w:uiPriority="66" w:unhideWhenUsed="0"/>
+    <w:lsdException w:name="Medium Grid 1 Accent 2" w:semiHidden="0" w:uiPriority="67" w:unhideWhenUsed="0"/>
+    <w:lsdException w:name="Medium Grid 2 Accent 2" w:semiHidden="0" w:uiPriority="68" w:unhideWhenUsed="0"/>
+    <w:lsdException w:name="Medium Grid 3 Accent 2" w:semiHidden="0" w:uiPriority="69" w:unhideWhenUsed="0"/>
+    <w:lsdException w:name="Dark List Accent 2" w:semiHidden="0" w:uiPriority="70" w:unhideWhenUsed="0"/>
+    <w:lsdException w:name="Colorful Shading Accent 2" w:semiHidden="0" w:uiPriority="71" w:unhideWhenUsed="0"/>
+    <w:lsdException w:name="Colorful List Accent 2" w:semiHidden="0" w:uiPriority="72" w:unhideWhenUsed="0"/>
+    <w:lsdException w:name="Colorful Grid Accent 2" w:semiHidden="0" w:uiPriority="73" w:unhideWhenUsed="0"/>
+    <w:lsdException w:name="Light Shading Accent 3" w:semiHidden="0" w:uiPriority="60" w:unhideWhenUsed="0"/>
+    <w:lsdException w:name="Light List Accent 3" w:semiHidden="0" w:uiPriority="61" w:unhideWhenUsed="0"/>
+    <w:lsdException w:name="Light Grid Accent 3" w:semiHidden="0" w:uiPriority="62" w:unhideWhenUsed="0"/>
+    <w:lsdException w:name="Medium Shading 1 Accent 3" w:semiHidden="0" w:uiPriority="63" w:unhideWhenUsed="0"/>
+    <w:lsdException w:name="Medium Shading 2 Accent 3" w:semiHidden="0" w:uiPriority="64" w:unhideWhenUsed="0"/>
+    <w:lsdException w:name="Medium List 1 Accent 3" w:semiHidden="0" w:uiPriority="65" w:unhideWhenUsed="0"/>
+    <w:lsdException w:name="Medium List 2 Accent 3" w:semiHidden="0" w:uiPriority="66" w:unhideWhenUsed="0"/>
+    <w:lsdException w:name="Medium Grid 1 Accent 3" w:semiHidden="0" w:uiPriority="67" w:unhideWhenUsed="0"/>
+    <w:lsdException w:name="Medium Grid 2 Accent 3" w:semiHidden="0" w:uiPriority="68" w:unhideWhenUsed="0"/>
+    <w:lsdException w:name="Medium Grid 3 Accent 3" w:semiHidden="0" w:uiPriority="69" w:unhideWhenUsed="0"/>
+    <w:lsdException w:name="Dark List Accent 3" w:semiHidden="0" w:uiPriority="70" w:unhideWhenUsed="0"/>
+    <w:lsdException w:name="Colorful Shading Accent 3" w:semiHidden="0" w:uiPriority="71" w:unhideWhenUsed="0"/>
+    <w:lsdException w:name="Colorful List Accent 3" w:semiHidden="0" w:uiPriority="72" w:unhideWhenUsed="0"/>
+    <w:lsdException w:name="Colorful Grid Accent 3" w:semiHidden="0" w:uiPriority="73" w:unhideWhenUsed="0"/>
+    <w:lsdException w:name="Light Shading Accent 4" w:semiHidden="0" w:uiPriority="60" w:unhideWhenUsed="0"/>
+    <w:lsdException w:name="Light List Accent 4" w:semiHidden="0" w:uiPriority="61" w:unhideWhenUsed="0"/>
+    <w:lsdException w:name="Light Grid Accent 4" w:semiHidden="0" w:uiPriority="62" w:unhideWhenUsed="0"/>
+    <w:lsdException w:name="Medium Shading 1 Accent 4" w:semiHidden="0" w:uiPriority="63" w:unhideWhenUsed="0"/>
+    <w:lsdException w:name="Medium Shading 2 Accent 4" w:semiHidden="0" w:uiPriority="64" w:unhideWhenUsed="0"/>
+    <w:lsdException w:name="Medium List 1 Accent 4" w:semiHidden="0" w:uiPriority="65" w:unhideWhenUsed="0"/>
+    <w:lsdException w:name="Medium List 2 Accent 4" w:semiHidden="0" w:uiPriority="66" w:unhideWhenUsed="0"/>
+    <w:lsdException w:name="Medium Grid 1 Accent 4" w:semiHidden="0" w:uiPriority="67" w:unhideWhenUsed="0"/>
+    <w:lsdException w:name="Medium Grid 2 Accent 4" w:semiHidden="0" w:uiPriority="68" w:unhideWhenUsed="0"/>
+    <w:lsdException w:name="Medium Grid 3 Accent 4" w:semiHidden="0" w:uiPriority="69" w:unhideWhenUsed="0"/>
+    <w:lsdException w:name="Dark List Accent 4" w:semiHidden="0" w:uiPriority="70" w:unhideWhenUsed="0"/>
+    <w:lsdException w:name="Colorful Shading Accent 4" w:semiHidden="0" w:uiPriority="71" w:unhideWhenUsed="0"/>
+    <w:lsdException w:name="Colorful List Accent 4" w:semiHidden="0" w:uiPriority="72" w:unhideWhenUsed="0"/>
+    <w:lsdException w:name="Colorful Grid Accent 4" w:semiHidden="0" w:uiPriority="73" w:unhideWhenUsed="0"/>
+    <w:lsdException w:name="Light Shading Accent 5" w:semiHidden="0" w:uiPriority="60" w:unhideWhenUsed="0"/>
+    <w:lsdException w:name="Light List Accent 5" w:semiHidden="0" w:uiPriority="61" w:unhideWhenUsed="0"/>
+    <w:lsdException w:name="Light Grid Accent 5" w:semiHidden="0" w:uiPriority="62" w:unhideWhenUsed="0"/>
+    <w:lsdException w:name="Medium Shading 1 Accent 5" w:semiHidden="0" w:uiPriority="63" w:unhideWhenUsed="0"/>
+    <w:lsdException w:name="Medium Shading 2 Accent 5" w:semiHidden="0" w:uiPriority="64" w:unhideWhenUsed="0"/>
+    <w:lsdException w:name="Medium List 1 Accent 5" w:semiHidden="0" w:uiPriority="65" w:unhideWhenUsed="0"/>
+    <w:lsdException w:name="Medium List 2 Accent 5" w:semiHidden="0" w:uiPriority="66" w:unhideWhenUsed="0"/>
+    <w:lsdException w:name="Medium Grid 1 Accent 5" w:semiHidden="0" w:uiPriority="67" w:unhideWhenUsed="0"/>
+    <w:lsdException w:name="Medium Grid 2 Accent 5" w:semiHidden="0" w:uiPriority="68" w:unhideWhenUsed="0"/>
+    <w:lsdException w:name="Medium Grid 3 Accent 5" w:semiHidden="0" w:uiPriority="69" w:unhideWhenUsed="0"/>
+    <w:lsdException w:name="Dark List Accent 5" w:semiHidden="0" w:uiPriority="70" w:unhideWhenUsed="0"/>
+    <w:lsdException w:name="Colorful Shading Accent 5" w:semiHidden="0" w:uiPriority="71" w:unhideWhenUsed="0"/>
+    <w:lsdException w:name="Colorful List Accent 5" w:semiHidden="0" w:uiPriority="72" w:unhideWhenUsed="0"/>
+    <w:lsdException w:name="Colorful Grid Accent 5" w:semiHidden="0" w:uiPriority="73" w:unhideWhenUsed="0"/>
+    <w:lsdException w:name="Light Shading Accent 6" w:semiHidden="0" w:uiPriority="60" w:unhideWhenUsed="0"/>
+    <w:lsdException w:name="Light List Accent 6" w:semiHidden="0" w:uiPriority="61" w:unhideWhenUsed="0"/>
+    <w:lsdException w:name="Light Grid Accent 6" w:semiHidden="0" w:uiPriority="62" w:unhideWhenUsed="0"/>
+    <w:lsdException w:name="Medium Shading 1 Accent 6" w:semiHidden="0" w:uiPriority="63" w:unhideWhenUsed="0"/>
+    <w:lsdException w:name="Medium Shading 2 Accent 6" w:semiHidden="0" w:uiPriority="64" w:unhideWhenUsed="0"/>
+    <w:lsdException w:name="Medium List 1 Accent 6" w:semiHidden="0" w:uiPriority="65" w:unhideWhenUsed="0"/>
+    <w:lsdException w:name="Medium List 2 Accent 6" w:semiHidden="0" w:uiPriority="66" w:unhideWhenUsed="0"/>
+    <w:lsdException w:name="Medium Grid 1 Accent 6" w:semiHidden="0" w:uiPriority="67" w:unhideWhenUsed="0"/>
+    <w:lsdException w:name="Medium Grid 2 Accent 6" w:semiHidden="0" w:uiPriority="68" w:unhideWhenUsed="0"/>
+    <w:lsdException w:name="Medium Grid 3 Accent 6" w:semiHidden="0" w:uiPriority="69" w:unhideWhenUsed="0"/>
+    <w:lsdException w:name="Dark List Accent 6" w:semiHidden="0" w:uiPriority="70" w:unhideWhenUsed="0"/>
+    <w:lsdException w:name="Colorful Shading Accent 6" w:semiHidden="0" w:uiPriority="71" w:unhideWhenUsed="0"/>
+    <w:lsdException w:name="Colorful List Accent 6" w:semiHidden="0" w:uiPriority="72" w:unhideWhenUsed="0"/>
+    <w:lsdException w:name="Colorful Grid Accent 6" w:semiHidden="0" w:uiPriority="73" w:unhideWhenUsed="0"/>
+    <w:lsdException w:name="Subtle Emphasis" w:semiHidden="0" w:uiPriority="19" w:unhideWhenUsed="0" w:qFormat="1"/>
+    <w:lsdException w:name="Intense Emphasis" w:semiHidden="0" w:uiPriority="21" w:unhideWhenUsed="0" w:qFormat="1"/>
+    <w:lsdException w:name="Subtle Reference" w:semiHidden="0" w:uiPriority="31" w:unhideWhenUsed="0" w:qFormat="1"/>
+    <w:lsdException w:name="Intense Reference" w:semiHidden="0" w:uiPriority="32" w:unhideWhenUsed="0" w:qFormat="1"/>
+    <w:lsdException w:name="Book Title" w:semiHidden="0" w:uiPriority="33" w:unhideWhenUsed="0" w:qFormat="1"/>
+    <w:lsdException w:name="Bibliography" w:uiPriority="37"/>
+    <w:lsdException w:name="TOC Heading" w:uiPriority="39" w:qFormat="1"/>
+  </w:latentStyles>
+  <w:style w:type="paragraph" w:default="1" w:styleId="Normal">
+    <w:name w:val="Normal"/>
+    <w:qFormat/>
+  </w:style>
+  <w:style w:type="paragraph" w:styleId="Heading1">
+    <w:name w:val="heading 1"/>
+    <w:basedOn w:val="Normal"/>
+    <w:next w:val="Normal"/>
+    <w:link w:val="Heading1Char"/>
+    <w:uiPriority w:val="9"/>
+    <w:qFormat/>
+    <w:rsid w:val="00423236"/>
+    <w:pPr>
+      <w:keepNext/>
+      <w:keepLines/>
+      <w:spacing w:before="240" w:after="0"/>
+      <w:outlineLvl w:val="0"/>
+    </w:pPr>
+    <w:rPr>
+      <w:rFonts w:asciiTheme="majorHAnsi" w:eastAsiaTheme="majorEastAsia" w:hAnsiTheme="majorHAnsi" w:cstheme="majorBidi"/>
+      <w:color w:val="2E74B5" w:themeColor="accent1" w:themeShade="BF"/>
+      <w:sz w:val="32"/>
+      <w:szCs w:val="32"/>
+    </w:rPr>
+  </w:style>
+  <w:style w:type="paragraph" w:styleId="Heading2">
+    <w:name w:val="heading 2"/>
+    <w:basedOn w:val="Normal"/>
+    <w:next w:val="Normal"/>
+    <w:link w:val="Heading2Char"/>
+    <w:uiPriority w:val="9"/>
+    <w:unhideWhenUsed/>
+    <w:qFormat/>
+    <w:rsid w:val="00423236"/>
+    <w:pPr>
+      <w:keepNext/>
+      <w:keepLines/>
+      <w:spacing w:before="40" w:after="0"/>
+      <w:outlineLvl w:val="1"/>
+    </w:pPr>
+    <w:rPr>
+      <w:rFonts w:asciiTheme="majorHAnsi" w:eastAsiaTheme="majorEastAsia" w:hAnsiTheme="majorHAnsi" w:cstheme="majorBidi"/>
+      <w:color w:val="2E74B5" w:themeColor="accent1" w:themeShade="BF"/>
+      <w:sz w:val="26"/>
+      <w:szCs w:val="26"/>
+    </w:rPr>
+  </w:style>
+  <w:style w:type="paragraph" w:styleId="Heading3">
+    <w:name w:val="heading 3"/>
+    <w:basedOn w:val="Normal"/>
+    <w:next w:val="Normal"/>
+    <w:link w:val="Heading3Char"/>
+    <w:uiPriority w:val="9"/>
+    <w:unhideWhenUsed/>
+    <w:qFormat/>
+    <w:rsid w:val="00423236"/>
+    <w:pPr>
+      <w:keepNext/>
+      <w:keepLines/>
+      <w:spacing w:before="40" w:after="0"/>
+      <w:outlineLvl w:val="2"/>
+    </w:pPr>
+    <w:rPr>
+      <w:rFonts w:asciiTheme="majorHAnsi" w:eastAsiaTheme="majorEastAsia" w:hAnsiTheme="majorHAnsi" w:cstheme="majorBidi"/>
+      <w:color w:val="1F4D78" w:themeColor="accent1" w:themeShade="7F"/>
+      <w:sz w:val="24"/>
+      <w:szCs w:val="24"/>
+    </w:rPr>
+  </w:style>
+  <w:style w:type="paragraph" w:styleId="Heading4">
+    <w:name w:val="heading 4"/>
+    <w:basedOn w:val="Normal"/>
+    <w:next w:val="Normal"/>
+    <w:link w:val="Heading4Char"/>
+    <w:uiPriority w:val="9"/>
+    <w:unhideWhenUsed/>
+    <w:qFormat/>
+    <w:rsid w:val="00423236"/>
+    <w:pPr>
+      <w:keepNext/>
+      <w:keepLines/>
+      <w:spacing w:before="40" w:after="0"/>
+      <w:outlineLvl w:val="3"/>
+    </w:pPr>
+    <w:rPr>
+      <w:rFonts w:asciiTheme="majorHAnsi" w:eastAsiaTheme="majorEastAsia" w:hAnsiTheme="majorHAnsi" w:cstheme="majorBidi"/>
+      <w:i/>
+      <w:iCs/>
+      <w:color w:val="2E74B5" w:themeColor="accent1" w:themeShade="BF"/>
+    </w:rPr>
+  </w:style>
+  <w:style w:type="paragraph" w:styleId="Heading5">
+    <w:name w:val="heading 5"/>
+    <w:basedOn w:val="Normal"/>
+    <w:next w:val="Normal"/>
+    <w:link w:val="Heading5Char"/>
+    <w:uiPriority w:val="9"/>
+    <w:unhideWhenUsed/>
+    <w:qFormat/>
+    <w:rsid w:val="00423236"/>
+    <w:pPr>
+      <w:keepNext/>
+      <w:keepLines/>
+      <w:spacing w:before="40" w:after="0"/>
+      <w:outlineLvl w:val="4"/>
+    </w:pPr>
+    <w:rPr>
+      <w:rFonts w:asciiTheme="majorHAnsi" w:eastAsiaTheme="majorEastAsia" w:hAnsiTheme="majorHAnsi" w:cstheme="majorBidi"/>
+      <w:color w:val="2E74B5" w:themeColor="accent1" w:themeShade="BF"/>
+    </w:rPr>
+  </w:style>
+  <w:style w:type="character" w:default="1" w:styleId="DefaultParagraphFont">
+    <w:name w:val="Default Paragraph Font"/>
+    <w:uiPriority w:val="1"/>
+    <w:semiHidden/>
+    <w:unhideWhenUsed/>
+  </w:style>
+  <w:style w:type="table" w:default="1" w:styleId="TableNormal">
+    <w:name w:val="Normal Table"/>
+    <w:uiPriority w:val="99"/>
+    <w:semiHidden/>
+    <w:unhideWhenUsed/>
+    <w:tblPr>
+      <w:tblInd w:w="0" w:type="dxa"/>
       <w:tblCellMar>
         <w:top w:w="0" w:type="dxa"/>
         <w:left w:w="108" w:type="dxa"/>
         <w:bottom w:w="0" w:type="dxa"/>
         <w:right w:w="108" w:type="dxa"/>
       </w:tblCellMar>
+    </w:tblPr>
+  </w:style>
+  <w:style w:type="numbering" w:default="1" w:styleId="NoList">
+    <w:name w:val="No List"/>
+    <w:uiPriority w:val="99"/>
+    <w:semiHidden/>
+    <w:unhideWhenUsed/>
+  </w:style>
+  <w:style w:type="table" w:styleId="TableGrid">
+    <w:name w:val="Table Grid"/>
+    <w:basedOn w:val="TableNormal"/>
+    <w:uiPriority w:val="39"/>
+    <w:rsid w:val="00A16CAF"/>
+    <w:pPr>
+      <w:spacing w:after="0" w:line="240" w:lineRule="auto"/>
+    </w:pPr>
+    <w:tblPr>
+      <w:tblBorders>
+        <w:top w:val="single" w:sz="4" w:space="0" w:color="auto"/>
+        <w:left w:val="single" w:sz="4" w:space="0" w:color="auto"/>
+        <w:bottom w:val="single" w:sz="4" w:space="0" w:color="auto"/>
+        <w:right w:val="single" w:sz="4" w:space="0" w:color="auto"/>
+        <w:insideH w:val="single" w:sz="4" w:space="0" w:color="auto"/>
+        <w:insideV w:val="single" w:sz="4" w:space="0" w:color="auto"/>
+      </w:tblBorders>
     </w:tblPr>
   </w:style>
   <w:style w:type="paragraph" w:styleId="ListParagraph">
@@ -20407,7 +20114,7 @@
   <a:extraClrSchemeLst/>
   <a:extLst>
     <a:ext uri="{05A4C25C-085E-4340-85A3-A5531E510DB2}">
-      <thm15:themeFamily xmlns:thm15="http://schemas.microsoft.com/office/thememl/2012/main" name="Office Theme" id="{62F939B6-93AF-4DB8-9C6B-D6C7DFDC589F}" vid="{4A3C46E8-61CC-4603-A589-7422A47A8E4A}"/>
+      <thm15:themeFamily xmlns:thm15="http://schemas.microsoft.com/office/thememl/2012/main" xmlns="" name="Office Theme" id="{62F939B6-93AF-4DB8-9C6B-D6C7DFDC589F}" vid="{4A3C46E8-61CC-4603-A589-7422A47A8E4A}"/>
     </a:ext>
   </a:extLst>
 </a:theme>
@@ -20418,7 +20125,7 @@
 </file>
 
 <file path=customXml/itemProps1.xml><?xml version="1.0" encoding="utf-8"?>
-<ds:datastoreItem xmlns:ds="http://schemas.openxmlformats.org/officeDocument/2006/customXml" ds:itemID="{63D6642F-F71D-461B-AA7B-4F6009997900}">
+<ds:datastoreItem xmlns:ds="http://schemas.openxmlformats.org/officeDocument/2006/customXml" ds:itemID="{83A23800-4034-496E-B868-1F42FC847058}">
   <ds:schemaRefs>
     <ds:schemaRef ds:uri="http://schemas.openxmlformats.org/officeDocument/2006/bibliography"/>
   </ds:schemaRefs>

</xml_diff>

<commit_message>
added conclusion and db
</commit_message>
<xml_diff>
--- a/pdf.docx
+++ b/pdf.docx
@@ -1,6 +1,6 @@
 
 <file path=word/document.xml><?xml version="1.0" encoding="utf-8"?>
-<w:document xmlns:wpc="http://schemas.microsoft.com/office/word/2010/wordprocessingCanvas" xmlns:mc="http://schemas.openxmlformats.org/markup-compatibility/2006" xmlns:o="urn:schemas-microsoft-com:office:office" xmlns:r="http://schemas.openxmlformats.org/officeDocument/2006/relationships" xmlns:m="http://schemas.openxmlformats.org/officeDocument/2006/math" xmlns:v="urn:schemas-microsoft-com:vml" xmlns:wp14="http://schemas.microsoft.com/office/word/2010/wordprocessingDrawing" xmlns:wp="http://schemas.openxmlformats.org/drawingml/2006/wordprocessingDrawing" xmlns:w10="urn:schemas-microsoft-com:office:word" xmlns:w="http://schemas.openxmlformats.org/wordprocessingml/2006/main" xmlns:w14="http://schemas.microsoft.com/office/word/2010/wordml" xmlns:wpg="http://schemas.microsoft.com/office/word/2010/wordprocessingGroup" xmlns:wpi="http://schemas.microsoft.com/office/word/2010/wordprocessingInk" xmlns:wne="http://schemas.microsoft.com/office/word/2006/wordml" xmlns:wps="http://schemas.microsoft.com/office/word/2010/wordprocessingShape" mc:Ignorable="w14 wp14">
+<w:document xmlns:wpc="http://schemas.microsoft.com/office/word/2010/wordprocessingCanvas" xmlns:mc="http://schemas.openxmlformats.org/markup-compatibility/2006" xmlns:o="urn:schemas-microsoft-com:office:office" xmlns:r="http://schemas.openxmlformats.org/officeDocument/2006/relationships" xmlns:m="http://schemas.openxmlformats.org/officeDocument/2006/math" xmlns:v="urn:schemas-microsoft-com:vml" xmlns:wp14="http://schemas.microsoft.com/office/word/2010/wordprocessingDrawing" xmlns:wp="http://schemas.openxmlformats.org/drawingml/2006/wordprocessingDrawing" xmlns:w10="urn:schemas-microsoft-com:office:word" xmlns:w="http://schemas.openxmlformats.org/wordprocessingml/2006/main" xmlns:w14="http://schemas.microsoft.com/office/word/2010/wordml" xmlns:w15="http://schemas.microsoft.com/office/word/2012/wordml" xmlns:wpg="http://schemas.microsoft.com/office/word/2010/wordprocessingGroup" xmlns:wpi="http://schemas.microsoft.com/office/word/2010/wordprocessingInk" xmlns:wne="http://schemas.microsoft.com/office/word/2006/wordml" xmlns:wps="http://schemas.microsoft.com/office/word/2010/wordprocessingShape" mc:Ignorable="w14 w15 wp14">
   <w:body>
     <w:p>
       <w:pPr>
@@ -5547,7 +5547,7 @@
           <w:sz w:val="28"/>
           <w:szCs w:val="28"/>
         </w:rPr>
-        <w:t>5</w:t>
+        <w:t>6</w:t>
       </w:r>
     </w:p>
     <w:p>
@@ -5655,7 +5655,7 @@
           <w:sz w:val="28"/>
           <w:szCs w:val="28"/>
         </w:rPr>
-        <w:t>5</w:t>
+        <w:t>6</w:t>
       </w:r>
     </w:p>
     <w:p>
@@ -5920,7 +5920,7 @@
           <w:sz w:val="28"/>
           <w:szCs w:val="28"/>
         </w:rPr>
-        <w:t>26</w:t>
+        <w:t>27</w:t>
       </w:r>
     </w:p>
     <w:p>
@@ -11134,7 +11134,7 @@
                     </pic:cNvPicPr>
                   </pic:nvPicPr>
                   <pic:blipFill>
-                    <a:blip r:embed="rId9">
+                    <a:blip r:embed="rId8">
                       <a:extLst>
                         <a:ext uri="{28A0092B-C50C-407E-A947-70E740481C1C}">
                           <a14:useLocalDpi xmlns:a14="http://schemas.microsoft.com/office/drawing/2010/main" val="0"/>
@@ -11306,7 +11306,7 @@
                     </pic:cNvPicPr>
                   </pic:nvPicPr>
                   <pic:blipFill>
-                    <a:blip r:embed="rId10">
+                    <a:blip r:embed="rId9">
                       <a:extLst>
                         <a:ext uri="{28A0092B-C50C-407E-A947-70E740481C1C}">
                           <a14:useLocalDpi xmlns:a14="http://schemas.microsoft.com/office/drawing/2010/main" val="0"/>
@@ -11513,7 +11513,7 @@
                     <pic:cNvPicPr/>
                   </pic:nvPicPr>
                   <pic:blipFill>
-                    <a:blip r:embed="rId11">
+                    <a:blip r:embed="rId10">
                       <a:extLst>
                         <a:ext uri="{28A0092B-C50C-407E-A947-70E740481C1C}">
                           <a14:useLocalDpi xmlns:a14="http://schemas.microsoft.com/office/drawing/2010/main" val="0"/>
@@ -11759,7 +11759,7 @@
                     <pic:cNvPicPr/>
                   </pic:nvPicPr>
                   <pic:blipFill>
-                    <a:blip r:embed="rId12">
+                    <a:blip r:embed="rId11">
                       <a:extLst>
                         <a:ext uri="{28A0092B-C50C-407E-A947-70E740481C1C}">
                           <a14:useLocalDpi xmlns:a14="http://schemas.microsoft.com/office/drawing/2010/main" val="0"/>
@@ -12089,7 +12089,7 @@
                     </pic:cNvPicPr>
                   </pic:nvPicPr>
                   <pic:blipFill>
-                    <a:blip r:embed="rId13">
+                    <a:blip r:embed="rId12">
                       <a:extLst>
                         <a:ext uri="{28A0092B-C50C-407E-A947-70E740481C1C}">
                           <a14:useLocalDpi xmlns:a14="http://schemas.microsoft.com/office/drawing/2010/main" val="0"/>
@@ -12307,7 +12307,7 @@
                     </pic:cNvPicPr>
                   </pic:nvPicPr>
                   <pic:blipFill>
-                    <a:blip r:embed="rId14" cstate="print">
+                    <a:blip r:embed="rId13" cstate="print">
                       <a:extLst>
                         <a:ext uri="{28A0092B-C50C-407E-A947-70E740481C1C}">
                           <a14:useLocalDpi xmlns:a14="http://schemas.microsoft.com/office/drawing/2010/main" val="0"/>
@@ -12432,7 +12432,7 @@
                     </pic:cNvPicPr>
                   </pic:nvPicPr>
                   <pic:blipFill>
-                    <a:blip r:embed="rId15">
+                    <a:blip r:embed="rId14">
                       <a:extLst>
                         <a:ext uri="{28A0092B-C50C-407E-A947-70E740481C1C}">
                           <a14:useLocalDpi xmlns:a14="http://schemas.microsoft.com/office/drawing/2010/main" val="0"/>
@@ -12549,7 +12549,7 @@
                     </pic:cNvPicPr>
                   </pic:nvPicPr>
                   <pic:blipFill>
-                    <a:blip r:embed="rId16">
+                    <a:blip r:embed="rId15">
                       <a:extLst>
                         <a:ext uri="{28A0092B-C50C-407E-A947-70E740481C1C}">
                           <a14:useLocalDpi xmlns:a14="http://schemas.microsoft.com/office/drawing/2010/main" val="0"/>
@@ -12660,7 +12660,7 @@
                     </pic:cNvPicPr>
                   </pic:nvPicPr>
                   <pic:blipFill>
-                    <a:blip r:embed="rId17">
+                    <a:blip r:embed="rId16">
                       <a:extLst>
                         <a:ext uri="{28A0092B-C50C-407E-A947-70E740481C1C}">
                           <a14:useLocalDpi xmlns:a14="http://schemas.microsoft.com/office/drawing/2010/main" val="0"/>
@@ -12781,7 +12781,7 @@
                     </pic:cNvPicPr>
                   </pic:nvPicPr>
                   <pic:blipFill>
-                    <a:blip r:embed="rId18" cstate="print">
+                    <a:blip r:embed="rId17" cstate="print">
                       <a:extLst>
                         <a:ext uri="{28A0092B-C50C-407E-A947-70E740481C1C}">
                           <a14:useLocalDpi xmlns:a14="http://schemas.microsoft.com/office/drawing/2010/main" val="0"/>
@@ -12922,7 +12922,7 @@
                     </pic:cNvPicPr>
                   </pic:nvPicPr>
                   <pic:blipFill>
-                    <a:blip r:embed="rId19" cstate="print">
+                    <a:blip r:embed="rId18" cstate="print">
                       <a:extLst>
                         <a:ext uri="{28A0092B-C50C-407E-A947-70E740481C1C}">
                           <a14:useLocalDpi xmlns:a14="http://schemas.microsoft.com/office/drawing/2010/main" val="0"/>
@@ -13031,7 +13031,7 @@
                     <pic:cNvPicPr/>
                   </pic:nvPicPr>
                   <pic:blipFill>
-                    <a:blip r:embed="rId20" cstate="print">
+                    <a:blip r:embed="rId19" cstate="print">
                       <a:extLst>
                         <a:ext uri="{28A0092B-C50C-407E-A947-70E740481C1C}">
                           <a14:useLocalDpi xmlns:a14="http://schemas.microsoft.com/office/drawing/2010/main" val="0"/>
@@ -13169,7 +13169,7 @@
                     </pic:cNvPicPr>
                   </pic:nvPicPr>
                   <pic:blipFill>
-                    <a:blip r:embed="rId21" cstate="print">
+                    <a:blip r:embed="rId20" cstate="print">
                       <a:extLst>
                         <a:ext uri="{28A0092B-C50C-407E-A947-70E740481C1C}">
                           <a14:useLocalDpi xmlns:a14="http://schemas.microsoft.com/office/drawing/2010/main" val="0"/>
@@ -13293,7 +13293,7 @@
                     </pic:cNvPicPr>
                   </pic:nvPicPr>
                   <pic:blipFill>
-                    <a:blip r:embed="rId22">
+                    <a:blip r:embed="rId21">
                       <a:extLst>
                         <a:ext uri="{28A0092B-C50C-407E-A947-70E740481C1C}">
                           <a14:useLocalDpi xmlns:a14="http://schemas.microsoft.com/office/drawing/2010/main" val="0"/>
@@ -13415,7 +13415,7 @@
                     </pic:cNvPicPr>
                   </pic:nvPicPr>
                   <pic:blipFill>
-                    <a:blip r:embed="rId23">
+                    <a:blip r:embed="rId22">
                       <a:extLst>
                         <a:ext uri="{28A0092B-C50C-407E-A947-70E740481C1C}">
                           <a14:useLocalDpi xmlns:a14="http://schemas.microsoft.com/office/drawing/2010/main" val="0"/>
@@ -13570,7 +13570,7 @@
                     </pic:cNvPicPr>
                   </pic:nvPicPr>
                   <pic:blipFill>
-                    <a:blip r:embed="rId24" cstate="print">
+                    <a:blip r:embed="rId23" cstate="print">
                       <a:extLst>
                         <a:ext uri="{28A0092B-C50C-407E-A947-70E740481C1C}">
                           <a14:useLocalDpi xmlns:a14="http://schemas.microsoft.com/office/drawing/2010/main" val="0"/>
@@ -13854,25 +13854,17 @@
           <w:sz w:val="28"/>
           <w:szCs w:val="28"/>
         </w:rPr>
-        <w:t xml:space="preserve">When you user our </w:t>
-      </w:r>
-      <w:proofErr w:type="gramStart"/>
-      <w:r>
-        <w:rPr>
-          <w:rFonts w:ascii="Times New Roman" w:hAnsi="Times New Roman" w:cs="Times New Roman"/>
-          <w:sz w:val="28"/>
-          <w:szCs w:val="28"/>
-        </w:rPr>
-        <w:t>system ,</w:t>
-      </w:r>
-      <w:proofErr w:type="gramEnd"/>
-      <w:r>
-        <w:rPr>
-          <w:rFonts w:ascii="Times New Roman" w:hAnsi="Times New Roman" w:cs="Times New Roman"/>
-          <w:sz w:val="28"/>
-          <w:szCs w:val="28"/>
-        </w:rPr>
-        <w:t xml:space="preserve"> you need to have one browser with internet access on smart phone or computer.</w:t>
+        <w:t>When you user our system</w:t>
+      </w:r>
+      <w:bookmarkStart w:id="0" w:name="_GoBack"/>
+      <w:bookmarkEnd w:id="0"/>
+      <w:r>
+        <w:rPr>
+          <w:rFonts w:ascii="Times New Roman" w:hAnsi="Times New Roman" w:cs="Times New Roman"/>
+          <w:sz w:val="28"/>
+          <w:szCs w:val="28"/>
+        </w:rPr>
+        <w:t>, you need to have one browser with internet access on smart phone or computer.</w:t>
       </w:r>
     </w:p>
     <w:p>
@@ -13993,7 +13985,7 @@
                     <pic:cNvPicPr/>
                   </pic:nvPicPr>
                   <pic:blipFill>
-                    <a:blip r:embed="rId25">
+                    <a:blip r:embed="rId24">
                       <a:extLst>
                         <a:ext uri="{28A0092B-C50C-407E-A947-70E740481C1C}">
                           <a14:useLocalDpi xmlns:a14="http://schemas.microsoft.com/office/drawing/2010/main" val="0"/>
@@ -14126,7 +14118,7 @@
                     <pic:cNvPicPr/>
                   </pic:nvPicPr>
                   <pic:blipFill>
-                    <a:blip r:embed="rId26">
+                    <a:blip r:embed="rId25">
                       <a:extLst>
                         <a:ext uri="{28A0092B-C50C-407E-A947-70E740481C1C}">
                           <a14:useLocalDpi xmlns:a14="http://schemas.microsoft.com/office/drawing/2010/main" val="0"/>
@@ -14188,7 +14180,7 @@
                     <pic:cNvPicPr/>
                   </pic:nvPicPr>
                   <pic:blipFill>
-                    <a:blip r:embed="rId27">
+                    <a:blip r:embed="rId26">
                       <a:extLst>
                         <a:ext uri="{28A0092B-C50C-407E-A947-70E740481C1C}">
                           <a14:useLocalDpi xmlns:a14="http://schemas.microsoft.com/office/drawing/2010/main" val="0"/>
@@ -14332,8 +14324,6 @@
         </w:rPr>
         <w:t>This is our project milestone. According to this, we take 10 days for testing to ensure safety system.</w:t>
       </w:r>
-      <w:bookmarkStart w:id="0" w:name="_GoBack"/>
-      <w:bookmarkEnd w:id="0"/>
     </w:p>
     <w:p>
       <w:pPr>
@@ -14677,8 +14667,75 @@
           <w:sz w:val="28"/>
           <w:szCs w:val="28"/>
         </w:rPr>
-        <w:t xml:space="preserve">     The ETD project has provided the opportunity for fundamental change in the expression of and access to the results and scholarship done by students in research universities around the world. These tools also can easily be extended to the expression of and access to research done by faculty.</w:t>
-      </w:r>
+        <w:t xml:space="preserve">    </w:t>
+      </w:r>
+      <w:r>
+        <w:rPr>
+          <w:rFonts w:ascii="Times New Roman" w:hAnsi="Times New Roman" w:cs="Times New Roman"/>
+          <w:sz w:val="28"/>
+          <w:szCs w:val="28"/>
+        </w:rPr>
+        <w:t xml:space="preserve">     </w:t>
+      </w:r>
+      <w:r>
+        <w:rPr>
+          <w:rFonts w:ascii="Times New Roman" w:hAnsi="Times New Roman" w:cs="Times New Roman"/>
+          <w:sz w:val="28"/>
+          <w:szCs w:val="28"/>
+        </w:rPr>
+        <w:t xml:space="preserve"> The ETD project has provided the opportunity for fundamental change in the expression of and access to the results and scholarship done by students in research universities around the world. These tools also can easily be extended to the expression of and access to research done by faculty.</w:t>
+      </w:r>
+    </w:p>
+    <w:p>
+      <w:pPr>
+        <w:spacing w:before="240"/>
+        <w:ind w:firstLine="720"/>
+        <w:jc w:val="both"/>
+        <w:rPr>
+          <w:rFonts w:ascii="Times New Roman" w:hAnsi="Times New Roman" w:cs="Times New Roman"/>
+          <w:sz w:val="28"/>
+          <w:szCs w:val="28"/>
+        </w:rPr>
+      </w:pPr>
+      <w:r>
+        <w:rPr>
+          <w:rFonts w:ascii="Times New Roman" w:hAnsi="Times New Roman" w:cs="Times New Roman"/>
+          <w:sz w:val="28"/>
+          <w:szCs w:val="28"/>
+        </w:rPr>
+        <w:t>When a university is adopting policies about ETDs it is helpful to have a place where its students, faculty, and administrators can see what an electronic theses and dissertations might be. Many graduate students are anxious to participate in an ETD initiative. Invite students who have complete their TDs to submit them electronically. This will build the initial ETD database and test the submission form as well as give the Graduate School personnel opportunities to compare the old and the new processes with somewhat familiar TDs.</w:t>
+      </w:r>
+    </w:p>
+    <w:p>
+      <w:pPr>
+        <w:spacing w:before="240"/>
+        <w:jc w:val="both"/>
+        <w:rPr>
+          <w:rFonts w:ascii="Times New Roman" w:hAnsi="Times New Roman" w:cs="Times New Roman"/>
+          <w:sz w:val="28"/>
+          <w:szCs w:val="28"/>
+        </w:rPr>
+      </w:pPr>
+      <w:r>
+        <w:rPr>
+          <w:rFonts w:ascii="Times New Roman" w:hAnsi="Times New Roman" w:cs="Times New Roman"/>
+          <w:sz w:val="28"/>
+          <w:szCs w:val="28"/>
+        </w:rPr>
+        <w:tab/>
+        <w:t>The library is also in a position to offer graduate students the incentive to participate. Most libraries collect binding fees so that theses and dissertations can be bound uniformly. Archiving fees can replace binding fees when ETDs replace paper TDs. However, the library may wish to offer to eliminate this fee for the first who submit ETDs instead of TDs.</w:t>
+      </w:r>
+    </w:p>
+    <w:p>
+      <w:pPr>
+        <w:spacing w:before="240"/>
+        <w:jc w:val="both"/>
+        <w:rPr>
+          <w:rFonts w:ascii="Times New Roman" w:hAnsi="Times New Roman" w:cs="Times New Roman"/>
+          <w:sz w:val="28"/>
+          <w:szCs w:val="28"/>
+        </w:rPr>
+      </w:pPr>
     </w:p>
     <w:p>
       <w:pPr>
@@ -14690,13 +14747,90 @@
           <w:szCs w:val="32"/>
         </w:rPr>
       </w:pPr>
-      <w:r>
+    </w:p>
+    <w:p>
+      <w:pPr>
+        <w:spacing w:before="240"/>
         <w:rPr>
           <w:rFonts w:ascii="Times New Roman" w:hAnsi="Times New Roman" w:cs="Times New Roman"/>
           <w:b/>
           <w:sz w:val="32"/>
           <w:szCs w:val="32"/>
         </w:rPr>
+      </w:pPr>
+    </w:p>
+    <w:p>
+      <w:pPr>
+        <w:spacing w:before="240"/>
+        <w:rPr>
+          <w:rFonts w:ascii="Times New Roman" w:hAnsi="Times New Roman" w:cs="Times New Roman"/>
+          <w:b/>
+          <w:sz w:val="32"/>
+          <w:szCs w:val="32"/>
+        </w:rPr>
+      </w:pPr>
+    </w:p>
+    <w:p>
+      <w:pPr>
+        <w:spacing w:before="240"/>
+        <w:rPr>
+          <w:rFonts w:ascii="Times New Roman" w:hAnsi="Times New Roman" w:cs="Times New Roman"/>
+          <w:b/>
+          <w:sz w:val="32"/>
+          <w:szCs w:val="32"/>
+        </w:rPr>
+      </w:pPr>
+    </w:p>
+    <w:p>
+      <w:pPr>
+        <w:spacing w:before="240"/>
+        <w:rPr>
+          <w:rFonts w:ascii="Times New Roman" w:hAnsi="Times New Roman" w:cs="Times New Roman"/>
+          <w:b/>
+          <w:sz w:val="32"/>
+          <w:szCs w:val="32"/>
+        </w:rPr>
+      </w:pPr>
+    </w:p>
+    <w:p>
+      <w:pPr>
+        <w:spacing w:before="240"/>
+        <w:jc w:val="center"/>
+        <w:rPr>
+          <w:rFonts w:ascii="Times New Roman" w:hAnsi="Times New Roman" w:cs="Times New Roman"/>
+          <w:b/>
+          <w:sz w:val="28"/>
+          <w:szCs w:val="28"/>
+        </w:rPr>
+      </w:pPr>
+      <w:r>
+        <w:rPr>
+          <w:rFonts w:ascii="Times New Roman" w:hAnsi="Times New Roman" w:cs="Times New Roman"/>
+          <w:b/>
+          <w:sz w:val="28"/>
+          <w:szCs w:val="28"/>
+        </w:rPr>
+        <w:t>25</w:t>
+      </w:r>
+    </w:p>
+    <w:p>
+      <w:pPr>
+        <w:spacing w:before="240"/>
+        <w:rPr>
+          <w:rFonts w:ascii="Times New Roman" w:hAnsi="Times New Roman" w:cs="Times New Roman"/>
+          <w:b/>
+          <w:sz w:val="32"/>
+          <w:szCs w:val="32"/>
+        </w:rPr>
+      </w:pPr>
+      <w:r>
+        <w:rPr>
+          <w:rFonts w:ascii="Times New Roman" w:hAnsi="Times New Roman" w:cs="Times New Roman"/>
+          <w:b/>
+          <w:sz w:val="32"/>
+          <w:szCs w:val="32"/>
+        </w:rPr>
+        <w:lastRenderedPageBreak/>
         <w:t>4.2</w:t>
       </w:r>
       <w:r>
@@ -14923,6 +15057,18 @@
           <w:szCs w:val="32"/>
         </w:rPr>
       </w:pPr>
+    </w:p>
+    <w:p>
+      <w:pPr>
+        <w:spacing w:before="240"/>
+        <w:jc w:val="both"/>
+        <w:rPr>
+          <w:rFonts w:ascii="Times New Roman" w:hAnsi="Times New Roman" w:cs="Times New Roman"/>
+          <w:b/>
+          <w:sz w:val="32"/>
+          <w:szCs w:val="32"/>
+        </w:rPr>
+      </w:pPr>
       <w:r>
         <w:rPr>
           <w:rFonts w:ascii="Times New Roman" w:hAnsi="Times New Roman" w:cs="Times New Roman"/>
@@ -15009,79 +15155,43 @@
     <w:p>
       <w:pPr>
         <w:spacing w:before="240"/>
+        <w:rPr>
+          <w:rFonts w:ascii="Times New Roman" w:hAnsi="Times New Roman" w:cs="Times New Roman"/>
+          <w:b/>
+          <w:sz w:val="28"/>
+          <w:szCs w:val="28"/>
+        </w:rPr>
+      </w:pPr>
+    </w:p>
+    <w:p>
+      <w:pPr>
+        <w:spacing w:before="240"/>
         <w:jc w:val="both"/>
+        <w:rPr>
+          <w:rFonts w:ascii="Times New Roman" w:hAnsi="Times New Roman" w:cs="Times New Roman"/>
+          <w:sz w:val="28"/>
+          <w:szCs w:val="28"/>
+        </w:rPr>
+      </w:pPr>
+      <w:r>
         <w:rPr>
           <w:rFonts w:ascii="Times New Roman" w:hAnsi="Times New Roman" w:cs="Times New Roman"/>
           <w:b/>
           <w:sz w:val="32"/>
           <w:szCs w:val="32"/>
         </w:rPr>
-      </w:pPr>
-    </w:p>
-    <w:p>
-      <w:pPr>
-        <w:spacing w:before="240"/>
-        <w:jc w:val="both"/>
+        <w:t>4.4</w:t>
+      </w:r>
+      <w:r>
         <w:rPr>
           <w:rFonts w:ascii="Times New Roman" w:hAnsi="Times New Roman" w:cs="Times New Roman"/>
           <w:b/>
           <w:sz w:val="32"/>
           <w:szCs w:val="32"/>
         </w:rPr>
-      </w:pPr>
-    </w:p>
-    <w:p>
-      <w:pPr>
-        <w:spacing w:before="240"/>
-        <w:jc w:val="center"/>
-        <w:rPr>
-          <w:rFonts w:ascii="Times New Roman" w:hAnsi="Times New Roman" w:cs="Times New Roman"/>
-          <w:b/>
-          <w:sz w:val="28"/>
-          <w:szCs w:val="28"/>
-        </w:rPr>
-      </w:pPr>
-    </w:p>
-    <w:p>
-      <w:pPr>
-        <w:spacing w:before="240"/>
-        <w:jc w:val="center"/>
-        <w:rPr>
-          <w:rFonts w:ascii="Times New Roman" w:hAnsi="Times New Roman" w:cs="Times New Roman"/>
-          <w:b/>
-          <w:sz w:val="28"/>
-          <w:szCs w:val="28"/>
-        </w:rPr>
-      </w:pPr>
-      <w:r>
-        <w:rPr>
-          <w:rFonts w:ascii="Times New Roman" w:hAnsi="Times New Roman" w:cs="Times New Roman"/>
-          <w:b/>
-          <w:sz w:val="28"/>
-          <w:szCs w:val="28"/>
-        </w:rPr>
-        <w:t>2</w:t>
-      </w:r>
-      <w:r>
-        <w:rPr>
-          <w:rFonts w:ascii="Times New Roman" w:hAnsi="Times New Roman" w:cs="Times New Roman"/>
-          <w:b/>
-          <w:sz w:val="28"/>
-          <w:szCs w:val="28"/>
-        </w:rPr>
-        <w:t>5</w:t>
-      </w:r>
-    </w:p>
-    <w:p>
-      <w:pPr>
-        <w:spacing w:before="240"/>
-        <w:jc w:val="both"/>
-        <w:rPr>
-          <w:rFonts w:ascii="Times New Roman" w:hAnsi="Times New Roman" w:cs="Times New Roman"/>
-          <w:sz w:val="28"/>
-          <w:szCs w:val="28"/>
-        </w:rPr>
-      </w:pPr>
+        <w:tab/>
+        <w:t>Fu</w:t>
+      </w:r>
       <w:r>
         <w:rPr>
           <w:rFonts w:ascii="Times New Roman" w:hAnsi="Times New Roman" w:cs="Times New Roman"/>
@@ -15089,8 +15199,7 @@
           <w:sz w:val="32"/>
           <w:szCs w:val="32"/>
         </w:rPr>
-        <w:lastRenderedPageBreak/>
-        <w:t>4.4</w:t>
+        <w:t>r</w:t>
       </w:r>
       <w:r>
         <w:rPr>
@@ -15099,89 +15208,128 @@
           <w:sz w:val="32"/>
           <w:szCs w:val="32"/>
         </w:rPr>
-        <w:tab/>
-        <w:t>Fu</w:t>
-      </w:r>
-      <w:r>
+        <w:t>ther Extensions</w:t>
+      </w:r>
+    </w:p>
+    <w:p>
+      <w:pPr>
+        <w:spacing w:before="240"/>
+        <w:jc w:val="both"/>
+        <w:rPr>
+          <w:rFonts w:ascii="Times New Roman" w:hAnsi="Times New Roman" w:cs="Times New Roman"/>
+          <w:sz w:val="28"/>
+          <w:szCs w:val="28"/>
+        </w:rPr>
+      </w:pPr>
+      <w:r>
+        <w:rPr>
+          <w:rFonts w:ascii="Times New Roman" w:hAnsi="Times New Roman" w:cs="Times New Roman"/>
+          <w:b/>
+          <w:sz w:val="28"/>
+          <w:szCs w:val="28"/>
+        </w:rPr>
+        <w:tab/>
+      </w:r>
+      <w:r>
+        <w:rPr>
+          <w:rFonts w:ascii="Times New Roman" w:hAnsi="Times New Roman" w:cs="Times New Roman"/>
+          <w:sz w:val="28"/>
+          <w:szCs w:val="28"/>
+        </w:rPr>
+        <w:t>This application has incompleteness from various view-points. But if it is continuously developed with experts,</w:t>
+      </w:r>
+      <w:r>
+        <w:rPr>
+          <w:rFonts w:ascii="Times New Roman" w:hAnsi="Times New Roman" w:cs="Times New Roman"/>
+          <w:sz w:val="28"/>
+          <w:szCs w:val="28"/>
+        </w:rPr>
+        <w:t xml:space="preserve"> current needs will be covered </w:t>
+      </w:r>
+      <w:r>
+        <w:rPr>
+          <w:rFonts w:ascii="Times New Roman" w:hAnsi="Times New Roman" w:cs="Times New Roman"/>
+          <w:sz w:val="28"/>
+          <w:szCs w:val="28"/>
+        </w:rPr>
+        <w:t>shortly, then the effectiveness will approve its property. Various functionalities can be embedded within the application.</w:t>
+      </w:r>
+    </w:p>
+    <w:p>
+      <w:pPr>
+        <w:spacing w:before="240"/>
+        <w:jc w:val="both"/>
         <w:rPr>
           <w:rFonts w:ascii="Times New Roman" w:hAnsi="Times New Roman" w:cs="Times New Roman"/>
           <w:b/>
           <w:sz w:val="32"/>
           <w:szCs w:val="32"/>
         </w:rPr>
-        <w:t>r</w:t>
-      </w:r>
-      <w:r>
+      </w:pPr>
+    </w:p>
+    <w:p>
+      <w:pPr>
+        <w:spacing w:before="240"/>
+        <w:jc w:val="both"/>
         <w:rPr>
           <w:rFonts w:ascii="Times New Roman" w:hAnsi="Times New Roman" w:cs="Times New Roman"/>
           <w:b/>
           <w:sz w:val="32"/>
           <w:szCs w:val="32"/>
         </w:rPr>
-        <w:t>ther Extensions</w:t>
-      </w:r>
+      </w:pPr>
     </w:p>
     <w:p>
       <w:pPr>
         <w:spacing w:before="240"/>
         <w:jc w:val="both"/>
-        <w:rPr>
-          <w:rFonts w:ascii="Times New Roman" w:hAnsi="Times New Roman" w:cs="Times New Roman"/>
-          <w:sz w:val="28"/>
-          <w:szCs w:val="28"/>
-        </w:rPr>
-      </w:pPr>
-      <w:r>
-        <w:rPr>
-          <w:rFonts w:ascii="Times New Roman" w:hAnsi="Times New Roman" w:cs="Times New Roman"/>
-          <w:b/>
-          <w:sz w:val="28"/>
-          <w:szCs w:val="28"/>
-        </w:rPr>
-        <w:tab/>
-      </w:r>
-      <w:r>
-        <w:rPr>
-          <w:rFonts w:ascii="Times New Roman" w:hAnsi="Times New Roman" w:cs="Times New Roman"/>
-          <w:sz w:val="28"/>
-          <w:szCs w:val="28"/>
-        </w:rPr>
-        <w:t>This application has incompleteness from various view-points. But if it is continuously developed with experts,</w:t>
-      </w:r>
-      <w:r>
-        <w:rPr>
-          <w:rFonts w:ascii="Times New Roman" w:hAnsi="Times New Roman" w:cs="Times New Roman"/>
-          <w:sz w:val="28"/>
-          <w:szCs w:val="28"/>
-        </w:rPr>
-        <w:t xml:space="preserve"> current needs will be covered </w:t>
-      </w:r>
-      <w:r>
-        <w:rPr>
-          <w:rFonts w:ascii="Times New Roman" w:hAnsi="Times New Roman" w:cs="Times New Roman"/>
-          <w:sz w:val="28"/>
-          <w:szCs w:val="28"/>
-        </w:rPr>
-        <w:t>shortly, then the effectiveness will approve its property. Various functionalities can be embedded within the application.</w:t>
-      </w:r>
-    </w:p>
-    <w:p>
-      <w:pPr>
-        <w:spacing w:before="240"/>
-        <w:jc w:val="both"/>
-        <w:rPr>
-          <w:rFonts w:ascii="Times New Roman" w:hAnsi="Times New Roman" w:cs="Times New Roman"/>
-          <w:sz w:val="28"/>
-          <w:szCs w:val="28"/>
-        </w:rPr>
-      </w:pPr>
-      <w:r>
         <w:rPr>
           <w:rFonts w:ascii="Times New Roman" w:hAnsi="Times New Roman" w:cs="Times New Roman"/>
           <w:b/>
           <w:sz w:val="32"/>
           <w:szCs w:val="32"/>
         </w:rPr>
+      </w:pPr>
+    </w:p>
+    <w:p>
+      <w:pPr>
+        <w:spacing w:before="240"/>
+        <w:jc w:val="center"/>
+        <w:rPr>
+          <w:rFonts w:ascii="Times New Roman" w:hAnsi="Times New Roman" w:cs="Times New Roman"/>
+          <w:b/>
+          <w:sz w:val="28"/>
+          <w:szCs w:val="28"/>
+        </w:rPr>
+      </w:pPr>
+      <w:r>
+        <w:rPr>
+          <w:rFonts w:ascii="Times New Roman" w:hAnsi="Times New Roman" w:cs="Times New Roman"/>
+          <w:b/>
+          <w:sz w:val="28"/>
+          <w:szCs w:val="28"/>
+        </w:rPr>
+        <w:t>26</w:t>
+      </w:r>
+    </w:p>
+    <w:p>
+      <w:pPr>
+        <w:spacing w:before="240"/>
+        <w:jc w:val="both"/>
+        <w:rPr>
+          <w:rFonts w:ascii="Times New Roman" w:hAnsi="Times New Roman" w:cs="Times New Roman"/>
+          <w:sz w:val="28"/>
+          <w:szCs w:val="28"/>
+        </w:rPr>
+      </w:pPr>
+      <w:r>
+        <w:rPr>
+          <w:rFonts w:ascii="Times New Roman" w:hAnsi="Times New Roman" w:cs="Times New Roman"/>
+          <w:b/>
+          <w:sz w:val="32"/>
+          <w:szCs w:val="32"/>
+        </w:rPr>
+        <w:lastRenderedPageBreak/>
         <w:t>Reference</w:t>
       </w:r>
     </w:p>
@@ -15632,7 +15780,7 @@
           <w:szCs w:val="28"/>
         </w:rPr>
       </w:pPr>
-      <w:hyperlink r:id="rId28" w:history="1">
+      <w:hyperlink r:id="rId27" w:history="1">
         <w:r>
           <w:rPr>
             <w:rStyle w:val="Hyperlink"/>
@@ -15647,23 +15795,25 @@
     <w:p>
       <w:pPr>
         <w:pStyle w:val="ListParagraph"/>
-        <w:spacing w:before="240"/>
-        <w:jc w:val="center"/>
-        <w:rPr>
-          <w:rFonts w:ascii="Times New Roman" w:hAnsi="Times New Roman" w:cs="Times New Roman"/>
-          <w:b/>
-          <w:sz w:val="28"/>
-          <w:szCs w:val="28"/>
-        </w:rPr>
-      </w:pPr>
-      <w:r>
-        <w:rPr>
-          <w:rFonts w:ascii="Times New Roman" w:hAnsi="Times New Roman" w:cs="Times New Roman"/>
-          <w:b/>
-          <w:sz w:val="28"/>
-          <w:szCs w:val="28"/>
-        </w:rPr>
-        <w:t>26</w:t>
+        <w:numPr>
+          <w:ilvl w:val="0"/>
+          <w:numId w:val="19"/>
+        </w:numPr>
+        <w:spacing w:before="240"/>
+        <w:jc w:val="both"/>
+        <w:rPr>
+          <w:rFonts w:ascii="Times New Roman" w:hAnsi="Times New Roman" w:cs="Times New Roman"/>
+          <w:sz w:val="28"/>
+          <w:szCs w:val="28"/>
+        </w:rPr>
+      </w:pPr>
+      <w:r>
+        <w:rPr>
+          <w:rFonts w:ascii="Times New Roman" w:hAnsi="Times New Roman" w:cs="Times New Roman"/>
+          <w:sz w:val="28"/>
+          <w:szCs w:val="28"/>
+        </w:rPr>
+        <w:t>https://blog.miguelgrinberg.com/post/the-flask-mega-tutorial-part-i-hello-world</w:t>
       </w:r>
     </w:p>
     <w:p>
@@ -15687,8 +15837,7 @@
           <w:sz w:val="28"/>
           <w:szCs w:val="28"/>
         </w:rPr>
-        <w:lastRenderedPageBreak/>
-        <w:t>https://blog.miguelgrinberg.com/post/the-flask-mega-tutorial-part-i-hello-world</w:t>
+        <w:t>https://www.python.org/dev/peps/pep-0008/#introduction</w:t>
       </w:r>
     </w:p>
     <w:p>
@@ -15712,7 +15861,7 @@
           <w:sz w:val="28"/>
           <w:szCs w:val="28"/>
         </w:rPr>
-        <w:t>https://www.python.org/dev/peps/pep-0008/#introduction</w:t>
+        <w:t>https://www.jetbrains.com/pycharm/nextversion/</w:t>
       </w:r>
     </w:p>
     <w:p>
@@ -15736,7 +15885,41 @@
           <w:sz w:val="28"/>
           <w:szCs w:val="28"/>
         </w:rPr>
-        <w:t>https://www.jetbrains.com/pycharm/nextversion/</w:t>
+        <w:t>https://firebase.google.com/</w:t>
+      </w:r>
+    </w:p>
+    <w:p>
+      <w:pPr>
+        <w:pStyle w:val="ListParagraph"/>
+        <w:spacing w:before="240"/>
+        <w:jc w:val="both"/>
+        <w:rPr>
+          <w:rFonts w:ascii="Times New Roman" w:hAnsi="Times New Roman" w:cs="Times New Roman"/>
+          <w:sz w:val="28"/>
+          <w:szCs w:val="28"/>
+        </w:rPr>
+      </w:pPr>
+    </w:p>
+    <w:p>
+      <w:pPr>
+        <w:pStyle w:val="ListParagraph"/>
+        <w:spacing w:before="240"/>
+        <w:jc w:val="center"/>
+        <w:rPr>
+          <w:rFonts w:ascii="Times New Roman" w:hAnsi="Times New Roman" w:cs="Times New Roman"/>
+          <w:b/>
+          <w:sz w:val="28"/>
+          <w:szCs w:val="28"/>
+        </w:rPr>
+      </w:pPr>
+      <w:r>
+        <w:rPr>
+          <w:rFonts w:ascii="Times New Roman" w:hAnsi="Times New Roman" w:cs="Times New Roman"/>
+          <w:b/>
+          <w:sz w:val="28"/>
+          <w:szCs w:val="28"/>
+        </w:rPr>
+        <w:t>27</w:t>
       </w:r>
     </w:p>
     <w:p>
@@ -15760,7 +15943,8 @@
           <w:sz w:val="28"/>
           <w:szCs w:val="28"/>
         </w:rPr>
-        <w:t>https://firebase.google.com/</w:t>
+        <w:lastRenderedPageBreak/>
+        <w:t>http://ask.tiide.org/index.php?p=%2Fdiscussion%2F36%2Fpaper-to-digital-prototype-%E1%80%90%E1%80%8A%E1%80%BA%E1%80%86%E1%80%B1%E1%80%AC%E1%80%80%E1%80%BA%E1%80%94%E1%80%8A%E1%80%BA%E1%80%B8%2Fp1</w:t>
       </w:r>
     </w:p>
     <w:p>
@@ -15784,7 +15968,7 @@
           <w:sz w:val="28"/>
           <w:szCs w:val="28"/>
         </w:rPr>
-        <w:t>http://ask.tiide.org/index.php?p=%2Fdiscussion%2F36%2Fpaper-to-digital-prototype-%E1%80%90%E1%80%8A%E1%80%BA%E1%80%86%E1%80%B1%E1%80%AC%E1%80%80%E1%80%BA%E1%80%94%E1%80%8A%E1%80%BA%E1%80%B8%2Fp1</w:t>
+        <w:t>https://materializecss.com/</w:t>
       </w:r>
     </w:p>
     <w:p>
@@ -15808,7 +15992,7 @@
           <w:sz w:val="28"/>
           <w:szCs w:val="28"/>
         </w:rPr>
-        <w:t>https://materializecss.com/</w:t>
+        <w:t>https://docs.google.com/spreadsheets/d/13ZyoGGhtl-2IiFX8ysQTX71OV06xpP3IgKHX7kRpgrM/edit#gid=0</w:t>
       </w:r>
     </w:p>
     <w:p>
@@ -15832,7 +16016,7 @@
           <w:sz w:val="28"/>
           <w:szCs w:val="28"/>
         </w:rPr>
-        <w:t>https://docs.google.com/spreadsheets/d/13ZyoGGhtl-2IiFX8ysQTX71OV06xpP3IgKHX7kRpgrM/edit#gid=0</w:t>
+        <w:t>https://docs.google.com/document/d/1kHfxGoFHiJBxlzocPNcSUW-9ntdqB9dvh-jQzqGGBQ8/edit</w:t>
       </w:r>
     </w:p>
     <w:p>
@@ -15856,7 +16040,7 @@
           <w:sz w:val="28"/>
           <w:szCs w:val="28"/>
         </w:rPr>
-        <w:t>https://docs.google.com/document/d/1kHfxGoFHiJBxlzocPNcSUW-9ntdqB9dvh-jQzqGGBQ8/edit</w:t>
+        <w:t>https://gitlab.com/</w:t>
       </w:r>
     </w:p>
     <w:p>
@@ -15880,7 +16064,7 @@
           <w:sz w:val="28"/>
           <w:szCs w:val="28"/>
         </w:rPr>
-        <w:t>https://gitlab.com/</w:t>
+        <w:t>http://learn.freecodecamp.org/</w:t>
       </w:r>
     </w:p>
     <w:p>
@@ -15904,7 +16088,7 @@
           <w:sz w:val="28"/>
           <w:szCs w:val="28"/>
         </w:rPr>
-        <w:t>http://learn.freecodecamp.org/</w:t>
+        <w:t>http://search.ndltd.org/</w:t>
       </w:r>
     </w:p>
     <w:p>
@@ -15928,7 +16112,7 @@
           <w:sz w:val="28"/>
           <w:szCs w:val="28"/>
         </w:rPr>
-        <w:t>http://search.ndltd.org/</w:t>
+        <w:t>https://otago.libguides.com/thesisinformation</w:t>
       </w:r>
     </w:p>
     <w:p>
@@ -15952,7 +16136,7 @@
           <w:sz w:val="28"/>
           <w:szCs w:val="28"/>
         </w:rPr>
-        <w:t>https://otago.libguides.com/thesisinformation</w:t>
+        <w:t>https://developers.google.com/speed/libraries/</w:t>
       </w:r>
     </w:p>
     <w:p>
@@ -15976,7 +16160,7 @@
           <w:sz w:val="28"/>
           <w:szCs w:val="28"/>
         </w:rPr>
-        <w:t>https://developers.google.com/speed/libraries/</w:t>
+        <w:t>https://firebase.google.com/docs/?authuser=0</w:t>
       </w:r>
     </w:p>
     <w:p>
@@ -16000,7 +16184,7 @@
           <w:sz w:val="28"/>
           <w:szCs w:val="28"/>
         </w:rPr>
-        <w:t>https://firebase.google.com/docs/?authuser=0</w:t>
+        <w:t>https://firebase.google.com/docs/database/web/read-and-write?authuser=0</w:t>
       </w:r>
     </w:p>
     <w:p>
@@ -16024,7 +16208,7 @@
           <w:sz w:val="28"/>
           <w:szCs w:val="28"/>
         </w:rPr>
-        <w:t>https://firebase.google.com/docs/database/web/read-and-write?authuser=0</w:t>
+        <w:t>https://www.google.com/sheets/about/</w:t>
       </w:r>
     </w:p>
     <w:p>
@@ -16048,7 +16232,7 @@
           <w:sz w:val="28"/>
           <w:szCs w:val="28"/>
         </w:rPr>
-        <w:t>https://www.google.com/sheets/about/</w:t>
+        <w:t>https://getmdl.io/started/index.html</w:t>
       </w:r>
     </w:p>
     <w:p>
@@ -16072,7 +16256,7 @@
           <w:sz w:val="28"/>
           <w:szCs w:val="28"/>
         </w:rPr>
-        <w:t>https://getmdl.io/started/index.html</w:t>
+        <w:t>https://www.csvjson.com/</w:t>
       </w:r>
     </w:p>
     <w:p>
@@ -16096,7 +16280,7 @@
           <w:sz w:val="28"/>
           <w:szCs w:val="28"/>
         </w:rPr>
-        <w:t>https://www.csvjson.com/</w:t>
+        <w:t>https://www.onlineocr.net/</w:t>
       </w:r>
     </w:p>
     <w:p>
@@ -16120,7 +16304,7 @@
           <w:sz w:val="28"/>
           <w:szCs w:val="28"/>
         </w:rPr>
-        <w:t>https://www.onlineocr.net/</w:t>
+        <w:t>https://docs.google.com/spreadsheets/d/1GlM6T8_hr_BsRGErD9RvH-YvUfNmshNgCB8jUqkFhZM/edit#gid=1082350442</w:t>
       </w:r>
     </w:p>
     <w:p>
@@ -16144,16 +16328,11 @@
           <w:sz w:val="28"/>
           <w:szCs w:val="28"/>
         </w:rPr>
-        <w:t>https://docs.google.com/spreadsheets/d/1GlM6T8_hr_BsRGErD9RvH-YvUfNmshNgCB8jUqkFhZM/edit#gid=1082350442</w:t>
-      </w:r>
-    </w:p>
-    <w:p>
-      <w:pPr>
-        <w:pStyle w:val="ListParagraph"/>
-        <w:numPr>
-          <w:ilvl w:val="0"/>
-          <w:numId w:val="19"/>
-        </w:numPr>
+        <w:t>https://www.w3schools.com/</w:t>
+      </w:r>
+    </w:p>
+    <w:p>
+      <w:pPr>
         <w:spacing w:before="240"/>
         <w:jc w:val="both"/>
         <w:rPr>
@@ -16165,25 +16344,6 @@
       <w:r>
         <w:rPr>
           <w:rFonts w:ascii="Times New Roman" w:hAnsi="Times New Roman" w:cs="Times New Roman"/>
-          <w:sz w:val="28"/>
-          <w:szCs w:val="28"/>
-        </w:rPr>
-        <w:t>https://www.w3schools.com/</w:t>
-      </w:r>
-    </w:p>
-    <w:p>
-      <w:pPr>
-        <w:spacing w:before="240"/>
-        <w:jc w:val="both"/>
-        <w:rPr>
-          <w:rFonts w:ascii="Times New Roman" w:hAnsi="Times New Roman" w:cs="Times New Roman"/>
-          <w:sz w:val="28"/>
-          <w:szCs w:val="28"/>
-        </w:rPr>
-      </w:pPr>
-      <w:r>
-        <w:rPr>
-          <w:rFonts w:ascii="Times New Roman" w:hAnsi="Times New Roman" w:cs="Times New Roman"/>
           <w:b/>
           <w:sz w:val="28"/>
           <w:szCs w:val="28"/>
@@ -16233,6 +16393,42 @@
           <w:szCs w:val="28"/>
         </w:rPr>
       </w:pPr>
+    </w:p>
+    <w:p>
+      <w:pPr>
+        <w:spacing w:before="240"/>
+        <w:jc w:val="center"/>
+        <w:rPr>
+          <w:rFonts w:ascii="Times New Roman" w:hAnsi="Times New Roman" w:cs="Times New Roman"/>
+          <w:b/>
+          <w:sz w:val="28"/>
+          <w:szCs w:val="28"/>
+        </w:rPr>
+      </w:pPr>
+    </w:p>
+    <w:p>
+      <w:pPr>
+        <w:spacing w:before="240"/>
+        <w:jc w:val="center"/>
+        <w:rPr>
+          <w:rFonts w:ascii="Times New Roman" w:hAnsi="Times New Roman" w:cs="Times New Roman"/>
+          <w:b/>
+          <w:sz w:val="28"/>
+          <w:szCs w:val="28"/>
+        </w:rPr>
+      </w:pPr>
+    </w:p>
+    <w:p>
+      <w:pPr>
+        <w:spacing w:before="240"/>
+        <w:jc w:val="center"/>
+        <w:rPr>
+          <w:rFonts w:ascii="Times New Roman" w:hAnsi="Times New Roman" w:cs="Times New Roman"/>
+          <w:b/>
+          <w:sz w:val="28"/>
+          <w:szCs w:val="28"/>
+        </w:rPr>
+      </w:pPr>
       <w:r>
         <w:rPr>
           <w:rFonts w:ascii="Times New Roman" w:hAnsi="Times New Roman" w:cs="Times New Roman"/>
@@ -16249,11 +16445,11 @@
           <w:sz w:val="28"/>
           <w:szCs w:val="28"/>
         </w:rPr>
-        <w:t>7</w:t>
+        <w:t>8</w:t>
       </w:r>
     </w:p>
     <w:sectPr>
-      <w:headerReference w:type="default" r:id="rId29"/>
+      <w:headerReference w:type="default" r:id="rId28"/>
       <w:pgSz w:w="12240" w:h="15840"/>
       <w:pgMar w:top="1440" w:right="1440" w:bottom="1440" w:left="1440" w:header="720" w:footer="720" w:gutter="0"/>
       <w:cols w:space="720"/>
@@ -16264,7 +16460,7 @@
 </file>
 
 <file path=word/endnotes.xml><?xml version="1.0" encoding="utf-8"?>
-<w:endnotes xmlns:wpc="http://schemas.microsoft.com/office/word/2010/wordprocessingCanvas" xmlns:mc="http://schemas.openxmlformats.org/markup-compatibility/2006" xmlns:o="urn:schemas-microsoft-com:office:office" xmlns:r="http://schemas.openxmlformats.org/officeDocument/2006/relationships" xmlns:m="http://schemas.openxmlformats.org/officeDocument/2006/math" xmlns:v="urn:schemas-microsoft-com:vml" xmlns:wp14="http://schemas.microsoft.com/office/word/2010/wordprocessingDrawing" xmlns:wp="http://schemas.openxmlformats.org/drawingml/2006/wordprocessingDrawing" xmlns:w10="urn:schemas-microsoft-com:office:word" xmlns:w="http://schemas.openxmlformats.org/wordprocessingml/2006/main" xmlns:w14="http://schemas.microsoft.com/office/word/2010/wordml" xmlns:wpg="http://schemas.microsoft.com/office/word/2010/wordprocessingGroup" xmlns:wpi="http://schemas.microsoft.com/office/word/2010/wordprocessingInk" xmlns:wne="http://schemas.microsoft.com/office/word/2006/wordml" xmlns:wps="http://schemas.microsoft.com/office/word/2010/wordprocessingShape" mc:Ignorable="w14 wp14">
+<w:endnotes xmlns:wpc="http://schemas.microsoft.com/office/word/2010/wordprocessingCanvas" xmlns:mc="http://schemas.openxmlformats.org/markup-compatibility/2006" xmlns:o="urn:schemas-microsoft-com:office:office" xmlns:r="http://schemas.openxmlformats.org/officeDocument/2006/relationships" xmlns:m="http://schemas.openxmlformats.org/officeDocument/2006/math" xmlns:v="urn:schemas-microsoft-com:vml" xmlns:wp14="http://schemas.microsoft.com/office/word/2010/wordprocessingDrawing" xmlns:wp="http://schemas.openxmlformats.org/drawingml/2006/wordprocessingDrawing" xmlns:w10="urn:schemas-microsoft-com:office:word" xmlns:w="http://schemas.openxmlformats.org/wordprocessingml/2006/main" xmlns:w14="http://schemas.microsoft.com/office/word/2010/wordml" xmlns:w15="http://schemas.microsoft.com/office/word/2012/wordml" xmlns:wpg="http://schemas.microsoft.com/office/word/2010/wordprocessingGroup" xmlns:wpi="http://schemas.microsoft.com/office/word/2010/wordprocessingInk" xmlns:wne="http://schemas.microsoft.com/office/word/2006/wordml" xmlns:wps="http://schemas.microsoft.com/office/word/2010/wordprocessingShape" mc:Ignorable="w14 w15 wp14">
   <w:endnote w:type="separator" w:id="-1">
     <w:p>
       <w:pPr>
@@ -16289,7 +16485,7 @@
 </file>
 
 <file path=word/footnotes.xml><?xml version="1.0" encoding="utf-8"?>
-<w:footnotes xmlns:wpc="http://schemas.microsoft.com/office/word/2010/wordprocessingCanvas" xmlns:mc="http://schemas.openxmlformats.org/markup-compatibility/2006" xmlns:o="urn:schemas-microsoft-com:office:office" xmlns:r="http://schemas.openxmlformats.org/officeDocument/2006/relationships" xmlns:m="http://schemas.openxmlformats.org/officeDocument/2006/math" xmlns:v="urn:schemas-microsoft-com:vml" xmlns:wp14="http://schemas.microsoft.com/office/word/2010/wordprocessingDrawing" xmlns:wp="http://schemas.openxmlformats.org/drawingml/2006/wordprocessingDrawing" xmlns:w10="urn:schemas-microsoft-com:office:word" xmlns:w="http://schemas.openxmlformats.org/wordprocessingml/2006/main" xmlns:w14="http://schemas.microsoft.com/office/word/2010/wordml" xmlns:wpg="http://schemas.microsoft.com/office/word/2010/wordprocessingGroup" xmlns:wpi="http://schemas.microsoft.com/office/word/2010/wordprocessingInk" xmlns:wne="http://schemas.microsoft.com/office/word/2006/wordml" xmlns:wps="http://schemas.microsoft.com/office/word/2010/wordprocessingShape" mc:Ignorable="w14 wp14">
+<w:footnotes xmlns:wpc="http://schemas.microsoft.com/office/word/2010/wordprocessingCanvas" xmlns:mc="http://schemas.openxmlformats.org/markup-compatibility/2006" xmlns:o="urn:schemas-microsoft-com:office:office" xmlns:r="http://schemas.openxmlformats.org/officeDocument/2006/relationships" xmlns:m="http://schemas.openxmlformats.org/officeDocument/2006/math" xmlns:v="urn:schemas-microsoft-com:vml" xmlns:wp14="http://schemas.microsoft.com/office/word/2010/wordprocessingDrawing" xmlns:wp="http://schemas.openxmlformats.org/drawingml/2006/wordprocessingDrawing" xmlns:w10="urn:schemas-microsoft-com:office:word" xmlns:w="http://schemas.openxmlformats.org/wordprocessingml/2006/main" xmlns:w14="http://schemas.microsoft.com/office/word/2010/wordml" xmlns:w15="http://schemas.microsoft.com/office/word/2012/wordml" xmlns:wpg="http://schemas.microsoft.com/office/word/2010/wordprocessingGroup" xmlns:wpi="http://schemas.microsoft.com/office/word/2010/wordprocessingInk" xmlns:wne="http://schemas.microsoft.com/office/word/2006/wordml" xmlns:wps="http://schemas.microsoft.com/office/word/2010/wordprocessingShape" mc:Ignorable="w14 w15 wp14">
   <w:footnote w:type="separator" w:id="-1">
     <w:p>
       <w:pPr>
@@ -16314,7 +16510,7 @@
 </file>
 
 <file path=word/header1.xml><?xml version="1.0" encoding="utf-8"?>
-<w:hdr xmlns:wpc="http://schemas.microsoft.com/office/word/2010/wordprocessingCanvas" xmlns:mc="http://schemas.openxmlformats.org/markup-compatibility/2006" xmlns:o="urn:schemas-microsoft-com:office:office" xmlns:r="http://schemas.openxmlformats.org/officeDocument/2006/relationships" xmlns:m="http://schemas.openxmlformats.org/officeDocument/2006/math" xmlns:v="urn:schemas-microsoft-com:vml" xmlns:wp14="http://schemas.microsoft.com/office/word/2010/wordprocessingDrawing" xmlns:wp="http://schemas.openxmlformats.org/drawingml/2006/wordprocessingDrawing" xmlns:w10="urn:schemas-microsoft-com:office:word" xmlns:w="http://schemas.openxmlformats.org/wordprocessingml/2006/main" xmlns:w14="http://schemas.microsoft.com/office/word/2010/wordml" xmlns:wpg="http://schemas.microsoft.com/office/word/2010/wordprocessingGroup" xmlns:wpi="http://schemas.microsoft.com/office/word/2010/wordprocessingInk" xmlns:wne="http://schemas.microsoft.com/office/word/2006/wordml" xmlns:wps="http://schemas.microsoft.com/office/word/2010/wordprocessingShape" mc:Ignorable="w14 wp14">
+<w:hdr xmlns:wpc="http://schemas.microsoft.com/office/word/2010/wordprocessingCanvas" xmlns:mc="http://schemas.openxmlformats.org/markup-compatibility/2006" xmlns:o="urn:schemas-microsoft-com:office:office" xmlns:r="http://schemas.openxmlformats.org/officeDocument/2006/relationships" xmlns:m="http://schemas.openxmlformats.org/officeDocument/2006/math" xmlns:v="urn:schemas-microsoft-com:vml" xmlns:wp14="http://schemas.microsoft.com/office/word/2010/wordprocessingDrawing" xmlns:wp="http://schemas.openxmlformats.org/drawingml/2006/wordprocessingDrawing" xmlns:w10="urn:schemas-microsoft-com:office:word" xmlns:w="http://schemas.openxmlformats.org/wordprocessingml/2006/main" xmlns:w14="http://schemas.microsoft.com/office/word/2010/wordml" xmlns:w15="http://schemas.microsoft.com/office/word/2012/wordml" xmlns:wpg="http://schemas.microsoft.com/office/word/2010/wordprocessingGroup" xmlns:wpi="http://schemas.microsoft.com/office/word/2010/wordprocessingInk" xmlns:wne="http://schemas.microsoft.com/office/word/2006/wordml" xmlns:wps="http://schemas.microsoft.com/office/word/2010/wordprocessingShape" mc:Ignorable="w14 w15 wp14">
   <w:p>
     <w:pPr>
       <w:pStyle w:val="Header"/>
@@ -16329,7 +16525,7 @@
 </file>
 
 <file path=word/numbering.xml><?xml version="1.0" encoding="utf-8"?>
-<w:numbering xmlns:wpc="http://schemas.microsoft.com/office/word/2010/wordprocessingCanvas" xmlns:mc="http://schemas.openxmlformats.org/markup-compatibility/2006" xmlns:o="urn:schemas-microsoft-com:office:office" xmlns:r="http://schemas.openxmlformats.org/officeDocument/2006/relationships" xmlns:m="http://schemas.openxmlformats.org/officeDocument/2006/math" xmlns:v="urn:schemas-microsoft-com:vml" xmlns:wp14="http://schemas.microsoft.com/office/word/2010/wordprocessingDrawing" xmlns:wp="http://schemas.openxmlformats.org/drawingml/2006/wordprocessingDrawing" xmlns:w10="urn:schemas-microsoft-com:office:word" xmlns:w="http://schemas.openxmlformats.org/wordprocessingml/2006/main" xmlns:w14="http://schemas.microsoft.com/office/word/2010/wordml" xmlns:wpg="http://schemas.microsoft.com/office/word/2010/wordprocessingGroup" xmlns:wpi="http://schemas.microsoft.com/office/word/2010/wordprocessingInk" xmlns:wne="http://schemas.microsoft.com/office/word/2006/wordml" xmlns:wps="http://schemas.microsoft.com/office/word/2010/wordprocessingShape" mc:Ignorable="w14 wp14">
+<w:numbering xmlns:wpc="http://schemas.microsoft.com/office/word/2010/wordprocessingCanvas" xmlns:mc="http://schemas.openxmlformats.org/markup-compatibility/2006" xmlns:o="urn:schemas-microsoft-com:office:office" xmlns:r="http://schemas.openxmlformats.org/officeDocument/2006/relationships" xmlns:m="http://schemas.openxmlformats.org/officeDocument/2006/math" xmlns:v="urn:schemas-microsoft-com:vml" xmlns:wp14="http://schemas.microsoft.com/office/word/2010/wordprocessingDrawing" xmlns:wp="http://schemas.openxmlformats.org/drawingml/2006/wordprocessingDrawing" xmlns:w10="urn:schemas-microsoft-com:office:word" xmlns:w="http://schemas.openxmlformats.org/wordprocessingml/2006/main" xmlns:w14="http://schemas.microsoft.com/office/word/2010/wordml" xmlns:w15="http://schemas.microsoft.com/office/word/2012/wordml" xmlns:wpg="http://schemas.microsoft.com/office/word/2010/wordprocessingGroup" xmlns:wpi="http://schemas.microsoft.com/office/word/2010/wordprocessingInk" xmlns:wne="http://schemas.microsoft.com/office/word/2006/wordml" xmlns:wps="http://schemas.microsoft.com/office/word/2010/wordprocessingShape" mc:Ignorable="w14 w15 wp14">
   <w:abstractNum w:abstractNumId="0">
     <w:nsid w:val="09842E37"/>
     <w:multiLevelType w:val="multilevel"/>
@@ -19232,7 +19428,7 @@
 </file>
 
 <file path=word/styles.xml><?xml version="1.0" encoding="utf-8"?>
-<w:styles xmlns:mc="http://schemas.openxmlformats.org/markup-compatibility/2006" xmlns:r="http://schemas.openxmlformats.org/officeDocument/2006/relationships" xmlns:w="http://schemas.openxmlformats.org/wordprocessingml/2006/main" xmlns:w14="http://schemas.microsoft.com/office/word/2010/wordml" mc:Ignorable="w14">
+<w:styles xmlns:mc="http://schemas.openxmlformats.org/markup-compatibility/2006" xmlns:r="http://schemas.openxmlformats.org/officeDocument/2006/relationships" xmlns:w="http://schemas.openxmlformats.org/wordprocessingml/2006/main" xmlns:w14="http://schemas.microsoft.com/office/word/2010/wordml" xmlns:w15="http://schemas.microsoft.com/office/word/2012/wordml" mc:Ignorable="w14 w15">
   <w:docDefaults>
     <w:rPrDefault>
       <w:rPr>
@@ -19248,635 +19444,378 @@
       </w:pPr>
     </w:pPrDefault>
   </w:docDefaults>
-  <w:latentStyles w:defLockedState="0" w:defUIPriority="99" w:defSemiHidden="1" w:defUnhideWhenUsed="1" w:defQFormat="0" w:count="267">
-    <w:lsdException w:name="Normal" w:semiHidden="0" w:uiPriority="0" w:unhideWhenUsed="0" w:qFormat="1"/>
-    <w:lsdException w:name="heading 1" w:semiHidden="0" w:uiPriority="9" w:unhideWhenUsed="0" w:qFormat="1"/>
-    <w:lsdException w:name="heading 2" w:uiPriority="9" w:qFormat="1"/>
-    <w:lsdException w:name="heading 3" w:uiPriority="9" w:qFormat="1"/>
-    <w:lsdException w:name="heading 4" w:uiPriority="9" w:qFormat="1"/>
-    <w:lsdException w:name="heading 5" w:uiPriority="9" w:qFormat="1"/>
-    <w:lsdException w:name="heading 6" w:uiPriority="9" w:qFormat="1"/>
-    <w:lsdException w:name="heading 7" w:uiPriority="9" w:qFormat="1"/>
-    <w:lsdException w:name="heading 8" w:uiPriority="9" w:qFormat="1"/>
-    <w:lsdException w:name="heading 9" w:uiPriority="9" w:qFormat="1"/>
-    <w:lsdException w:name="toc 1" w:uiPriority="39"/>
-    <w:lsdException w:name="toc 2" w:uiPriority="39"/>
-    <w:lsdException w:name="toc 3" w:uiPriority="39"/>
-    <w:lsdException w:name="toc 4" w:uiPriority="39"/>
-    <w:lsdException w:name="toc 5" w:uiPriority="39"/>
-    <w:lsdException w:name="toc 6" w:uiPriority="39"/>
-    <w:lsdException w:name="toc 7" w:uiPriority="39"/>
-    <w:lsdException w:name="toc 8" w:uiPriority="39"/>
-    <w:lsdException w:name="toc 9" w:uiPriority="39"/>
-    <w:lsdException w:name="caption" w:uiPriority="35" w:qFormat="1"/>
-    <w:lsdException w:name="Title" w:semiHidden="0" w:uiPriority="10" w:unhideWhenUsed="0" w:qFormat="1"/>
-    <w:lsdException w:name="Default Paragraph Font" w:uiPriority="1"/>
-    <w:lsdException w:name="Subtitle" w:semiHidden="0" w:uiPriority="11" w:unhideWhenUsed="0" w:qFormat="1"/>
-    <w:lsdException w:name="Strong" w:semiHidden="0" w:uiPriority="22" w:unhideWhenUsed="0" w:qFormat="1"/>
-    <w:lsdException w:name="Emphasis" w:semiHidden="0" w:uiPriority="20" w:unhideWhenUsed="0" w:qFormat="1"/>
-    <w:lsdException w:name="Table Grid" w:semiHidden="0" w:uiPriority="39" w:unhideWhenUsed="0"/>
-    <w:lsdException w:name="Placeholder Text" w:unhideWhenUsed="0"/>
-    <w:lsdException w:name="No Spacing" w:semiHidden="0" w:uiPriority="1" w:unhideWhenUsed="0" w:qFormat="1"/>
-    <w:lsdException w:name="Light Shading" w:semiHidden="0" w:uiPriority="60" w:unhideWhenUsed="0"/>
-    <w:lsdException w:name="Light List" w:semiHidden="0" w:uiPriority="61" w:unhideWhenUsed="0"/>
-    <w:lsdException w:name="Light Grid" w:semiHidden="0" w:uiPriority="62" w:unhideWhenUsed="0"/>
-    <w:lsdException w:name="Medium Shading 1" w:semiHidden="0" w:uiPriority="63" w:unhideWhenUsed="0"/>
-    <w:lsdException w:name="Medium Shading 2" w:semiHidden="0" w:uiPriority="64" w:unhideWhenUsed="0"/>
-    <w:lsdException w:name="Medium List 1" w:semiHidden="0" w:uiPriority="65" w:unhideWhenUsed="0"/>
-    <w:lsdException w:name="Medium List 2" w:semiHidden="0" w:uiPriority="66" w:unhideWhenUsed="0"/>
-    <w:lsdException w:name="Medium Grid 1" w:semiHidden="0" w:uiPriority="67" w:unhideWhenUsed="0"/>
-    <w:lsdException w:name="Medium Grid 2" w:semiHidden="0" w:uiPriority="68" w:unhideWhenUsed="0"/>
-    <w:lsdException w:name="Medium Grid 3" w:semiHidden="0" w:uiPriority="69" w:unhideWhenUsed="0"/>
-    <w:lsdException w:name="Dark List" w:semiHidden="0" w:uiPriority="70" w:unhideWhenUsed="0"/>
-    <w:lsdException w:name="Colorful Shading" w:semiHidden="0" w:uiPriority="71" w:unhideWhenUsed="0"/>
-    <w:lsdException w:name="Colorful List" w:semiHidden="0" w:uiPriority="72" w:unhideWhenUsed="0"/>
-    <w:lsdException w:name="Colorful Grid" w:semiHidden="0" w:uiPriority="73" w:unhideWhenUsed="0"/>
-    <w:lsdException w:name="Light Shading Accent 1" w:semiHidden="0" w:uiPriority="60" w:unhideWhenUsed="0"/>
-    <w:lsdException w:name="Light List Accent 1" w:semiHidden="0" w:uiPriority="61" w:unhideWhenUsed="0"/>
-    <w:lsdException w:name="Light Grid Accent 1" w:semiHidden="0" w:uiPriority="62" w:unhideWhenUsed="0"/>
-    <w:lsdException w:name="Medium Shading 1 Accent 1" w:semiHidden="0" w:uiPriority="63" w:unhideWhenUsed="0"/>
-    <w:lsdException w:name="Medium Shading 2 Accent 1" w:semiHidden="0" w:uiPriority="64" w:unhideWhenUsed="0"/>
-    <w:lsdException w:name="Medium List 1 Accent 1" w:semiHidden="0" w:uiPriority="65" w:unhideWhenUsed="0"/>
-    <w:lsdException w:name="Revision" w:unhideWhenUsed="0"/>
-    <w:lsdException w:name="List Paragraph" w:semiHidden="0" w:uiPriority="34" w:unhideWhenUsed="0" w:qFormat="1"/>
-    <w:lsdException w:name="Quote" w:semiHidden="0" w:uiPriority="29" w:unhideWhenUsed="0" w:qFormat="1"/>
-    <w:lsdException w:name="Intense Quote" w:semiHidden="0" w:uiPriority="30" w:unhideWhenUsed="0" w:qFormat="1"/>
-    <w:lsdException w:name="Medium List 2 Accent 1" w:semiHidden="0" w:uiPriority="66" w:unhideWhenUsed="0"/>
-    <w:lsdException w:name="Medium Grid 1 Accent 1" w:semiHidden="0" w:uiPriority="67" w:unhideWhenUsed="0"/>
-    <w:lsdException w:name="Medium Grid 2 Accent 1" w:semiHidden="0" w:uiPriority="68" w:unhideWhenUsed="0"/>
-    <w:lsdException w:name="Medium Grid 3 Accent 1" w:semiHidden="0" w:uiPriority="69" w:unhideWhenUsed="0"/>
-    <w:lsdException w:name="Dark List Accent 1" w:semiHidden="0" w:uiPriority="70" w:unhideWhenUsed="0"/>
-    <w:lsdException w:name="Colorful Shading Accent 1" w:semiHidden="0" w:uiPriority="71" w:unhideWhenUsed="0"/>
-    <w:lsdException w:name="Colorful List Accent 1" w:semiHidden="0" w:uiPriority="72" w:unhideWhenUsed="0"/>
-    <w:lsdException w:name="Colorful Grid Accent 1" w:semiHidden="0" w:uiPriority="73" w:unhideWhenUsed="0"/>
-    <w:lsdException w:name="Light Shading Accent 2" w:semiHidden="0" w:uiPriority="60" w:unhideWhenUsed="0"/>
-    <w:lsdException w:name="Light List Accent 2" w:semiHidden="0" w:uiPriority="61" w:unhideWhenUsed="0"/>
-    <w:lsdException w:name="Light Grid Accent 2" w:semiHidden="0" w:uiPriority="62" w:unhideWhenUsed="0"/>
-    <w:lsdException w:name="Medium Shading 1 Accent 2" w:semiHidden="0" w:uiPriority="63" w:unhideWhenUsed="0"/>
-    <w:lsdException w:name="Medium Shading 2 Accent 2" w:semiHidden="0" w:uiPriority="64" w:unhideWhenUsed="0"/>
-    <w:lsdException w:name="Medium List 1 Accent 2" w:semiHidden="0" w:uiPriority="65" w:unhideWhenUsed="0"/>
-    <w:lsdException w:name="Medium List 2 Accent 2" w:semiHidden="0" w:uiPriority="66" w:unhideWhenUsed="0"/>
-    <w:lsdException w:name="Medium Grid 1 Accent 2" w:semiHidden="0" w:uiPriority="67" w:unhideWhenUsed="0"/>
-    <w:lsdException w:name="Medium Grid 2 Accent 2" w:semiHidden="0" w:uiPriority="68" w:unhideWhenUsed="0"/>
-    <w:lsdException w:name="Medium Grid 3 Accent 2" w:semiHidden="0" w:uiPriority="69" w:unhideWhenUsed="0"/>
-    <w:lsdException w:name="Dark List Accent 2" w:semiHidden="0" w:uiPriority="70" w:unhideWhenUsed="0"/>
-    <w:lsdException w:name="Colorful Shading Accent 2" w:semiHidden="0" w:uiPriority="71" w:unhideWhenUsed="0"/>
-    <w:lsdException w:name="Colorful List Accent 2" w:semiHidden="0" w:uiPriority="72" w:unhideWhenUsed="0"/>
-    <w:lsdException w:name="Colorful Grid Accent 2" w:semiHidden="0" w:uiPriority="73" w:unhideWhenUsed="0"/>
-    <w:lsdException w:name="Light Shading Accent 3" w:semiHidden="0" w:uiPriority="60" w:unhideWhenUsed="0"/>
-    <w:lsdException w:name="Light List Accent 3" w:semiHidden="0" w:uiPriority="61" w:unhideWhenUsed="0"/>
-    <w:lsdException w:name="Light Grid Accent 3" w:semiHidden="0" w:uiPriority="62" w:unhideWhenUsed="0"/>
-    <w:lsdException w:name="Medium Shading 1 Accent 3" w:semiHidden="0" w:uiPriority="63" w:unhideWhenUsed="0"/>
-    <w:lsdException w:name="Medium Shading 2 Accent 3" w:semiHidden="0" w:uiPriority="64" w:unhideWhenUsed="0"/>
-    <w:lsdException w:name="Medium List 1 Accent 3" w:semiHidden="0" w:uiPriority="65" w:unhideWhenUsed="0"/>
-    <w:lsdException w:name="Medium List 2 Accent 3" w:semiHidden="0" w:uiPriority="66" w:unhideWhenUsed="0"/>
-    <w:lsdException w:name="Medium Grid 1 Accent 3" w:semiHidden="0" w:uiPriority="67" w:unhideWhenUsed="0"/>
-    <w:lsdException w:name="Medium Grid 2 Accent 3" w:semiHidden="0" w:uiPriority="68" w:unhideWhenUsed="0"/>
-    <w:lsdException w:name="Medium Grid 3 Accent 3" w:semiHidden="0" w:uiPriority="69" w:unhideWhenUsed="0"/>
-    <w:lsdException w:name="Dark List Accent 3" w:semiHidden="0" w:uiPriority="70" w:unhideWhenUsed="0"/>
-    <w:lsdException w:name="Colorful Shading Accent 3" w:semiHidden="0" w:uiPriority="71" w:unhideWhenUsed="0"/>
-    <w:lsdException w:name="Colorful List Accent 3" w:semiHidden="0" w:uiPriority="72" w:unhideWhenUsed="0"/>
-    <w:lsdException w:name="Colorful Grid Accent 3" w:semiHidden="0" w:uiPriority="73" w:unhideWhenUsed="0"/>
-    <w:lsdException w:name="Light Shading Accent 4" w:semiHidden="0" w:uiPriority="60" w:unhideWhenUsed="0"/>
-    <w:lsdException w:name="Light List Accent 4" w:semiHidden="0" w:uiPriority="61" w:unhideWhenUsed="0"/>
-    <w:lsdException w:name="Light Grid Accent 4" w:semiHidden="0" w:uiPriority="62" w:unhideWhenUsed="0"/>
-    <w:lsdException w:name="Medium Shading 1 Accent 4" w:semiHidden="0" w:uiPriority="63" w:unhideWhenUsed="0"/>
-    <w:lsdException w:name="Medium Shading 2 Accent 4" w:semiHidden="0" w:uiPriority="64" w:unhideWhenUsed="0"/>
-    <w:lsdException w:name="Medium List 1 Accent 4" w:semiHidden="0" w:uiPriority="65" w:unhideWhenUsed="0"/>
-    <w:lsdException w:name="Medium List 2 Accent 4" w:semiHidden="0" w:uiPriority="66" w:unhideWhenUsed="0"/>
-    <w:lsdException w:name="Medium Grid 1 Accent 4" w:semiHidden="0" w:uiPriority="67" w:unhideWhenUsed="0"/>
-    <w:lsdException w:name="Medium Grid 2 Accent 4" w:semiHidden="0" w:uiPriority="68" w:unhideWhenUsed="0"/>
-    <w:lsdException w:name="Medium Grid 3 Accent 4" w:semiHidden="0" w:uiPriority="69" w:unhideWhenUsed="0"/>
-    <w:lsdException w:name="Dark List Accent 4" w:semiHidden="0" w:uiPriority="70" w:unhideWhenUsed="0"/>
-    <w:lsdException w:name="Colorful Shading Accent 4" w:semiHidden="0" w:uiPriority="71" w:unhideWhenUsed="0"/>
-    <w:lsdException w:name="Colorful List Accent 4" w:semiHidden="0" w:uiPriority="72" w:unhideWhenUsed="0"/>
-    <w:lsdException w:name="Colorful Grid Accent 4" w:semiHidden="0" w:uiPriority="73" w:unhideWhenUsed="0"/>
-    <w:lsdException w:name="Light Shading Accent 5" w:semiHidden="0" w:uiPriority="60" w:unhideWhenUsed="0"/>
-    <w:lsdException w:name="Light List Accent 5" w:semiHidden="0" w:uiPriority="61" w:unhideWhenUsed="0"/>
-    <w:lsdException w:name="Light Grid Accent 5" w:semiHidden="0" w:uiPriority="62" w:unhideWhenUsed="0"/>
-    <w:lsdException w:name="Medium Shading 1 Accent 5" w:semiHidden="0" w:uiPriority="63" w:unhideWhenUsed="0"/>
-    <w:lsdException w:name="Medium Shading 2 Accent 5" w:semiHidden="0" w:uiPriority="64" w:unhideWhenUsed="0"/>
-    <w:lsdException w:name="Medium List 1 Accent 5" w:semiHidden="0" w:uiPriority="65" w:unhideWhenUsed="0"/>
-    <w:lsdException w:name="Medium List 2 Accent 5" w:semiHidden="0" w:uiPriority="66" w:unhideWhenUsed="0"/>
-    <w:lsdException w:name="Medium Grid 1 Accent 5" w:semiHidden="0" w:uiPriority="67" w:unhideWhenUsed="0"/>
-    <w:lsdException w:name="Medium Grid 2 Accent 5" w:semiHidden="0" w:uiPriority="68" w:unhideWhenUsed="0"/>
-    <w:lsdException w:name="Medium Grid 3 Accent 5" w:semiHidden="0" w:uiPriority="69" w:unhideWhenUsed="0"/>
-    <w:lsdException w:name="Dark List Accent 5" w:semiHidden="0" w:uiPriority="70" w:unhideWhenUsed="0"/>
-    <w:lsdException w:name="Colorful Shading Accent 5" w:semiHidden="0" w:uiPriority="71" w:unhideWhenUsed="0"/>
-    <w:lsdException w:name="Colorful List Accent 5" w:semiHidden="0" w:uiPriority="72" w:unhideWhenUsed="0"/>
-    <w:lsdException w:name="Colorful Grid Accent 5" w:semiHidden="0" w:uiPriority="73" w:unhideWhenUsed="0"/>
-    <w:lsdException w:name="Light Shading Accent 6" w:semiHidden="0" w:uiPriority="60" w:unhideWhenUsed="0"/>
-    <w:lsdException w:name="Light List Accent 6" w:semiHidden="0" w:uiPriority="61" w:unhideWhenUsed="0"/>
-    <w:lsdException w:name="Light Grid Accent 6" w:semiHidden="0" w:uiPriority="62" w:unhideWhenUsed="0"/>
-    <w:lsdException w:name="Medium Shading 1 Accent 6" w:semiHidden="0" w:uiPriority="63" w:unhideWhenUsed="0"/>
-    <w:lsdException w:name="Medium Shading 2 Accent 6" w:semiHidden="0" w:uiPriority="64" w:unhideWhenUsed="0"/>
-    <w:lsdException w:name="Medium List 1 Accent 6" w:semiHidden="0" w:uiPriority="65" w:unhideWhenUsed="0"/>
-    <w:lsdException w:name="Medium List 2 Accent 6" w:semiHidden="0" w:uiPriority="66" w:unhideWhenUsed="0"/>
-    <w:lsdException w:name="Medium Grid 1 Accent 6" w:semiHidden="0" w:uiPriority="67" w:unhideWhenUsed="0"/>
-    <w:lsdException w:name="Medium Grid 2 Accent 6" w:semiHidden="0" w:uiPriority="68" w:unhideWhenUsed="0"/>
-    <w:lsdException w:name="Medium Grid 3 Accent 6" w:semiHidden="0" w:uiPriority="69" w:unhideWhenUsed="0"/>
-    <w:lsdException w:name="Dark List Accent 6" w:semiHidden="0" w:uiPriority="70" w:unhideWhenUsed="0"/>
-    <w:lsdException w:name="Colorful Shading Accent 6" w:semiHidden="0" w:uiPriority="71" w:unhideWhenUsed="0"/>
-    <w:lsdException w:name="Colorful List Accent 6" w:semiHidden="0" w:uiPriority="72" w:unhideWhenUsed="0"/>
-    <w:lsdException w:name="Colorful Grid Accent 6" w:semiHidden="0" w:uiPriority="73" w:unhideWhenUsed="0"/>
-    <w:lsdException w:name="Subtle Emphasis" w:semiHidden="0" w:uiPriority="19" w:unhideWhenUsed="0" w:qFormat="1"/>
-    <w:lsdException w:name="Intense Emphasis" w:semiHidden="0" w:uiPriority="21" w:unhideWhenUsed="0" w:qFormat="1"/>
-    <w:lsdException w:name="Subtle Reference" w:semiHidden="0" w:uiPriority="31" w:unhideWhenUsed="0" w:qFormat="1"/>
-    <w:lsdException w:name="Intense Reference" w:semiHidden="0" w:uiPriority="32" w:unhideWhenUsed="0" w:qFormat="1"/>
-    <w:lsdException w:name="Book Title" w:semiHidden="0" w:uiPriority="33" w:unhideWhenUsed="0" w:qFormat="1"/>
-    <w:lsdException w:name="Bibliography" w:uiPriority="37"/>
-    <w:lsdException w:name="TOC Heading" w:uiPriority="39" w:qFormat="1"/>
-  </w:latentStyles>
-  <w:style w:type="paragraph" w:default="1" w:styleId="Normal">
-    <w:name w:val="Normal"/>
-    <w:qFormat/>
-  </w:style>
-  <w:style w:type="paragraph" w:styleId="Heading1">
-    <w:name w:val="heading 1"/>
-    <w:basedOn w:val="Normal"/>
-    <w:next w:val="Normal"/>
-    <w:link w:val="Heading1Char"/>
-    <w:uiPriority w:val="9"/>
-    <w:qFormat/>
-    <w:rsid w:val="00423236"/>
-    <w:pPr>
-      <w:keepNext/>
-      <w:keepLines/>
-      <w:spacing w:before="240" w:after="0"/>
-      <w:outlineLvl w:val="0"/>
-    </w:pPr>
-    <w:rPr>
-      <w:rFonts w:asciiTheme="majorHAnsi" w:eastAsiaTheme="majorEastAsia" w:hAnsiTheme="majorHAnsi" w:cstheme="majorBidi"/>
-      <w:color w:val="2E74B5" w:themeColor="accent1" w:themeShade="BF"/>
-      <w:sz w:val="32"/>
-      <w:szCs w:val="32"/>
-    </w:rPr>
-  </w:style>
-  <w:style w:type="paragraph" w:styleId="Heading2">
-    <w:name w:val="heading 2"/>
-    <w:basedOn w:val="Normal"/>
-    <w:next w:val="Normal"/>
-    <w:link w:val="Heading2Char"/>
-    <w:uiPriority w:val="9"/>
-    <w:unhideWhenUsed/>
-    <w:qFormat/>
-    <w:rsid w:val="00423236"/>
-    <w:pPr>
-      <w:keepNext/>
-      <w:keepLines/>
-      <w:spacing w:before="40" w:after="0"/>
-      <w:outlineLvl w:val="1"/>
-    </w:pPr>
-    <w:rPr>
-      <w:rFonts w:asciiTheme="majorHAnsi" w:eastAsiaTheme="majorEastAsia" w:hAnsiTheme="majorHAnsi" w:cstheme="majorBidi"/>
-      <w:color w:val="2E74B5" w:themeColor="accent1" w:themeShade="BF"/>
-      <w:sz w:val="26"/>
-      <w:szCs w:val="26"/>
-    </w:rPr>
-  </w:style>
-  <w:style w:type="paragraph" w:styleId="Heading3">
-    <w:name w:val="heading 3"/>
-    <w:basedOn w:val="Normal"/>
-    <w:next w:val="Normal"/>
-    <w:link w:val="Heading3Char"/>
-    <w:uiPriority w:val="9"/>
-    <w:unhideWhenUsed/>
-    <w:qFormat/>
-    <w:rsid w:val="00423236"/>
-    <w:pPr>
-      <w:keepNext/>
-      <w:keepLines/>
-      <w:spacing w:before="40" w:after="0"/>
-      <w:outlineLvl w:val="2"/>
-    </w:pPr>
-    <w:rPr>
-      <w:rFonts w:asciiTheme="majorHAnsi" w:eastAsiaTheme="majorEastAsia" w:hAnsiTheme="majorHAnsi" w:cstheme="majorBidi"/>
-      <w:color w:val="1F4D78" w:themeColor="accent1" w:themeShade="7F"/>
-      <w:sz w:val="24"/>
-      <w:szCs w:val="24"/>
-    </w:rPr>
-  </w:style>
-  <w:style w:type="paragraph" w:styleId="Heading4">
-    <w:name w:val="heading 4"/>
-    <w:basedOn w:val="Normal"/>
-    <w:next w:val="Normal"/>
-    <w:link w:val="Heading4Char"/>
-    <w:uiPriority w:val="9"/>
-    <w:unhideWhenUsed/>
-    <w:qFormat/>
-    <w:rsid w:val="00423236"/>
-    <w:pPr>
-      <w:keepNext/>
-      <w:keepLines/>
-      <w:spacing w:before="40" w:after="0"/>
-      <w:outlineLvl w:val="3"/>
-    </w:pPr>
-    <w:rPr>
-      <w:rFonts w:asciiTheme="majorHAnsi" w:eastAsiaTheme="majorEastAsia" w:hAnsiTheme="majorHAnsi" w:cstheme="majorBidi"/>
-      <w:i/>
-      <w:iCs/>
-      <w:color w:val="2E74B5" w:themeColor="accent1" w:themeShade="BF"/>
-    </w:rPr>
-  </w:style>
-  <w:style w:type="paragraph" w:styleId="Heading5">
-    <w:name w:val="heading 5"/>
-    <w:basedOn w:val="Normal"/>
-    <w:next w:val="Normal"/>
-    <w:link w:val="Heading5Char"/>
-    <w:uiPriority w:val="9"/>
-    <w:unhideWhenUsed/>
-    <w:qFormat/>
-    <w:rsid w:val="00423236"/>
-    <w:pPr>
-      <w:keepNext/>
-      <w:keepLines/>
-      <w:spacing w:before="40" w:after="0"/>
-      <w:outlineLvl w:val="4"/>
-    </w:pPr>
-    <w:rPr>
-      <w:rFonts w:asciiTheme="majorHAnsi" w:eastAsiaTheme="majorEastAsia" w:hAnsiTheme="majorHAnsi" w:cstheme="majorBidi"/>
-      <w:color w:val="2E74B5" w:themeColor="accent1" w:themeShade="BF"/>
-    </w:rPr>
-  </w:style>
-  <w:style w:type="character" w:default="1" w:styleId="DefaultParagraphFont">
-    <w:name w:val="Default Paragraph Font"/>
-    <w:uiPriority w:val="1"/>
-    <w:semiHidden/>
-    <w:unhideWhenUsed/>
-  </w:style>
-  <w:style w:type="table" w:default="1" w:styleId="TableNormal">
-    <w:name w:val="Normal Table"/>
-    <w:uiPriority w:val="99"/>
-    <w:semiHidden/>
-    <w:unhideWhenUsed/>
-    <w:tblPr>
-      <w:tblInd w:w="0" w:type="dxa"/>
-      <w:tblCellMar>
-        <w:top w:w="0" w:type="dxa"/>
-        <w:left w:w="108" w:type="dxa"/>
-        <w:bottom w:w="0" w:type="dxa"/>
-        <w:right w:w="108" w:type="dxa"/>
-      </w:tblCellMar>
-    </w:tblPr>
-  </w:style>
-  <w:style w:type="numbering" w:default="1" w:styleId="NoList">
-    <w:name w:val="No List"/>
-    <w:uiPriority w:val="99"/>
-    <w:semiHidden/>
-    <w:unhideWhenUsed/>
-  </w:style>
-  <w:style w:type="table" w:styleId="TableGrid">
-    <w:name w:val="Table Grid"/>
-    <w:basedOn w:val="TableNormal"/>
-    <w:uiPriority w:val="39"/>
-    <w:rsid w:val="00A16CAF"/>
-    <w:pPr>
-      <w:spacing w:after="0" w:line="240" w:lineRule="auto"/>
-    </w:pPr>
-    <w:tblPr>
-      <w:tblInd w:w="0" w:type="dxa"/>
-      <w:tblBorders>
-        <w:top w:val="single" w:sz="4" w:space="0" w:color="auto"/>
-        <w:left w:val="single" w:sz="4" w:space="0" w:color="auto"/>
-        <w:bottom w:val="single" w:sz="4" w:space="0" w:color="auto"/>
-        <w:right w:val="single" w:sz="4" w:space="0" w:color="auto"/>
-        <w:insideH w:val="single" w:sz="4" w:space="0" w:color="auto"/>
-        <w:insideV w:val="single" w:sz="4" w:space="0" w:color="auto"/>
-      </w:tblBorders>
-      <w:tblCellMar>
-        <w:top w:w="0" w:type="dxa"/>
-        <w:left w:w="108" w:type="dxa"/>
-        <w:bottom w:w="0" w:type="dxa"/>
-        <w:right w:w="108" w:type="dxa"/>
-      </w:tblCellMar>
-    </w:tblPr>
-  </w:style>
-  <w:style w:type="paragraph" w:styleId="ListParagraph">
-    <w:name w:val="List Paragraph"/>
-    <w:basedOn w:val="Normal"/>
-    <w:uiPriority w:val="34"/>
-    <w:qFormat/>
-    <w:rsid w:val="00A16CAF"/>
-    <w:pPr>
-      <w:ind w:left="720"/>
-      <w:contextualSpacing/>
-    </w:pPr>
-  </w:style>
-  <w:style w:type="paragraph" w:styleId="NoSpacing">
-    <w:name w:val="No Spacing"/>
-    <w:uiPriority w:val="1"/>
-    <w:qFormat/>
-    <w:rsid w:val="00423236"/>
-    <w:pPr>
-      <w:spacing w:after="0" w:line="240" w:lineRule="auto"/>
-    </w:pPr>
-  </w:style>
-  <w:style w:type="character" w:customStyle="1" w:styleId="Heading1Char">
-    <w:name w:val="Heading 1 Char"/>
-    <w:basedOn w:val="DefaultParagraphFont"/>
-    <w:link w:val="Heading1"/>
-    <w:uiPriority w:val="9"/>
-    <w:rsid w:val="00423236"/>
-    <w:rPr>
-      <w:rFonts w:asciiTheme="majorHAnsi" w:eastAsiaTheme="majorEastAsia" w:hAnsiTheme="majorHAnsi" w:cstheme="majorBidi"/>
-      <w:color w:val="2E74B5" w:themeColor="accent1" w:themeShade="BF"/>
-      <w:sz w:val="32"/>
-      <w:szCs w:val="32"/>
-    </w:rPr>
-  </w:style>
-  <w:style w:type="character" w:customStyle="1" w:styleId="Heading2Char">
-    <w:name w:val="Heading 2 Char"/>
-    <w:basedOn w:val="DefaultParagraphFont"/>
-    <w:link w:val="Heading2"/>
-    <w:uiPriority w:val="9"/>
-    <w:rsid w:val="00423236"/>
-    <w:rPr>
-      <w:rFonts w:asciiTheme="majorHAnsi" w:eastAsiaTheme="majorEastAsia" w:hAnsiTheme="majorHAnsi" w:cstheme="majorBidi"/>
-      <w:color w:val="2E74B5" w:themeColor="accent1" w:themeShade="BF"/>
-      <w:sz w:val="26"/>
-      <w:szCs w:val="26"/>
-    </w:rPr>
-  </w:style>
-  <w:style w:type="character" w:customStyle="1" w:styleId="Heading3Char">
-    <w:name w:val="Heading 3 Char"/>
-    <w:basedOn w:val="DefaultParagraphFont"/>
-    <w:link w:val="Heading3"/>
-    <w:uiPriority w:val="9"/>
-    <w:rsid w:val="00423236"/>
-    <w:rPr>
-      <w:rFonts w:asciiTheme="majorHAnsi" w:eastAsiaTheme="majorEastAsia" w:hAnsiTheme="majorHAnsi" w:cstheme="majorBidi"/>
-      <w:color w:val="1F4D78" w:themeColor="accent1" w:themeShade="7F"/>
-      <w:sz w:val="24"/>
-      <w:szCs w:val="24"/>
-    </w:rPr>
-  </w:style>
-  <w:style w:type="character" w:customStyle="1" w:styleId="Heading4Char">
-    <w:name w:val="Heading 4 Char"/>
-    <w:basedOn w:val="DefaultParagraphFont"/>
-    <w:link w:val="Heading4"/>
-    <w:uiPriority w:val="9"/>
-    <w:rsid w:val="00423236"/>
-    <w:rPr>
-      <w:rFonts w:asciiTheme="majorHAnsi" w:eastAsiaTheme="majorEastAsia" w:hAnsiTheme="majorHAnsi" w:cstheme="majorBidi"/>
-      <w:i/>
-      <w:iCs/>
-      <w:color w:val="2E74B5" w:themeColor="accent1" w:themeShade="BF"/>
-    </w:rPr>
-  </w:style>
-  <w:style w:type="character" w:customStyle="1" w:styleId="Heading5Char">
-    <w:name w:val="Heading 5 Char"/>
-    <w:basedOn w:val="DefaultParagraphFont"/>
-    <w:link w:val="Heading5"/>
-    <w:uiPriority w:val="9"/>
-    <w:rsid w:val="00423236"/>
-    <w:rPr>
-      <w:rFonts w:asciiTheme="majorHAnsi" w:eastAsiaTheme="majorEastAsia" w:hAnsiTheme="majorHAnsi" w:cstheme="majorBidi"/>
-      <w:color w:val="2E74B5" w:themeColor="accent1" w:themeShade="BF"/>
-    </w:rPr>
-  </w:style>
-  <w:style w:type="character" w:styleId="Hyperlink">
-    <w:name w:val="Hyperlink"/>
-    <w:basedOn w:val="DefaultParagraphFont"/>
-    <w:uiPriority w:val="99"/>
-    <w:unhideWhenUsed/>
-    <w:rsid w:val="00DA5CD4"/>
-    <w:rPr>
-      <w:color w:val="0563C1" w:themeColor="hyperlink"/>
-      <w:u w:val="single"/>
-    </w:rPr>
-  </w:style>
-  <w:style w:type="paragraph" w:styleId="Header">
-    <w:name w:val="header"/>
-    <w:basedOn w:val="Normal"/>
-    <w:link w:val="HeaderChar"/>
-    <w:uiPriority w:val="99"/>
-    <w:unhideWhenUsed/>
-    <w:rsid w:val="00BC00D6"/>
-    <w:pPr>
-      <w:tabs>
-        <w:tab w:val="center" w:pos="4680"/>
-        <w:tab w:val="right" w:pos="9360"/>
-      </w:tabs>
-      <w:spacing w:after="0" w:line="240" w:lineRule="auto"/>
-    </w:pPr>
-  </w:style>
-  <w:style w:type="character" w:customStyle="1" w:styleId="HeaderChar">
-    <w:name w:val="Header Char"/>
-    <w:basedOn w:val="DefaultParagraphFont"/>
-    <w:link w:val="Header"/>
-    <w:uiPriority w:val="99"/>
-    <w:rsid w:val="00BC00D6"/>
-  </w:style>
-  <w:style w:type="paragraph" w:styleId="Footer">
-    <w:name w:val="footer"/>
-    <w:basedOn w:val="Normal"/>
-    <w:link w:val="FooterChar"/>
-    <w:uiPriority w:val="99"/>
-    <w:unhideWhenUsed/>
-    <w:rsid w:val="00BC00D6"/>
-    <w:pPr>
-      <w:tabs>
-        <w:tab w:val="center" w:pos="4680"/>
-        <w:tab w:val="right" w:pos="9360"/>
-      </w:tabs>
-      <w:spacing w:after="0" w:line="240" w:lineRule="auto"/>
-    </w:pPr>
-  </w:style>
-  <w:style w:type="character" w:customStyle="1" w:styleId="FooterChar">
-    <w:name w:val="Footer Char"/>
-    <w:basedOn w:val="DefaultParagraphFont"/>
-    <w:link w:val="Footer"/>
-    <w:uiPriority w:val="99"/>
-    <w:rsid w:val="00BC00D6"/>
-  </w:style>
-  <w:style w:type="paragraph" w:styleId="BalloonText">
-    <w:name w:val="Balloon Text"/>
-    <w:basedOn w:val="Normal"/>
-    <w:link w:val="BalloonTextChar"/>
-    <w:uiPriority w:val="99"/>
-    <w:semiHidden/>
-    <w:unhideWhenUsed/>
-    <w:rsid w:val="000D4BBF"/>
-    <w:pPr>
-      <w:spacing w:after="0" w:line="240" w:lineRule="auto"/>
-    </w:pPr>
-    <w:rPr>
-      <w:rFonts w:ascii="Tahoma" w:hAnsi="Tahoma" w:cs="Tahoma"/>
-      <w:sz w:val="16"/>
-      <w:szCs w:val="16"/>
-    </w:rPr>
-  </w:style>
-  <w:style w:type="character" w:customStyle="1" w:styleId="BalloonTextChar">
-    <w:name w:val="Balloon Text Char"/>
-    <w:basedOn w:val="DefaultParagraphFont"/>
-    <w:link w:val="BalloonText"/>
-    <w:uiPriority w:val="99"/>
-    <w:semiHidden/>
-    <w:rsid w:val="000D4BBF"/>
-    <w:rPr>
-      <w:rFonts w:ascii="Tahoma" w:hAnsi="Tahoma" w:cs="Tahoma"/>
-      <w:sz w:val="16"/>
-      <w:szCs w:val="16"/>
-    </w:rPr>
-  </w:style>
-</w:styles>
-</file>
-
-<file path=word/stylesWithEffects.xml><?xml version="1.0" encoding="utf-8"?>
-<w:styles xmlns:wpc="http://schemas.microsoft.com/office/word/2010/wordprocessingCanvas" xmlns:mc="http://schemas.openxmlformats.org/markup-compatibility/2006" xmlns:o="urn:schemas-microsoft-com:office:office" xmlns:r="http://schemas.openxmlformats.org/officeDocument/2006/relationships" xmlns:m="http://schemas.openxmlformats.org/officeDocument/2006/math" xmlns:v="urn:schemas-microsoft-com:vml" xmlns:wp14="http://schemas.microsoft.com/office/word/2010/wordprocessingDrawing" xmlns:wp="http://schemas.openxmlformats.org/drawingml/2006/wordprocessingDrawing" xmlns:w10="urn:schemas-microsoft-com:office:word" xmlns:w="http://schemas.openxmlformats.org/wordprocessingml/2006/main" xmlns:w14="http://schemas.microsoft.com/office/word/2010/wordml" xmlns:wpg="http://schemas.microsoft.com/office/word/2010/wordprocessingGroup" xmlns:wpi="http://schemas.microsoft.com/office/word/2010/wordprocessingInk" xmlns:wne="http://schemas.microsoft.com/office/word/2006/wordml" xmlns:wps="http://schemas.microsoft.com/office/word/2010/wordprocessingShape" mc:Ignorable="w14 wp14">
-  <w:docDefaults>
-    <w:rPrDefault>
-      <w:rPr>
-        <w:rFonts w:asciiTheme="minorHAnsi" w:eastAsiaTheme="minorHAnsi" w:hAnsiTheme="minorHAnsi" w:cstheme="minorBidi"/>
-        <w:sz w:val="22"/>
-        <w:szCs w:val="22"/>
-        <w:lang w:val="en-US" w:eastAsia="en-US" w:bidi="ar-SA"/>
-      </w:rPr>
-    </w:rPrDefault>
-    <w:pPrDefault>
-      <w:pPr>
-        <w:spacing w:after="160" w:line="259" w:lineRule="auto"/>
-      </w:pPr>
-    </w:pPrDefault>
-  </w:docDefaults>
-  <w:latentStyles w:defLockedState="0" w:defUIPriority="99" w:defSemiHidden="1" w:defUnhideWhenUsed="1" w:defQFormat="0" w:count="267">
-    <w:lsdException w:name="Normal" w:semiHidden="0" w:uiPriority="0" w:unhideWhenUsed="0" w:qFormat="1"/>
-    <w:lsdException w:name="heading 1" w:semiHidden="0" w:uiPriority="9" w:unhideWhenUsed="0" w:qFormat="1"/>
-    <w:lsdException w:name="heading 2" w:uiPriority="9" w:qFormat="1"/>
-    <w:lsdException w:name="heading 3" w:uiPriority="9" w:qFormat="1"/>
-    <w:lsdException w:name="heading 4" w:uiPriority="9" w:qFormat="1"/>
-    <w:lsdException w:name="heading 5" w:uiPriority="9" w:qFormat="1"/>
-    <w:lsdException w:name="heading 6" w:uiPriority="9" w:qFormat="1"/>
-    <w:lsdException w:name="heading 7" w:uiPriority="9" w:qFormat="1"/>
-    <w:lsdException w:name="heading 8" w:uiPriority="9" w:qFormat="1"/>
-    <w:lsdException w:name="heading 9" w:uiPriority="9" w:qFormat="1"/>
-    <w:lsdException w:name="toc 1" w:uiPriority="39"/>
-    <w:lsdException w:name="toc 2" w:uiPriority="39"/>
-    <w:lsdException w:name="toc 3" w:uiPriority="39"/>
-    <w:lsdException w:name="toc 4" w:uiPriority="39"/>
-    <w:lsdException w:name="toc 5" w:uiPriority="39"/>
-    <w:lsdException w:name="toc 6" w:uiPriority="39"/>
-    <w:lsdException w:name="toc 7" w:uiPriority="39"/>
-    <w:lsdException w:name="toc 8" w:uiPriority="39"/>
-    <w:lsdException w:name="toc 9" w:uiPriority="39"/>
-    <w:lsdException w:name="caption" w:uiPriority="35" w:qFormat="1"/>
-    <w:lsdException w:name="Title" w:semiHidden="0" w:uiPriority="10" w:unhideWhenUsed="0" w:qFormat="1"/>
-    <w:lsdException w:name="Default Paragraph Font" w:uiPriority="1"/>
-    <w:lsdException w:name="Subtitle" w:semiHidden="0" w:uiPriority="11" w:unhideWhenUsed="0" w:qFormat="1"/>
-    <w:lsdException w:name="Strong" w:semiHidden="0" w:uiPriority="22" w:unhideWhenUsed="0" w:qFormat="1"/>
-    <w:lsdException w:name="Emphasis" w:semiHidden="0" w:uiPriority="20" w:unhideWhenUsed="0" w:qFormat="1"/>
-    <w:lsdException w:name="Table Grid" w:semiHidden="0" w:uiPriority="39" w:unhideWhenUsed="0"/>
-    <w:lsdException w:name="Placeholder Text" w:unhideWhenUsed="0"/>
-    <w:lsdException w:name="No Spacing" w:semiHidden="0" w:uiPriority="1" w:unhideWhenUsed="0" w:qFormat="1"/>
-    <w:lsdException w:name="Light Shading" w:semiHidden="0" w:uiPriority="60" w:unhideWhenUsed="0"/>
-    <w:lsdException w:name="Light List" w:semiHidden="0" w:uiPriority="61" w:unhideWhenUsed="0"/>
-    <w:lsdException w:name="Light Grid" w:semiHidden="0" w:uiPriority="62" w:unhideWhenUsed="0"/>
-    <w:lsdException w:name="Medium Shading 1" w:semiHidden="0" w:uiPriority="63" w:unhideWhenUsed="0"/>
-    <w:lsdException w:name="Medium Shading 2" w:semiHidden="0" w:uiPriority="64" w:unhideWhenUsed="0"/>
-    <w:lsdException w:name="Medium List 1" w:semiHidden="0" w:uiPriority="65" w:unhideWhenUsed="0"/>
-    <w:lsdException w:name="Medium List 2" w:semiHidden="0" w:uiPriority="66" w:unhideWhenUsed="0"/>
-    <w:lsdException w:name="Medium Grid 1" w:semiHidden="0" w:uiPriority="67" w:unhideWhenUsed="0"/>
-    <w:lsdException w:name="Medium Grid 2" w:semiHidden="0" w:uiPriority="68" w:unhideWhenUsed="0"/>
-    <w:lsdException w:name="Medium Grid 3" w:semiHidden="0" w:uiPriority="69" w:unhideWhenUsed="0"/>
-    <w:lsdException w:name="Dark List" w:semiHidden="0" w:uiPriority="70" w:unhideWhenUsed="0"/>
-    <w:lsdException w:name="Colorful Shading" w:semiHidden="0" w:uiPriority="71" w:unhideWhenUsed="0"/>
-    <w:lsdException w:name="Colorful List" w:semiHidden="0" w:uiPriority="72" w:unhideWhenUsed="0"/>
-    <w:lsdException w:name="Colorful Grid" w:semiHidden="0" w:uiPriority="73" w:unhideWhenUsed="0"/>
-    <w:lsdException w:name="Light Shading Accent 1" w:semiHidden="0" w:uiPriority="60" w:unhideWhenUsed="0"/>
-    <w:lsdException w:name="Light List Accent 1" w:semiHidden="0" w:uiPriority="61" w:unhideWhenUsed="0"/>
-    <w:lsdException w:name="Light Grid Accent 1" w:semiHidden="0" w:uiPriority="62" w:unhideWhenUsed="0"/>
-    <w:lsdException w:name="Medium Shading 1 Accent 1" w:semiHidden="0" w:uiPriority="63" w:unhideWhenUsed="0"/>
-    <w:lsdException w:name="Medium Shading 2 Accent 1" w:semiHidden="0" w:uiPriority="64" w:unhideWhenUsed="0"/>
-    <w:lsdException w:name="Medium List 1 Accent 1" w:semiHidden="0" w:uiPriority="65" w:unhideWhenUsed="0"/>
-    <w:lsdException w:name="Revision" w:unhideWhenUsed="0"/>
-    <w:lsdException w:name="List Paragraph" w:semiHidden="0" w:uiPriority="34" w:unhideWhenUsed="0" w:qFormat="1"/>
-    <w:lsdException w:name="Quote" w:semiHidden="0" w:uiPriority="29" w:unhideWhenUsed="0" w:qFormat="1"/>
-    <w:lsdException w:name="Intense Quote" w:semiHidden="0" w:uiPriority="30" w:unhideWhenUsed="0" w:qFormat="1"/>
-    <w:lsdException w:name="Medium List 2 Accent 1" w:semiHidden="0" w:uiPriority="66" w:unhideWhenUsed="0"/>
-    <w:lsdException w:name="Medium Grid 1 Accent 1" w:semiHidden="0" w:uiPriority="67" w:unhideWhenUsed="0"/>
-    <w:lsdException w:name="Medium Grid 2 Accent 1" w:semiHidden="0" w:uiPriority="68" w:unhideWhenUsed="0"/>
-    <w:lsdException w:name="Medium Grid 3 Accent 1" w:semiHidden="0" w:uiPriority="69" w:unhideWhenUsed="0"/>
-    <w:lsdException w:name="Dark List Accent 1" w:semiHidden="0" w:uiPriority="70" w:unhideWhenUsed="0"/>
-    <w:lsdException w:name="Colorful Shading Accent 1" w:semiHidden="0" w:uiPriority="71" w:unhideWhenUsed="0"/>
-    <w:lsdException w:name="Colorful List Accent 1" w:semiHidden="0" w:uiPriority="72" w:unhideWhenUsed="0"/>
-    <w:lsdException w:name="Colorful Grid Accent 1" w:semiHidden="0" w:uiPriority="73" w:unhideWhenUsed="0"/>
-    <w:lsdException w:name="Light Shading Accent 2" w:semiHidden="0" w:uiPriority="60" w:unhideWhenUsed="0"/>
-    <w:lsdException w:name="Light List Accent 2" w:semiHidden="0" w:uiPriority="61" w:unhideWhenUsed="0"/>
-    <w:lsdException w:name="Light Grid Accent 2" w:semiHidden="0" w:uiPriority="62" w:unhideWhenUsed="0"/>
-    <w:lsdException w:name="Medium Shading 1 Accent 2" w:semiHidden="0" w:uiPriority="63" w:unhideWhenUsed="0"/>
-    <w:lsdException w:name="Medium Shading 2 Accent 2" w:semiHidden="0" w:uiPriority="64" w:unhideWhenUsed="0"/>
-    <w:lsdException w:name="Medium List 1 Accent 2" w:semiHidden="0" w:uiPriority="65" w:unhideWhenUsed="0"/>
-    <w:lsdException w:name="Medium List 2 Accent 2" w:semiHidden="0" w:uiPriority="66" w:unhideWhenUsed="0"/>
-    <w:lsdException w:name="Medium Grid 1 Accent 2" w:semiHidden="0" w:uiPriority="67" w:unhideWhenUsed="0"/>
-    <w:lsdException w:name="Medium Grid 2 Accent 2" w:semiHidden="0" w:uiPriority="68" w:unhideWhenUsed="0"/>
-    <w:lsdException w:name="Medium Grid 3 Accent 2" w:semiHidden="0" w:uiPriority="69" w:unhideWhenUsed="0"/>
-    <w:lsdException w:name="Dark List Accent 2" w:semiHidden="0" w:uiPriority="70" w:unhideWhenUsed="0"/>
-    <w:lsdException w:name="Colorful Shading Accent 2" w:semiHidden="0" w:uiPriority="71" w:unhideWhenUsed="0"/>
-    <w:lsdException w:name="Colorful List Accent 2" w:semiHidden="0" w:uiPriority="72" w:unhideWhenUsed="0"/>
-    <w:lsdException w:name="Colorful Grid Accent 2" w:semiHidden="0" w:uiPriority="73" w:unhideWhenUsed="0"/>
-    <w:lsdException w:name="Light Shading Accent 3" w:semiHidden="0" w:uiPriority="60" w:unhideWhenUsed="0"/>
-    <w:lsdException w:name="Light List Accent 3" w:semiHidden="0" w:uiPriority="61" w:unhideWhenUsed="0"/>
-    <w:lsdException w:name="Light Grid Accent 3" w:semiHidden="0" w:uiPriority="62" w:unhideWhenUsed="0"/>
-    <w:lsdException w:name="Medium Shading 1 Accent 3" w:semiHidden="0" w:uiPriority="63" w:unhideWhenUsed="0"/>
-    <w:lsdException w:name="Medium Shading 2 Accent 3" w:semiHidden="0" w:uiPriority="64" w:unhideWhenUsed="0"/>
-    <w:lsdException w:name="Medium List 1 Accent 3" w:semiHidden="0" w:uiPriority="65" w:unhideWhenUsed="0"/>
-    <w:lsdException w:name="Medium List 2 Accent 3" w:semiHidden="0" w:uiPriority="66" w:unhideWhenUsed="0"/>
-    <w:lsdException w:name="Medium Grid 1 Accent 3" w:semiHidden="0" w:uiPriority="67" w:unhideWhenUsed="0"/>
-    <w:lsdException w:name="Medium Grid 2 Accent 3" w:semiHidden="0" w:uiPriority="68" w:unhideWhenUsed="0"/>
-    <w:lsdException w:name="Medium Grid 3 Accent 3" w:semiHidden="0" w:uiPriority="69" w:unhideWhenUsed="0"/>
-    <w:lsdException w:name="Dark List Accent 3" w:semiHidden="0" w:uiPriority="70" w:unhideWhenUsed="0"/>
-    <w:lsdException w:name="Colorful Shading Accent 3" w:semiHidden="0" w:uiPriority="71" w:unhideWhenUsed="0"/>
-    <w:lsdException w:name="Colorful List Accent 3" w:semiHidden="0" w:uiPriority="72" w:unhideWhenUsed="0"/>
-    <w:lsdException w:name="Colorful Grid Accent 3" w:semiHidden="0" w:uiPriority="73" w:unhideWhenUsed="0"/>
-    <w:lsdException w:name="Light Shading Accent 4" w:semiHidden="0" w:uiPriority="60" w:unhideWhenUsed="0"/>
-    <w:lsdException w:name="Light List Accent 4" w:semiHidden="0" w:uiPriority="61" w:unhideWhenUsed="0"/>
-    <w:lsdException w:name="Light Grid Accent 4" w:semiHidden="0" w:uiPriority="62" w:unhideWhenUsed="0"/>
-    <w:lsdException w:name="Medium Shading 1 Accent 4" w:semiHidden="0" w:uiPriority="63" w:unhideWhenUsed="0"/>
-    <w:lsdException w:name="Medium Shading 2 Accent 4" w:semiHidden="0" w:uiPriority="64" w:unhideWhenUsed="0"/>
-    <w:lsdException w:name="Medium List 1 Accent 4" w:semiHidden="0" w:uiPriority="65" w:unhideWhenUsed="0"/>
-    <w:lsdException w:name="Medium List 2 Accent 4" w:semiHidden="0" w:uiPriority="66" w:unhideWhenUsed="0"/>
-    <w:lsdException w:name="Medium Grid 1 Accent 4" w:semiHidden="0" w:uiPriority="67" w:unhideWhenUsed="0"/>
-    <w:lsdException w:name="Medium Grid 2 Accent 4" w:semiHidden="0" w:uiPriority="68" w:unhideWhenUsed="0"/>
-    <w:lsdException w:name="Medium Grid 3 Accent 4" w:semiHidden="0" w:uiPriority="69" w:unhideWhenUsed="0"/>
-    <w:lsdException w:name="Dark List Accent 4" w:semiHidden="0" w:uiPriority="70" w:unhideWhenUsed="0"/>
-    <w:lsdException w:name="Colorful Shading Accent 4" w:semiHidden="0" w:uiPriority="71" w:unhideWhenUsed="0"/>
-    <w:lsdException w:name="Colorful List Accent 4" w:semiHidden="0" w:uiPriority="72" w:unhideWhenUsed="0"/>
-    <w:lsdException w:name="Colorful Grid Accent 4" w:semiHidden="0" w:uiPriority="73" w:unhideWhenUsed="0"/>
-    <w:lsdException w:name="Light Shading Accent 5" w:semiHidden="0" w:uiPriority="60" w:unhideWhenUsed="0"/>
-    <w:lsdException w:name="Light List Accent 5" w:semiHidden="0" w:uiPriority="61" w:unhideWhenUsed="0"/>
-    <w:lsdException w:name="Light Grid Accent 5" w:semiHidden="0" w:uiPriority="62" w:unhideWhenUsed="0"/>
-    <w:lsdException w:name="Medium Shading 1 Accent 5" w:semiHidden="0" w:uiPriority="63" w:unhideWhenUsed="0"/>
-    <w:lsdException w:name="Medium Shading 2 Accent 5" w:semiHidden="0" w:uiPriority="64" w:unhideWhenUsed="0"/>
-    <w:lsdException w:name="Medium List 1 Accent 5" w:semiHidden="0" w:uiPriority="65" w:unhideWhenUsed="0"/>
-    <w:lsdException w:name="Medium List 2 Accent 5" w:semiHidden="0" w:uiPriority="66" w:unhideWhenUsed="0"/>
-    <w:lsdException w:name="Medium Grid 1 Accent 5" w:semiHidden="0" w:uiPriority="67" w:unhideWhenUsed="0"/>
-    <w:lsdException w:name="Medium Grid 2 Accent 5" w:semiHidden="0" w:uiPriority="68" w:unhideWhenUsed="0"/>
-    <w:lsdException w:name="Medium Grid 3 Accent 5" w:semiHidden="0" w:uiPriority="69" w:unhideWhenUsed="0"/>
-    <w:lsdException w:name="Dark List Accent 5" w:semiHidden="0" w:uiPriority="70" w:unhideWhenUsed="0"/>
-    <w:lsdException w:name="Colorful Shading Accent 5" w:semiHidden="0" w:uiPriority="71" w:unhideWhenUsed="0"/>
-    <w:lsdException w:name="Colorful List Accent 5" w:semiHidden="0" w:uiPriority="72" w:unhideWhenUsed="0"/>
-    <w:lsdException w:name="Colorful Grid Accent 5" w:semiHidden="0" w:uiPriority="73" w:unhideWhenUsed="0"/>
-    <w:lsdException w:name="Light Shading Accent 6" w:semiHidden="0" w:uiPriority="60" w:unhideWhenUsed="0"/>
-    <w:lsdException w:name="Light List Accent 6" w:semiHidden="0" w:uiPriority="61" w:unhideWhenUsed="0"/>
-    <w:lsdException w:name="Light Grid Accent 6" w:semiHidden="0" w:uiPriority="62" w:unhideWhenUsed="0"/>
-    <w:lsdException w:name="Medium Shading 1 Accent 6" w:semiHidden="0" w:uiPriority="63" w:unhideWhenUsed="0"/>
-    <w:lsdException w:name="Medium Shading 2 Accent 6" w:semiHidden="0" w:uiPriority="64" w:unhideWhenUsed="0"/>
-    <w:lsdException w:name="Medium List 1 Accent 6" w:semiHidden="0" w:uiPriority="65" w:unhideWhenUsed="0"/>
-    <w:lsdException w:name="Medium List 2 Accent 6" w:semiHidden="0" w:uiPriority="66" w:unhideWhenUsed="0"/>
-    <w:lsdException w:name="Medium Grid 1 Accent 6" w:semiHidden="0" w:uiPriority="67" w:unhideWhenUsed="0"/>
-    <w:lsdException w:name="Medium Grid 2 Accent 6" w:semiHidden="0" w:uiPriority="68" w:unhideWhenUsed="0"/>
-    <w:lsdException w:name="Medium Grid 3 Accent 6" w:semiHidden="0" w:uiPriority="69" w:unhideWhenUsed="0"/>
-    <w:lsdException w:name="Dark List Accent 6" w:semiHidden="0" w:uiPriority="70" w:unhideWhenUsed="0"/>
-    <w:lsdException w:name="Colorful Shading Accent 6" w:semiHidden="0" w:uiPriority="71" w:unhideWhenUsed="0"/>
-    <w:lsdException w:name="Colorful List Accent 6" w:semiHidden="0" w:uiPriority="72" w:unhideWhenUsed="0"/>
-    <w:lsdException w:name="Colorful Grid Accent 6" w:semiHidden="0" w:uiPriority="73" w:unhideWhenUsed="0"/>
-    <w:lsdException w:name="Subtle Emphasis" w:semiHidden="0" w:uiPriority="19" w:unhideWhenUsed="0" w:qFormat="1"/>
-    <w:lsdException w:name="Intense Emphasis" w:semiHidden="0" w:uiPriority="21" w:unhideWhenUsed="0" w:qFormat="1"/>
-    <w:lsdException w:name="Subtle Reference" w:semiHidden="0" w:uiPriority="31" w:unhideWhenUsed="0" w:qFormat="1"/>
-    <w:lsdException w:name="Intense Reference" w:semiHidden="0" w:uiPriority="32" w:unhideWhenUsed="0" w:qFormat="1"/>
-    <w:lsdException w:name="Book Title" w:semiHidden="0" w:uiPriority="33" w:unhideWhenUsed="0" w:qFormat="1"/>
-    <w:lsdException w:name="Bibliography" w:uiPriority="37"/>
-    <w:lsdException w:name="TOC Heading" w:uiPriority="39" w:qFormat="1"/>
+  <w:latentStyles w:defLockedState="0" w:defUIPriority="99" w:defSemiHidden="0" w:defUnhideWhenUsed="0" w:defQFormat="0" w:count="371">
+    <w:lsdException w:name="Normal" w:uiPriority="0" w:qFormat="1"/>
+    <w:lsdException w:name="heading 1" w:uiPriority="9" w:qFormat="1"/>
+    <w:lsdException w:name="heading 2" w:semiHidden="1" w:uiPriority="9" w:unhideWhenUsed="1" w:qFormat="1"/>
+    <w:lsdException w:name="heading 3" w:semiHidden="1" w:uiPriority="9" w:unhideWhenUsed="1" w:qFormat="1"/>
+    <w:lsdException w:name="heading 4" w:semiHidden="1" w:uiPriority="9" w:unhideWhenUsed="1" w:qFormat="1"/>
+    <w:lsdException w:name="heading 5" w:semiHidden="1" w:uiPriority="9" w:unhideWhenUsed="1" w:qFormat="1"/>
+    <w:lsdException w:name="heading 6" w:semiHidden="1" w:uiPriority="9" w:unhideWhenUsed="1" w:qFormat="1"/>
+    <w:lsdException w:name="heading 7" w:semiHidden="1" w:uiPriority="9" w:unhideWhenUsed="1" w:qFormat="1"/>
+    <w:lsdException w:name="heading 8" w:semiHidden="1" w:uiPriority="9" w:unhideWhenUsed="1" w:qFormat="1"/>
+    <w:lsdException w:name="heading 9" w:semiHidden="1" w:uiPriority="9" w:unhideWhenUsed="1" w:qFormat="1"/>
+    <w:lsdException w:name="index 1" w:semiHidden="1" w:unhideWhenUsed="1"/>
+    <w:lsdException w:name="index 2" w:semiHidden="1" w:unhideWhenUsed="1"/>
+    <w:lsdException w:name="index 3" w:semiHidden="1" w:unhideWhenUsed="1"/>
+    <w:lsdException w:name="index 4" w:semiHidden="1" w:unhideWhenUsed="1"/>
+    <w:lsdException w:name="index 5" w:semiHidden="1" w:unhideWhenUsed="1"/>
+    <w:lsdException w:name="index 6" w:semiHidden="1" w:unhideWhenUsed="1"/>
+    <w:lsdException w:name="index 7" w:semiHidden="1" w:unhideWhenUsed="1"/>
+    <w:lsdException w:name="index 8" w:semiHidden="1" w:unhideWhenUsed="1"/>
+    <w:lsdException w:name="index 9" w:semiHidden="1" w:unhideWhenUsed="1"/>
+    <w:lsdException w:name="toc 1" w:semiHidden="1" w:uiPriority="39" w:unhideWhenUsed="1"/>
+    <w:lsdException w:name="toc 2" w:semiHidden="1" w:uiPriority="39" w:unhideWhenUsed="1"/>
+    <w:lsdException w:name="toc 3" w:semiHidden="1" w:uiPriority="39" w:unhideWhenUsed="1"/>
+    <w:lsdException w:name="toc 4" w:semiHidden="1" w:uiPriority="39" w:unhideWhenUsed="1"/>
+    <w:lsdException w:name="toc 5" w:semiHidden="1" w:uiPriority="39" w:unhideWhenUsed="1"/>
+    <w:lsdException w:name="toc 6" w:semiHidden="1" w:uiPriority="39" w:unhideWhenUsed="1"/>
+    <w:lsdException w:name="toc 7" w:semiHidden="1" w:uiPriority="39" w:unhideWhenUsed="1"/>
+    <w:lsdException w:name="toc 8" w:semiHidden="1" w:uiPriority="39" w:unhideWhenUsed="1"/>
+    <w:lsdException w:name="toc 9" w:semiHidden="1" w:uiPriority="39" w:unhideWhenUsed="1"/>
+    <w:lsdException w:name="Normal Indent" w:semiHidden="1" w:unhideWhenUsed="1"/>
+    <w:lsdException w:name="footnote text" w:semiHidden="1" w:unhideWhenUsed="1"/>
+    <w:lsdException w:name="annotation text" w:semiHidden="1" w:unhideWhenUsed="1"/>
+    <w:lsdException w:name="header" w:semiHidden="1" w:unhideWhenUsed="1"/>
+    <w:lsdException w:name="footer" w:semiHidden="1" w:unhideWhenUsed="1"/>
+    <w:lsdException w:name="index heading" w:semiHidden="1" w:unhideWhenUsed="1"/>
+    <w:lsdException w:name="caption" w:semiHidden="1" w:uiPriority="35" w:unhideWhenUsed="1" w:qFormat="1"/>
+    <w:lsdException w:name="table of figures" w:semiHidden="1" w:unhideWhenUsed="1"/>
+    <w:lsdException w:name="envelope address" w:semiHidden="1" w:unhideWhenUsed="1"/>
+    <w:lsdException w:name="envelope return" w:semiHidden="1" w:unhideWhenUsed="1"/>
+    <w:lsdException w:name="footnote reference" w:semiHidden="1" w:unhideWhenUsed="1"/>
+    <w:lsdException w:name="annotation reference" w:semiHidden="1" w:unhideWhenUsed="1"/>
+    <w:lsdException w:name="line number" w:semiHidden="1" w:unhideWhenUsed="1"/>
+    <w:lsdException w:name="page number" w:semiHidden="1" w:unhideWhenUsed="1"/>
+    <w:lsdException w:name="endnote reference" w:semiHidden="1" w:unhideWhenUsed="1"/>
+    <w:lsdException w:name="endnote text" w:semiHidden="1" w:unhideWhenUsed="1"/>
+    <w:lsdException w:name="table of authorities" w:semiHidden="1" w:unhideWhenUsed="1"/>
+    <w:lsdException w:name="macro" w:semiHidden="1" w:unhideWhenUsed="1"/>
+    <w:lsdException w:name="toa heading" w:semiHidden="1" w:unhideWhenUsed="1"/>
+    <w:lsdException w:name="List" w:semiHidden="1" w:unhideWhenUsed="1"/>
+    <w:lsdException w:name="List Bullet" w:semiHidden="1" w:unhideWhenUsed="1"/>
+    <w:lsdException w:name="List Number" w:semiHidden="1" w:unhideWhenUsed="1"/>
+    <w:lsdException w:name="List 2" w:semiHidden="1" w:unhideWhenUsed="1"/>
+    <w:lsdException w:name="List 3" w:semiHidden="1" w:unhideWhenUsed="1"/>
+    <w:lsdException w:name="List 4" w:semiHidden="1" w:unhideWhenUsed="1"/>
+    <w:lsdException w:name="List 5" w:semiHidden="1" w:unhideWhenUsed="1"/>
+    <w:lsdException w:name="List Bullet 2" w:semiHidden="1" w:unhideWhenUsed="1"/>
+    <w:lsdException w:name="List Bullet 3" w:semiHidden="1" w:unhideWhenUsed="1"/>
+    <w:lsdException w:name="List Bullet 4" w:semiHidden="1" w:unhideWhenUsed="1"/>
+    <w:lsdException w:name="List Bullet 5" w:semiHidden="1" w:unhideWhenUsed="1"/>
+    <w:lsdException w:name="List Number 2" w:semiHidden="1" w:unhideWhenUsed="1"/>
+    <w:lsdException w:name="List Number 3" w:semiHidden="1" w:unhideWhenUsed="1"/>
+    <w:lsdException w:name="List Number 4" w:semiHidden="1" w:unhideWhenUsed="1"/>
+    <w:lsdException w:name="List Number 5" w:semiHidden="1" w:unhideWhenUsed="1"/>
+    <w:lsdException w:name="Title" w:uiPriority="10" w:qFormat="1"/>
+    <w:lsdException w:name="Closing" w:semiHidden="1" w:unhideWhenUsed="1"/>
+    <w:lsdException w:name="Signature" w:semiHidden="1" w:unhideWhenUsed="1"/>
+    <w:lsdException w:name="Default Paragraph Font" w:semiHidden="1" w:uiPriority="1" w:unhideWhenUsed="1"/>
+    <w:lsdException w:name="Body Text" w:semiHidden="1" w:unhideWhenUsed="1"/>
+    <w:lsdException w:name="Body Text Indent" w:semiHidden="1" w:unhideWhenUsed="1"/>
+    <w:lsdException w:name="List Continue" w:semiHidden="1" w:unhideWhenUsed="1"/>
+    <w:lsdException w:name="List Continue 2" w:semiHidden="1" w:unhideWhenUsed="1"/>
+    <w:lsdException w:name="List Continue 3" w:semiHidden="1" w:unhideWhenUsed="1"/>
+    <w:lsdException w:name="List Continue 4" w:semiHidden="1" w:unhideWhenUsed="1"/>
+    <w:lsdException w:name="List Continue 5" w:semiHidden="1" w:unhideWhenUsed="1"/>
+    <w:lsdException w:name="Message Header" w:semiHidden="1" w:unhideWhenUsed="1"/>
+    <w:lsdException w:name="Subtitle" w:uiPriority="11" w:qFormat="1"/>
+    <w:lsdException w:name="Salutation" w:semiHidden="1" w:unhideWhenUsed="1"/>
+    <w:lsdException w:name="Date" w:semiHidden="1" w:unhideWhenUsed="1"/>
+    <w:lsdException w:name="Body Text First Indent" w:semiHidden="1" w:unhideWhenUsed="1"/>
+    <w:lsdException w:name="Body Text First Indent 2" w:semiHidden="1" w:unhideWhenUsed="1"/>
+    <w:lsdException w:name="Note Heading" w:semiHidden="1" w:unhideWhenUsed="1"/>
+    <w:lsdException w:name="Body Text 2" w:semiHidden="1" w:unhideWhenUsed="1"/>
+    <w:lsdException w:name="Body Text 3" w:semiHidden="1" w:unhideWhenUsed="1"/>
+    <w:lsdException w:name="Body Text Indent 2" w:semiHidden="1" w:unhideWhenUsed="1"/>
+    <w:lsdException w:name="Body Text Indent 3" w:semiHidden="1" w:unhideWhenUsed="1"/>
+    <w:lsdException w:name="Block Text" w:semiHidden="1" w:unhideWhenUsed="1"/>
+    <w:lsdException w:name="Hyperlink" w:semiHidden="1" w:unhideWhenUsed="1"/>
+    <w:lsdException w:name="FollowedHyperlink" w:semiHidden="1" w:unhideWhenUsed="1"/>
+    <w:lsdException w:name="Strong" w:uiPriority="22" w:qFormat="1"/>
+    <w:lsdException w:name="Emphasis" w:uiPriority="20" w:qFormat="1"/>
+    <w:lsdException w:name="Document Map" w:semiHidden="1" w:unhideWhenUsed="1"/>
+    <w:lsdException w:name="Plain Text" w:semiHidden="1" w:unhideWhenUsed="1"/>
+    <w:lsdException w:name="E-mail Signature" w:semiHidden="1" w:unhideWhenUsed="1"/>
+    <w:lsdException w:name="HTML Top of Form" w:semiHidden="1" w:unhideWhenUsed="1"/>
+    <w:lsdException w:name="HTML Bottom of Form" w:semiHidden="1" w:unhideWhenUsed="1"/>
+    <w:lsdException w:name="Normal (Web)" w:semiHidden="1" w:unhideWhenUsed="1"/>
+    <w:lsdException w:name="HTML Acronym" w:semiHidden="1" w:unhideWhenUsed="1"/>
+    <w:lsdException w:name="HTML Address" w:semiHidden="1" w:unhideWhenUsed="1"/>
+    <w:lsdException w:name="HTML Cite" w:semiHidden="1" w:unhideWhenUsed="1"/>
+    <w:lsdException w:name="HTML Code" w:semiHidden="1" w:unhideWhenUsed="1"/>
+    <w:lsdException w:name="HTML Definition" w:semiHidden="1" w:unhideWhenUsed="1"/>
+    <w:lsdException w:name="HTML Keyboard" w:semiHidden="1" w:unhideWhenUsed="1"/>
+    <w:lsdException w:name="HTML Preformatted" w:semiHidden="1" w:unhideWhenUsed="1"/>
+    <w:lsdException w:name="HTML Sample" w:semiHidden="1" w:unhideWhenUsed="1"/>
+    <w:lsdException w:name="HTML Typewriter" w:semiHidden="1" w:unhideWhenUsed="1"/>
+    <w:lsdException w:name="HTML Variable" w:semiHidden="1" w:unhideWhenUsed="1"/>
+    <w:lsdException w:name="Normal Table" w:semiHidden="1" w:unhideWhenUsed="1"/>
+    <w:lsdException w:name="annotation subject" w:semiHidden="1" w:unhideWhenUsed="1"/>
+    <w:lsdException w:name="No List" w:semiHidden="1" w:unhideWhenUsed="1"/>
+    <w:lsdException w:name="Outline List 1" w:semiHidden="1" w:unhideWhenUsed="1"/>
+    <w:lsdException w:name="Outline List 2" w:semiHidden="1" w:unhideWhenUsed="1"/>
+    <w:lsdException w:name="Outline List 3" w:semiHidden="1" w:unhideWhenUsed="1"/>
+    <w:lsdException w:name="Table Simple 1" w:semiHidden="1" w:unhideWhenUsed="1"/>
+    <w:lsdException w:name="Table Simple 2" w:semiHidden="1" w:unhideWhenUsed="1"/>
+    <w:lsdException w:name="Table Simple 3" w:semiHidden="1" w:unhideWhenUsed="1"/>
+    <w:lsdException w:name="Table Classic 1" w:semiHidden="1" w:unhideWhenUsed="1"/>
+    <w:lsdException w:name="Table Classic 2" w:semiHidden="1" w:unhideWhenUsed="1"/>
+    <w:lsdException w:name="Table Classic 3" w:semiHidden="1" w:unhideWhenUsed="1"/>
+    <w:lsdException w:name="Table Classic 4" w:semiHidden="1" w:unhideWhenUsed="1"/>
+    <w:lsdException w:name="Table Colorful 1" w:semiHidden="1" w:unhideWhenUsed="1"/>
+    <w:lsdException w:name="Table Colorful 2" w:semiHidden="1" w:unhideWhenUsed="1"/>
+    <w:lsdException w:name="Table Colorful 3" w:semiHidden="1" w:unhideWhenUsed="1"/>
+    <w:lsdException w:name="Table Columns 1" w:semiHidden="1" w:unhideWhenUsed="1"/>
+    <w:lsdException w:name="Table Columns 2" w:semiHidden="1" w:unhideWhenUsed="1"/>
+    <w:lsdException w:name="Table Columns 3" w:semiHidden="1" w:unhideWhenUsed="1"/>
+    <w:lsdException w:name="Table Columns 4" w:semiHidden="1" w:unhideWhenUsed="1"/>
+    <w:lsdException w:name="Table Columns 5" w:semiHidden="1" w:unhideWhenUsed="1"/>
+    <w:lsdException w:name="Table Grid 1" w:semiHidden="1" w:unhideWhenUsed="1"/>
+    <w:lsdException w:name="Table Grid 2" w:semiHidden="1" w:unhideWhenUsed="1"/>
+    <w:lsdException w:name="Table Grid 3" w:semiHidden="1" w:unhideWhenUsed="1"/>
+    <w:lsdException w:name="Table Grid 4" w:semiHidden="1" w:unhideWhenUsed="1"/>
+    <w:lsdException w:name="Table Grid 5" w:semiHidden="1" w:unhideWhenUsed="1"/>
+    <w:lsdException w:name="Table Grid 6" w:semiHidden="1" w:unhideWhenUsed="1"/>
+    <w:lsdException w:name="Table Grid 7" w:semiHidden="1" w:unhideWhenUsed="1"/>
+    <w:lsdException w:name="Table Grid 8" w:semiHidden="1" w:unhideWhenUsed="1"/>
+    <w:lsdException w:name="Table List 1" w:semiHidden="1" w:unhideWhenUsed="1"/>
+    <w:lsdException w:name="Table List 2" w:semiHidden="1" w:unhideWhenUsed="1"/>
+    <w:lsdException w:name="Table List 3" w:semiHidden="1" w:unhideWhenUsed="1"/>
+    <w:lsdException w:name="Table List 4" w:semiHidden="1" w:unhideWhenUsed="1"/>
+    <w:lsdException w:name="Table List 5" w:semiHidden="1" w:unhideWhenUsed="1"/>
+    <w:lsdException w:name="Table List 6" w:semiHidden="1" w:unhideWhenUsed="1"/>
+    <w:lsdException w:name="Table List 7" w:semiHidden="1" w:unhideWhenUsed="1"/>
+    <w:lsdException w:name="Table List 8" w:semiHidden="1" w:unhideWhenUsed="1"/>
+    <w:lsdException w:name="Table 3D effects 1" w:semiHidden="1" w:unhideWhenUsed="1"/>
+    <w:lsdException w:name="Table 3D effects 2" w:semiHidden="1" w:unhideWhenUsed="1"/>
+    <w:lsdException w:name="Table 3D effects 3" w:semiHidden="1" w:unhideWhenUsed="1"/>
+    <w:lsdException w:name="Table Contemporary" w:semiHidden="1" w:unhideWhenUsed="1"/>
+    <w:lsdException w:name="Table Elegant" w:semiHidden="1" w:unhideWhenUsed="1"/>
+    <w:lsdException w:name="Table Professional" w:semiHidden="1" w:unhideWhenUsed="1"/>
+    <w:lsdException w:name="Table Subtle 1" w:semiHidden="1" w:unhideWhenUsed="1"/>
+    <w:lsdException w:name="Table Subtle 2" w:semiHidden="1" w:unhideWhenUsed="1"/>
+    <w:lsdException w:name="Table Web 1" w:semiHidden="1" w:unhideWhenUsed="1"/>
+    <w:lsdException w:name="Table Web 2" w:semiHidden="1" w:unhideWhenUsed="1"/>
+    <w:lsdException w:name="Table Web 3" w:semiHidden="1" w:unhideWhenUsed="1"/>
+    <w:lsdException w:name="Balloon Text" w:semiHidden="1" w:unhideWhenUsed="1"/>
+    <w:lsdException w:name="Table Grid" w:uiPriority="39"/>
+    <w:lsdException w:name="Table Theme" w:semiHidden="1" w:unhideWhenUsed="1"/>
+    <w:lsdException w:name="Placeholder Text" w:semiHidden="1"/>
+    <w:lsdException w:name="No Spacing" w:uiPriority="1" w:qFormat="1"/>
+    <w:lsdException w:name="Light Shading" w:uiPriority="60"/>
+    <w:lsdException w:name="Light List" w:uiPriority="61"/>
+    <w:lsdException w:name="Light Grid" w:uiPriority="62"/>
+    <w:lsdException w:name="Medium Shading 1" w:uiPriority="63"/>
+    <w:lsdException w:name="Medium Shading 2" w:uiPriority="64"/>
+    <w:lsdException w:name="Medium List 1" w:uiPriority="65"/>
+    <w:lsdException w:name="Medium List 2" w:uiPriority="66"/>
+    <w:lsdException w:name="Medium Grid 1" w:uiPriority="67"/>
+    <w:lsdException w:name="Medium Grid 2" w:uiPriority="68"/>
+    <w:lsdException w:name="Medium Grid 3" w:uiPriority="69"/>
+    <w:lsdException w:name="Dark List" w:uiPriority="70"/>
+    <w:lsdException w:name="Colorful Shading" w:uiPriority="71"/>
+    <w:lsdException w:name="Colorful List" w:uiPriority="72"/>
+    <w:lsdException w:name="Colorful Grid" w:uiPriority="73"/>
+    <w:lsdException w:name="Light Shading Accent 1" w:uiPriority="60"/>
+    <w:lsdException w:name="Light List Accent 1" w:uiPriority="61"/>
+    <w:lsdException w:name="Light Grid Accent 1" w:uiPriority="62"/>
+    <w:lsdException w:name="Medium Shading 1 Accent 1" w:uiPriority="63"/>
+    <w:lsdException w:name="Medium Shading 2 Accent 1" w:uiPriority="64"/>
+    <w:lsdException w:name="Medium List 1 Accent 1" w:uiPriority="65"/>
+    <w:lsdException w:name="Revision" w:semiHidden="1"/>
+    <w:lsdException w:name="List Paragraph" w:uiPriority="34" w:qFormat="1"/>
+    <w:lsdException w:name="Quote" w:uiPriority="29" w:qFormat="1"/>
+    <w:lsdException w:name="Intense Quote" w:uiPriority="30" w:qFormat="1"/>
+    <w:lsdException w:name="Medium List 2 Accent 1" w:uiPriority="66"/>
+    <w:lsdException w:name="Medium Grid 1 Accent 1" w:uiPriority="67"/>
+    <w:lsdException w:name="Medium Grid 2 Accent 1" w:uiPriority="68"/>
+    <w:lsdException w:name="Medium Grid 3 Accent 1" w:uiPriority="69"/>
+    <w:lsdException w:name="Dark List Accent 1" w:uiPriority="70"/>
+    <w:lsdException w:name="Colorful Shading Accent 1" w:uiPriority="71"/>
+    <w:lsdException w:name="Colorful List Accent 1" w:uiPriority="72"/>
+    <w:lsdException w:name="Colorful Grid Accent 1" w:uiPriority="73"/>
+    <w:lsdException w:name="Light Shading Accent 2" w:uiPriority="60"/>
+    <w:lsdException w:name="Light List Accent 2" w:uiPriority="61"/>
+    <w:lsdException w:name="Light Grid Accent 2" w:uiPriority="62"/>
+    <w:lsdException w:name="Medium Shading 1 Accent 2" w:uiPriority="63"/>
+    <w:lsdException w:name="Medium Shading 2 Accent 2" w:uiPriority="64"/>
+    <w:lsdException w:name="Medium List 1 Accent 2" w:uiPriority="65"/>
+    <w:lsdException w:name="Medium List 2 Accent 2" w:uiPriority="66"/>
+    <w:lsdException w:name="Medium Grid 1 Accent 2" w:uiPriority="67"/>
+    <w:lsdException w:name="Medium Grid 2 Accent 2" w:uiPriority="68"/>
+    <w:lsdException w:name="Medium Grid 3 Accent 2" w:uiPriority="69"/>
+    <w:lsdException w:name="Dark List Accent 2" w:uiPriority="70"/>
+    <w:lsdException w:name="Colorful Shading Accent 2" w:uiPriority="71"/>
+    <w:lsdException w:name="Colorful List Accent 2" w:uiPriority="72"/>
+    <w:lsdException w:name="Colorful Grid Accent 2" w:uiPriority="73"/>
+    <w:lsdException w:name="Light Shading Accent 3" w:uiPriority="60"/>
+    <w:lsdException w:name="Light List Accent 3" w:uiPriority="61"/>
+    <w:lsdException w:name="Light Grid Accent 3" w:uiPriority="62"/>
+    <w:lsdException w:name="Medium Shading 1 Accent 3" w:uiPriority="63"/>
+    <w:lsdException w:name="Medium Shading 2 Accent 3" w:uiPriority="64"/>
+    <w:lsdException w:name="Medium List 1 Accent 3" w:uiPriority="65"/>
+    <w:lsdException w:name="Medium List 2 Accent 3" w:uiPriority="66"/>
+    <w:lsdException w:name="Medium Grid 1 Accent 3" w:uiPriority="67"/>
+    <w:lsdException w:name="Medium Grid 2 Accent 3" w:uiPriority="68"/>
+    <w:lsdException w:name="Medium Grid 3 Accent 3" w:uiPriority="69"/>
+    <w:lsdException w:name="Dark List Accent 3" w:uiPriority="70"/>
+    <w:lsdException w:name="Colorful Shading Accent 3" w:uiPriority="71"/>
+    <w:lsdException w:name="Colorful List Accent 3" w:uiPriority="72"/>
+    <w:lsdException w:name="Colorful Grid Accent 3" w:uiPriority="73"/>
+    <w:lsdException w:name="Light Shading Accent 4" w:uiPriority="60"/>
+    <w:lsdException w:name="Light List Accent 4" w:uiPriority="61"/>
+    <w:lsdException w:name="Light Grid Accent 4" w:uiPriority="62"/>
+    <w:lsdException w:name="Medium Shading 1 Accent 4" w:uiPriority="63"/>
+    <w:lsdException w:name="Medium Shading 2 Accent 4" w:uiPriority="64"/>
+    <w:lsdException w:name="Medium List 1 Accent 4" w:uiPriority="65"/>
+    <w:lsdException w:name="Medium List 2 Accent 4" w:uiPriority="66"/>
+    <w:lsdException w:name="Medium Grid 1 Accent 4" w:uiPriority="67"/>
+    <w:lsdException w:name="Medium Grid 2 Accent 4" w:uiPriority="68"/>
+    <w:lsdException w:name="Medium Grid 3 Accent 4" w:uiPriority="69"/>
+    <w:lsdException w:name="Dark List Accent 4" w:uiPriority="70"/>
+    <w:lsdException w:name="Colorful Shading Accent 4" w:uiPriority="71"/>
+    <w:lsdException w:name="Colorful List Accent 4" w:uiPriority="72"/>
+    <w:lsdException w:name="Colorful Grid Accent 4" w:uiPriority="73"/>
+    <w:lsdException w:name="Light Shading Accent 5" w:uiPriority="60"/>
+    <w:lsdException w:name="Light List Accent 5" w:uiPriority="61"/>
+    <w:lsdException w:name="Light Grid Accent 5" w:uiPriority="62"/>
+    <w:lsdException w:name="Medium Shading 1 Accent 5" w:uiPriority="63"/>
+    <w:lsdException w:name="Medium Shading 2 Accent 5" w:uiPriority="64"/>
+    <w:lsdException w:name="Medium List 1 Accent 5" w:uiPriority="65"/>
+    <w:lsdException w:name="Medium List 2 Accent 5" w:uiPriority="66"/>
+    <w:lsdException w:name="Medium Grid 1 Accent 5" w:uiPriority="67"/>
+    <w:lsdException w:name="Medium Grid 2 Accent 5" w:uiPriority="68"/>
+    <w:lsdException w:name="Medium Grid 3 Accent 5" w:uiPriority="69"/>
+    <w:lsdException w:name="Dark List Accent 5" w:uiPriority="70"/>
+    <w:lsdException w:name="Colorful Shading Accent 5" w:uiPriority="71"/>
+    <w:lsdException w:name="Colorful List Accent 5" w:uiPriority="72"/>
+    <w:lsdException w:name="Colorful Grid Accent 5" w:uiPriority="73"/>
+    <w:lsdException w:name="Light Shading Accent 6" w:uiPriority="60"/>
+    <w:lsdException w:name="Light List Accent 6" w:uiPriority="61"/>
+    <w:lsdException w:name="Light Grid Accent 6" w:uiPriority="62"/>
+    <w:lsdException w:name="Medium Shading 1 Accent 6" w:uiPriority="63"/>
+    <w:lsdException w:name="Medium Shading 2 Accent 6" w:uiPriority="64"/>
+    <w:lsdException w:name="Medium List 1 Accent 6" w:uiPriority="65"/>
+    <w:lsdException w:name="Medium List 2 Accent 6" w:uiPriority="66"/>
+    <w:lsdException w:name="Medium Grid 1 Accent 6" w:uiPriority="67"/>
+    <w:lsdException w:name="Medium Grid 2 Accent 6" w:uiPriority="68"/>
+    <w:lsdException w:name="Medium Grid 3 Accent 6" w:uiPriority="69"/>
+    <w:lsdException w:name="Dark List Accent 6" w:uiPriority="70"/>
+    <w:lsdException w:name="Colorful Shading Accent 6" w:uiPriority="71"/>
+    <w:lsdException w:name="Colorful List Accent 6" w:uiPriority="72"/>
+    <w:lsdException w:name="Colorful Grid Accent 6" w:uiPriority="73"/>
+    <w:lsdException w:name="Subtle Emphasis" w:uiPriority="19" w:qFormat="1"/>
+    <w:lsdException w:name="Intense Emphasis" w:uiPriority="21" w:qFormat="1"/>
+    <w:lsdException w:name="Subtle Reference" w:uiPriority="31" w:qFormat="1"/>
+    <w:lsdException w:name="Intense Reference" w:uiPriority="32" w:qFormat="1"/>
+    <w:lsdException w:name="Book Title" w:uiPriority="33" w:qFormat="1"/>
+    <w:lsdException w:name="Bibliography" w:semiHidden="1" w:uiPriority="37" w:unhideWhenUsed="1"/>
+    <w:lsdException w:name="TOC Heading" w:semiHidden="1" w:uiPriority="39" w:unhideWhenUsed="1" w:qFormat="1"/>
+    <w:lsdException w:name="Plain Table 1" w:uiPriority="41"/>
+    <w:lsdException w:name="Plain Table 2" w:uiPriority="42"/>
+    <w:lsdException w:name="Plain Table 3" w:uiPriority="43"/>
+    <w:lsdException w:name="Plain Table 4" w:uiPriority="44"/>
+    <w:lsdException w:name="Plain Table 5" w:uiPriority="45"/>
+    <w:lsdException w:name="Grid Table Light" w:uiPriority="40"/>
+    <w:lsdException w:name="Grid Table 1 Light" w:uiPriority="46"/>
+    <w:lsdException w:name="Grid Table 2" w:uiPriority="47"/>
+    <w:lsdException w:name="Grid Table 3" w:uiPriority="48"/>
+    <w:lsdException w:name="Grid Table 4" w:uiPriority="49"/>
+    <w:lsdException w:name="Grid Table 5 Dark" w:uiPriority="50"/>
+    <w:lsdException w:name="Grid Table 6 Colorful" w:uiPriority="51"/>
+    <w:lsdException w:name="Grid Table 7 Colorful" w:uiPriority="52"/>
+    <w:lsdException w:name="Grid Table 1 Light Accent 1" w:uiPriority="46"/>
+    <w:lsdException w:name="Grid Table 2 Accent 1" w:uiPriority="47"/>
+    <w:lsdException w:name="Grid Table 3 Accent 1" w:uiPriority="48"/>
+    <w:lsdException w:name="Grid Table 4 Accent 1" w:uiPriority="49"/>
+    <w:lsdException w:name="Grid Table 5 Dark Accent 1" w:uiPriority="50"/>
+    <w:lsdException w:name="Grid Table 6 Colorful Accent 1" w:uiPriority="51"/>
+    <w:lsdException w:name="Grid Table 7 Colorful Accent 1" w:uiPriority="52"/>
+    <w:lsdException w:name="Grid Table 1 Light Accent 2" w:uiPriority="46"/>
+    <w:lsdException w:name="Grid Table 2 Accent 2" w:uiPriority="47"/>
+    <w:lsdException w:name="Grid Table 3 Accent 2" w:uiPriority="48"/>
+    <w:lsdException w:name="Grid Table 4 Accent 2" w:uiPriority="49"/>
+    <w:lsdException w:name="Grid Table 5 Dark Accent 2" w:uiPriority="50"/>
+    <w:lsdException w:name="Grid Table 6 Colorful Accent 2" w:uiPriority="51"/>
+    <w:lsdException w:name="Grid Table 7 Colorful Accent 2" w:uiPriority="52"/>
+    <w:lsdException w:name="Grid Table 1 Light Accent 3" w:uiPriority="46"/>
+    <w:lsdException w:name="Grid Table 2 Accent 3" w:uiPriority="47"/>
+    <w:lsdException w:name="Grid Table 3 Accent 3" w:uiPriority="48"/>
+    <w:lsdException w:name="Grid Table 4 Accent 3" w:uiPriority="49"/>
+    <w:lsdException w:name="Grid Table 5 Dark Accent 3" w:uiPriority="50"/>
+    <w:lsdException w:name="Grid Table 6 Colorful Accent 3" w:uiPriority="51"/>
+    <w:lsdException w:name="Grid Table 7 Colorful Accent 3" w:uiPriority="52"/>
+    <w:lsdException w:name="Grid Table 1 Light Accent 4" w:uiPriority="46"/>
+    <w:lsdException w:name="Grid Table 2 Accent 4" w:uiPriority="47"/>
+    <w:lsdException w:name="Grid Table 3 Accent 4" w:uiPriority="48"/>
+    <w:lsdException w:name="Grid Table 4 Accent 4" w:uiPriority="49"/>
+    <w:lsdException w:name="Grid Table 5 Dark Accent 4" w:uiPriority="50"/>
+    <w:lsdException w:name="Grid Table 6 Colorful Accent 4" w:uiPriority="51"/>
+    <w:lsdException w:name="Grid Table 7 Colorful Accent 4" w:uiPriority="52"/>
+    <w:lsdException w:name="Grid Table 1 Light Accent 5" w:uiPriority="46"/>
+    <w:lsdException w:name="Grid Table 2 Accent 5" w:uiPriority="47"/>
+    <w:lsdException w:name="Grid Table 3 Accent 5" w:uiPriority="48"/>
+    <w:lsdException w:name="Grid Table 4 Accent 5" w:uiPriority="49"/>
+    <w:lsdException w:name="Grid Table 5 Dark Accent 5" w:uiPriority="50"/>
+    <w:lsdException w:name="Grid Table 6 Colorful Accent 5" w:uiPriority="51"/>
+    <w:lsdException w:name="Grid Table 7 Colorful Accent 5" w:uiPriority="52"/>
+    <w:lsdException w:name="Grid Table 1 Light Accent 6" w:uiPriority="46"/>
+    <w:lsdException w:name="Grid Table 2 Accent 6" w:uiPriority="47"/>
+    <w:lsdException w:name="Grid Table 3 Accent 6" w:uiPriority="48"/>
+    <w:lsdException w:name="Grid Table 4 Accent 6" w:uiPriority="49"/>
+    <w:lsdException w:name="Grid Table 5 Dark Accent 6" w:uiPriority="50"/>
+    <w:lsdException w:name="Grid Table 6 Colorful Accent 6" w:uiPriority="51"/>
+    <w:lsdException w:name="Grid Table 7 Colorful Accent 6" w:uiPriority="52"/>
+    <w:lsdException w:name="List Table 1 Light" w:uiPriority="46"/>
+    <w:lsdException w:name="List Table 2" w:uiPriority="47"/>
+    <w:lsdException w:name="List Table 3" w:uiPriority="48"/>
+    <w:lsdException w:name="List Table 4" w:uiPriority="49"/>
+    <w:lsdException w:name="List Table 5 Dark" w:uiPriority="50"/>
+    <w:lsdException w:name="List Table 6 Colorful" w:uiPriority="51"/>
+    <w:lsdException w:name="List Table 7 Colorful" w:uiPriority="52"/>
+    <w:lsdException w:name="List Table 1 Light Accent 1" w:uiPriority="46"/>
+    <w:lsdException w:name="List Table 2 Accent 1" w:uiPriority="47"/>
+    <w:lsdException w:name="List Table 3 Accent 1" w:uiPriority="48"/>
+    <w:lsdException w:name="List Table 4 Accent 1" w:uiPriority="49"/>
+    <w:lsdException w:name="List Table 5 Dark Accent 1" w:uiPriority="50"/>
+    <w:lsdException w:name="List Table 6 Colorful Accent 1" w:uiPriority="51"/>
+    <w:lsdException w:name="List Table 7 Colorful Accent 1" w:uiPriority="52"/>
+    <w:lsdException w:name="List Table 1 Light Accent 2" w:uiPriority="46"/>
+    <w:lsdException w:name="List Table 2 Accent 2" w:uiPriority="47"/>
+    <w:lsdException w:name="List Table 3 Accent 2" w:uiPriority="48"/>
+    <w:lsdException w:name="List Table 4 Accent 2" w:uiPriority="49"/>
+    <w:lsdException w:name="List Table 5 Dark Accent 2" w:uiPriority="50"/>
+    <w:lsdException w:name="List Table 6 Colorful Accent 2" w:uiPriority="51"/>
+    <w:lsdException w:name="List Table 7 Colorful Accent 2" w:uiPriority="52"/>
+    <w:lsdException w:name="List Table 1 Light Accent 3" w:uiPriority="46"/>
+    <w:lsdException w:name="List Table 2 Accent 3" w:uiPriority="47"/>
+    <w:lsdException w:name="List Table 3 Accent 3" w:uiPriority="48"/>
+    <w:lsdException w:name="List Table 4 Accent 3" w:uiPriority="49"/>
+    <w:lsdException w:name="List Table 5 Dark Accent 3" w:uiPriority="50"/>
+    <w:lsdException w:name="List Table 6 Colorful Accent 3" w:uiPriority="51"/>
+    <w:lsdException w:name="List Table 7 Colorful Accent 3" w:uiPriority="52"/>
+    <w:lsdException w:name="List Table 1 Light Accent 4" w:uiPriority="46"/>
+    <w:lsdException w:name="List Table 2 Accent 4" w:uiPriority="47"/>
+    <w:lsdException w:name="List Table 3 Accent 4" w:uiPriority="48"/>
+    <w:lsdException w:name="List Table 4 Accent 4" w:uiPriority="49"/>
+    <w:lsdException w:name="List Table 5 Dark Accent 4" w:uiPriority="50"/>
+    <w:lsdException w:name="List Table 6 Colorful Accent 4" w:uiPriority="51"/>
+    <w:lsdException w:name="List Table 7 Colorful Accent 4" w:uiPriority="52"/>
+    <w:lsdException w:name="List Table 1 Light Accent 5" w:uiPriority="46"/>
+    <w:lsdException w:name="List Table 2 Accent 5" w:uiPriority="47"/>
+    <w:lsdException w:name="List Table 3 Accent 5" w:uiPriority="48"/>
+    <w:lsdException w:name="List Table 4 Accent 5" w:uiPriority="49"/>
+    <w:lsdException w:name="List Table 5 Dark Accent 5" w:uiPriority="50"/>
+    <w:lsdException w:name="List Table 6 Colorful Accent 5" w:uiPriority="51"/>
+    <w:lsdException w:name="List Table 7 Colorful Accent 5" w:uiPriority="52"/>
+    <w:lsdException w:name="List Table 1 Light Accent 6" w:uiPriority="46"/>
+    <w:lsdException w:name="List Table 2 Accent 6" w:uiPriority="47"/>
+    <w:lsdException w:name="List Table 3 Accent 6" w:uiPriority="48"/>
+    <w:lsdException w:name="List Table 4 Accent 6" w:uiPriority="49"/>
+    <w:lsdException w:name="List Table 5 Dark Accent 6" w:uiPriority="50"/>
+    <w:lsdException w:name="List Table 6 Colorful Accent 6" w:uiPriority="51"/>
+    <w:lsdException w:name="List Table 7 Colorful Accent 6" w:uiPriority="52"/>
   </w:latentStyles>
   <w:style w:type="paragraph" w:default="1" w:styleId="Normal">
     <w:name w:val="Normal"/>
@@ -20468,7 +20407,7 @@
   <a:extraClrSchemeLst/>
   <a:extLst>
     <a:ext uri="{05A4C25C-085E-4340-85A3-A5531E510DB2}">
-      <thm15:themeFamily xmlns:thm15="http://schemas.microsoft.com/office/thememl/2012/main" xmlns="" name="Office Theme" id="{62F939B6-93AF-4DB8-9C6B-D6C7DFDC589F}" vid="{4A3C46E8-61CC-4603-A589-7422A47A8E4A}"/>
+      <thm15:themeFamily xmlns:thm15="http://schemas.microsoft.com/office/thememl/2012/main" name="Office Theme" id="{62F939B6-93AF-4DB8-9C6B-D6C7DFDC589F}" vid="{4A3C46E8-61CC-4603-A589-7422A47A8E4A}"/>
     </a:ext>
   </a:extLst>
 </a:theme>
@@ -20479,7 +20418,7 @@
 </file>
 
 <file path=customXml/itemProps1.xml><?xml version="1.0" encoding="utf-8"?>
-<ds:datastoreItem xmlns:ds="http://schemas.openxmlformats.org/officeDocument/2006/customXml" ds:itemID="{EBCA93FA-F3A9-40B3-8455-D0E35CDFF14D}">
+<ds:datastoreItem xmlns:ds="http://schemas.openxmlformats.org/officeDocument/2006/customXml" ds:itemID="{63D6642F-F71D-461B-AA7B-4F6009997900}">
   <ds:schemaRefs>
     <ds:schemaRef ds:uri="http://schemas.openxmlformats.org/officeDocument/2006/bibliography"/>
   </ds:schemaRefs>

</xml_diff>